<commit_message>
continued work on backend, started work on frontend
</commit_message>
<xml_diff>
--- a/Requirements Todo List Web App.docx
+++ b/Requirements Todo List Web App.docx
@@ -1,6 +1,6 @@
 
 <file path=word/document.xml><?xml version="1.0" encoding="utf-8"?>
-<w:document xmlns:wpc="http://schemas.microsoft.com/office/word/2010/wordprocessingCanvas" xmlns:cx="http://schemas.microsoft.com/office/drawing/2014/chartex" xmlns:cx1="http://schemas.microsoft.com/office/drawing/2015/9/8/chartex" xmlns:cx2="http://schemas.microsoft.com/office/drawing/2015/10/21/chartex" xmlns:cx3="http://schemas.microsoft.com/office/drawing/2016/5/9/chartex" xmlns:cx4="http://schemas.microsoft.com/office/drawing/2016/5/10/chartex" xmlns:cx5="http://schemas.microsoft.com/office/drawing/2016/5/11/chartex" xmlns:cx6="http://schemas.microsoft.com/office/drawing/2016/5/12/chartex" xmlns:cx7="http://schemas.microsoft.com/office/drawing/2016/5/13/chartex" xmlns:cx8="http://schemas.microsoft.com/office/drawing/2016/5/14/chartex" xmlns:mc="http://schemas.openxmlformats.org/markup-compatibility/2006" xmlns:aink="http://schemas.microsoft.com/office/drawing/2016/ink" xmlns:am3d="http://schemas.microsoft.com/office/drawing/2017/model3d" xmlns:o="urn:schemas-microsoft-com:office:office" xmlns:oel="http://schemas.microsoft.com/office/2019/extlst" xmlns:r="http://schemas.openxmlformats.org/officeDocument/2006/relationships" xmlns:m="http://schemas.openxmlformats.org/officeDocument/2006/math" xmlns:v="urn:schemas-microsoft-com:vml" xmlns:wp14="http://schemas.microsoft.com/office/word/2010/wordprocessingDrawing" xmlns:wp="http://schemas.openxmlformats.org/drawingml/2006/wordprocessingDrawing" xmlns:w10="urn:schemas-microsoft-com:office:word" xmlns:w="http://schemas.openxmlformats.org/wordprocessingml/2006/main" xmlns:w14="http://schemas.microsoft.com/office/word/2010/wordml" xmlns:w15="http://schemas.microsoft.com/office/word/2012/wordml" xmlns:w16cex="http://schemas.microsoft.com/office/word/2018/wordml/cex" xmlns:w16cid="http://schemas.microsoft.com/office/word/2016/wordml/cid" xmlns:w16="http://schemas.microsoft.com/office/word/2018/wordml" xmlns:w16du="http://schemas.microsoft.com/office/word/2023/wordml/word16du" xmlns:w16sdtdh="http://schemas.microsoft.com/office/word/2020/wordml/sdtdatahash" xmlns:w16se="http://schemas.microsoft.com/office/word/2015/wordml/symex" xmlns:wpg="http://schemas.microsoft.com/office/word/2010/wordprocessingGroup" xmlns:wpi="http://schemas.microsoft.com/office/word/2010/wordprocessingInk" xmlns:wne="http://schemas.microsoft.com/office/word/2006/wordml" xmlns:wps="http://schemas.microsoft.com/office/word/2010/wordprocessingShape" mc:Ignorable="w14 w15 w16se w16cid w16 w16cex w16sdtdh w16du wp14">
+<w:document xmlns:wpc="http://schemas.microsoft.com/office/word/2010/wordprocessingCanvas" xmlns:cx="http://schemas.microsoft.com/office/drawing/2014/chartex" xmlns:cx1="http://schemas.microsoft.com/office/drawing/2015/9/8/chartex" xmlns:cx2="http://schemas.microsoft.com/office/drawing/2015/10/21/chartex" xmlns:cx3="http://schemas.microsoft.com/office/drawing/2016/5/9/chartex" xmlns:cx4="http://schemas.microsoft.com/office/drawing/2016/5/10/chartex" xmlns:cx5="http://schemas.microsoft.com/office/drawing/2016/5/11/chartex" xmlns:cx6="http://schemas.microsoft.com/office/drawing/2016/5/12/chartex" xmlns:cx7="http://schemas.microsoft.com/office/drawing/2016/5/13/chartex" xmlns:cx8="http://schemas.microsoft.com/office/drawing/2016/5/14/chartex" xmlns:mc="http://schemas.openxmlformats.org/markup-compatibility/2006" xmlns:aink="http://schemas.microsoft.com/office/drawing/2016/ink" xmlns:am3d="http://schemas.microsoft.com/office/drawing/2017/model3d" xmlns:o="urn:schemas-microsoft-com:office:office" xmlns:oel="http://schemas.microsoft.com/office/2019/extlst" xmlns:r="http://schemas.openxmlformats.org/officeDocument/2006/relationships" xmlns:m="http://schemas.openxmlformats.org/officeDocument/2006/math" xmlns:v="urn:schemas-microsoft-com:vml" xmlns:wp14="http://schemas.microsoft.com/office/word/2010/wordprocessingDrawing" xmlns:wp="http://schemas.openxmlformats.org/drawingml/2006/wordprocessingDrawing" xmlns:w10="urn:schemas-microsoft-com:office:word" xmlns:w="http://schemas.openxmlformats.org/wordprocessingml/2006/main" xmlns:w14="http://schemas.microsoft.com/office/word/2010/wordml" xmlns:w15="http://schemas.microsoft.com/office/word/2012/wordml" xmlns:w16cex="http://schemas.microsoft.com/office/word/2018/wordml/cex" xmlns:w16cid="http://schemas.microsoft.com/office/word/2016/wordml/cid" xmlns:w16="http://schemas.microsoft.com/office/word/2018/wordml" xmlns:w16du="http://schemas.microsoft.com/office/word/2023/wordml/word16du" xmlns:w16sdtdh="http://schemas.microsoft.com/office/word/2020/wordml/sdtdatahash" xmlns:w16sdtfl="http://schemas.microsoft.com/office/word/2024/wordml/sdtformatlock" xmlns:w16se="http://schemas.microsoft.com/office/word/2015/wordml/symex" xmlns:wpg="http://schemas.microsoft.com/office/word/2010/wordprocessingGroup" xmlns:wpi="http://schemas.microsoft.com/office/word/2010/wordprocessingInk" xmlns:wne="http://schemas.microsoft.com/office/word/2006/wordml" xmlns:wps="http://schemas.microsoft.com/office/word/2010/wordprocessingShape" mc:Ignorable="w14 w15 w16se w16cid w16 w16cex w16sdtdh w16sdtfl w16du wp14">
   <w:body>
     <w:p>
       <w:pPr>
@@ -55,6 +55,17 @@
     <w:p>
       <w:r>
         <w:t>- edit items</w:t>
+      </w:r>
+    </w:p>
+    <w:p/>
+    <w:p>
+      <w:r>
+        <w:t>Tech requirements:</w:t>
+      </w:r>
+    </w:p>
+    <w:p>
+      <w:r>
+        <w:t>- only update frontend if backend updates succeeded</w:t>
       </w:r>
     </w:p>
     <w:p/>
@@ -426,7 +437,7 @@
         </w:numPr>
       </w:pPr>
       <w:r>
-        <w:t>Use a simple database like SQLite, or PostgreSQL if scaling.</w:t>
+        <w:t>Use a simple database like PostgreSQL if scaling.</w:t>
       </w:r>
     </w:p>
     <w:p>
@@ -591,24 +602,8 @@
         </w:numPr>
       </w:pPr>
       <w:r>
+        <w:lastRenderedPageBreak/>
         <w:t>Create a React app:</w:t>
-      </w:r>
-    </w:p>
-    <w:p>
-      <w:pPr>
-        <w:ind w:left="2880"/>
-      </w:pPr>
-      <w:r>
-        <w:lastRenderedPageBreak/>
-        <w:t>bash</w:t>
-      </w:r>
-    </w:p>
-    <w:p>
-      <w:pPr>
-        <w:ind w:left="2880"/>
-      </w:pPr>
-      <w:r>
-        <w:t>Copy code</w:t>
       </w:r>
     </w:p>
     <w:p>
@@ -673,22 +668,6 @@
       <w:pPr>
         <w:ind w:left="2880"/>
       </w:pPr>
-      <w:r>
-        <w:t>bash</w:t>
-      </w:r>
-    </w:p>
-    <w:p>
-      <w:pPr>
-        <w:ind w:left="2880"/>
-      </w:pPr>
-      <w:r>
-        <w:t>Copy code</w:t>
-      </w:r>
-    </w:p>
-    <w:p>
-      <w:pPr>
-        <w:ind w:left="2880"/>
-      </w:pPr>
       <w:proofErr w:type="spellStart"/>
       <w:r>
         <w:t>mkdir</w:t>
@@ -784,22 +763,6 @@
       <w:pPr>
         <w:ind w:left="2880"/>
       </w:pPr>
-      <w:r>
-        <w:t>bash</w:t>
-      </w:r>
-    </w:p>
-    <w:p>
-      <w:pPr>
-        <w:ind w:left="2880"/>
-      </w:pPr>
-      <w:r>
-        <w:t>Copy code</w:t>
-      </w:r>
-    </w:p>
-    <w:p>
-      <w:pPr>
-        <w:ind w:left="2880"/>
-      </w:pPr>
       <w:proofErr w:type="spellStart"/>
       <w:r>
         <w:t>npx</w:t>
@@ -871,22 +834,6 @@
       <w:pPr>
         <w:ind w:left="2880"/>
       </w:pPr>
-      <w:r>
-        <w:t>bash</w:t>
-      </w:r>
-    </w:p>
-    <w:p>
-      <w:pPr>
-        <w:ind w:left="2880"/>
-      </w:pPr>
-      <w:r>
-        <w:t>Copy code</w:t>
-      </w:r>
-    </w:p>
-    <w:p>
-      <w:pPr>
-        <w:ind w:left="2880"/>
-      </w:pPr>
       <w:proofErr w:type="spellStart"/>
       <w:r>
         <w:t>npm</w:t>
@@ -925,22 +872,6 @@
         <w:ind w:left="2880"/>
       </w:pPr>
       <w:r>
-        <w:t>typescript</w:t>
-      </w:r>
-    </w:p>
-    <w:p>
-      <w:pPr>
-        <w:ind w:left="2880"/>
-      </w:pPr>
-      <w:r>
-        <w:t>Copy code</w:t>
-      </w:r>
-    </w:p>
-    <w:p>
-      <w:pPr>
-        <w:ind w:left="2880"/>
-      </w:pPr>
-      <w:r>
         <w:t xml:space="preserve">import </w:t>
       </w:r>
       <w:proofErr w:type="spellStart"/>
@@ -1162,10 +1093,7 @@
         </w:numPr>
       </w:pPr>
       <w:r>
-        <w:t xml:space="preserve">[Done] </w:t>
-      </w:r>
-      <w:r>
-        <w:t>Sync model with database</w:t>
+        <w:t>[Done] Sync model with database</w:t>
       </w:r>
     </w:p>
     <w:p>
@@ -1176,10 +1104,7 @@
         </w:numPr>
       </w:pPr>
       <w:r>
-        <w:t xml:space="preserve">[Done] </w:t>
-      </w:r>
-      <w:r>
-        <w:t>Test database connection</w:t>
+        <w:t>[Done] Test database connection</w:t>
       </w:r>
     </w:p>
     <w:p>
@@ -1190,11 +1115,7 @@
         </w:numPr>
       </w:pPr>
       <w:r>
-        <w:lastRenderedPageBreak/>
-        <w:t xml:space="preserve">[Done] </w:t>
-      </w:r>
-      <w:r>
-        <w:t xml:space="preserve">Verify table in </w:t>
+        <w:t xml:space="preserve">[Done] Verify table in </w:t>
       </w:r>
       <w:proofErr w:type="spellStart"/>
       <w:r>
@@ -1239,6 +1160,9 @@
         </w:numPr>
       </w:pPr>
       <w:r>
+        <w:t xml:space="preserve">[Done] </w:t>
+      </w:r>
+      <w:r>
         <w:t>POST /</w:t>
       </w:r>
       <w:proofErr w:type="spellStart"/>
@@ -1266,6 +1190,9 @@
         </w:numPr>
       </w:pPr>
       <w:r>
+        <w:t xml:space="preserve">[Done] </w:t>
+      </w:r>
+      <w:r>
         <w:t>GET /</w:t>
       </w:r>
       <w:proofErr w:type="spellStart"/>
@@ -1285,6 +1212,15 @@
         </w:numPr>
       </w:pPr>
       <w:r>
+        <w:t>[</w:t>
+      </w:r>
+      <w:r>
+        <w:t>Did not work - Skipped</w:t>
+      </w:r>
+      <w:r>
+        <w:t xml:space="preserve">] </w:t>
+      </w:r>
+      <w:r>
         <w:t>PUT /</w:t>
       </w:r>
       <w:proofErr w:type="spellStart"/>
@@ -1312,6 +1248,12 @@
         </w:numPr>
       </w:pPr>
       <w:r>
+        <w:t>[Did not work - Skipped]</w:t>
+      </w:r>
+      <w:r>
+        <w:t xml:space="preserve"> </w:t>
+      </w:r>
+      <w:r>
         <w:t>DELETE /</w:t>
       </w:r>
       <w:proofErr w:type="spellStart"/>
@@ -1421,6 +1363,7 @@
       </w:pPr>
       <w:proofErr w:type="spellStart"/>
       <w:r>
+        <w:lastRenderedPageBreak/>
         <w:t>AddTodo</w:t>
       </w:r>
       <w:proofErr w:type="spellEnd"/>
@@ -1468,6 +1411,824 @@
         <w:t xml:space="preserve"> app!</w:t>
       </w:r>
     </w:p>
+    <w:p/>
+    <w:p>
+      <w:pPr>
+        <w:pStyle w:val="Heading1"/>
+      </w:pPr>
+      <w:proofErr w:type="spellStart"/>
+      <w:r>
+        <w:t>Steps</w:t>
+      </w:r>
+      <w:proofErr w:type="spellEnd"/>
+      <w:r>
+        <w:t xml:space="preserve"> 7-9</w:t>
+      </w:r>
+    </w:p>
+    <w:p>
+      <w:pPr>
+        <w:pStyle w:val="NormalWeb"/>
+      </w:pPr>
+      <w:r>
+        <w:rPr>
+          <w:rStyle w:val="Strong"/>
+        </w:rPr>
+        <w:t>High-Level Overview</w:t>
+      </w:r>
+    </w:p>
+    <w:p>
+      <w:pPr>
+        <w:pStyle w:val="ListParagraph"/>
+        <w:numPr>
+          <w:ilvl w:val="0"/>
+          <w:numId w:val="3"/>
+        </w:numPr>
+        <w:spacing w:before="100" w:beforeAutospacing="1" w:after="100" w:afterAutospacing="1"/>
+      </w:pPr>
+      <w:r>
+        <w:rPr>
+          <w:rStyle w:val="Strong"/>
+        </w:rPr>
+        <w:t>Organize Component Structure:</w:t>
+      </w:r>
+      <w:r>
+        <w:t xml:space="preserve"> Create separate files for your main components (</w:t>
+      </w:r>
+      <w:proofErr w:type="spellStart"/>
+      <w:r>
+        <w:t>TodoList</w:t>
+      </w:r>
+      <w:proofErr w:type="spellEnd"/>
+      <w:r>
+        <w:t xml:space="preserve">, </w:t>
+      </w:r>
+      <w:proofErr w:type="spellStart"/>
+      <w:r>
+        <w:t>TodoItem</w:t>
+      </w:r>
+      <w:proofErr w:type="spellEnd"/>
+      <w:r>
+        <w:t xml:space="preserve">, </w:t>
+      </w:r>
+      <w:proofErr w:type="spellStart"/>
+      <w:r>
+        <w:t>AddTodo</w:t>
+      </w:r>
+      <w:proofErr w:type="spellEnd"/>
+      <w:r>
+        <w:t>) to keep your code modular.</w:t>
+      </w:r>
+    </w:p>
+    <w:p>
+      <w:pPr>
+        <w:numPr>
+          <w:ilvl w:val="0"/>
+          <w:numId w:val="3"/>
+        </w:numPr>
+        <w:spacing w:before="100" w:beforeAutospacing="1" w:after="100" w:afterAutospacing="1"/>
+      </w:pPr>
+      <w:r>
+        <w:rPr>
+          <w:rStyle w:val="Strong"/>
+        </w:rPr>
+        <w:t xml:space="preserve">Implement </w:t>
+      </w:r>
+      <w:proofErr w:type="spellStart"/>
+      <w:r>
+        <w:rPr>
+          <w:rStyle w:val="Strong"/>
+        </w:rPr>
+        <w:t>TodoList</w:t>
+      </w:r>
+      <w:proofErr w:type="spellEnd"/>
+      <w:r>
+        <w:rPr>
+          <w:rStyle w:val="Strong"/>
+        </w:rPr>
+        <w:t xml:space="preserve"> Component:</w:t>
+      </w:r>
+      <w:r>
+        <w:t xml:space="preserve"> Build a component that fetches the </w:t>
+      </w:r>
+      <w:proofErr w:type="spellStart"/>
+      <w:r>
+        <w:t>todo</w:t>
+      </w:r>
+      <w:proofErr w:type="spellEnd"/>
+      <w:r>
+        <w:t xml:space="preserve"> list from your backend (using </w:t>
+      </w:r>
+      <w:proofErr w:type="spellStart"/>
+      <w:r>
+        <w:t>useEffect</w:t>
+      </w:r>
+      <w:proofErr w:type="spellEnd"/>
+      <w:r>
+        <w:t xml:space="preserve">) and renders each item using </w:t>
+      </w:r>
+      <w:proofErr w:type="spellStart"/>
+      <w:r>
+        <w:t>TodoItem</w:t>
+      </w:r>
+      <w:proofErr w:type="spellEnd"/>
+      <w:r>
+        <w:t>.</w:t>
+      </w:r>
+    </w:p>
+    <w:p>
+      <w:pPr>
+        <w:numPr>
+          <w:ilvl w:val="0"/>
+          <w:numId w:val="3"/>
+        </w:numPr>
+        <w:spacing w:before="100" w:beforeAutospacing="1" w:after="100" w:afterAutospacing="1"/>
+      </w:pPr>
+      <w:r>
+        <w:rPr>
+          <w:rStyle w:val="Strong"/>
+        </w:rPr>
+        <w:t xml:space="preserve">Implement </w:t>
+      </w:r>
+      <w:proofErr w:type="spellStart"/>
+      <w:r>
+        <w:rPr>
+          <w:rStyle w:val="Strong"/>
+        </w:rPr>
+        <w:t>AddTodo</w:t>
+      </w:r>
+      <w:proofErr w:type="spellEnd"/>
+      <w:r>
+        <w:rPr>
+          <w:rStyle w:val="Strong"/>
+        </w:rPr>
+        <w:t xml:space="preserve"> Component:</w:t>
+      </w:r>
+      <w:r>
+        <w:t xml:space="preserve"> Create a form component with event handling (using </w:t>
+      </w:r>
+      <w:proofErr w:type="spellStart"/>
+      <w:r>
+        <w:t>useState</w:t>
+      </w:r>
+      <w:proofErr w:type="spellEnd"/>
+      <w:r>
+        <w:t xml:space="preserve">) to add new </w:t>
+      </w:r>
+      <w:proofErr w:type="spellStart"/>
+      <w:r>
+        <w:t>todos</w:t>
+      </w:r>
+      <w:proofErr w:type="spellEnd"/>
+      <w:r>
+        <w:t xml:space="preserve"> via a POST request.</w:t>
+      </w:r>
+    </w:p>
+    <w:p>
+      <w:r>
+        <w:rPr>
+          <w:noProof/>
+          <w14:ligatures w14:val="standardContextual"/>
+        </w:rPr>
+        <w:pict>
+          <v:rect id="_x0000_i1025" alt="" style="width:468pt;height:.05pt;mso-width-percent:0;mso-height-percent:0;mso-width-percent:0;mso-height-percent:0" o:hralign="center" o:hrstd="t" o:hr="t" fillcolor="#a0a0a0" stroked="f"/>
+        </w:pict>
+      </w:r>
+    </w:p>
+    <w:p>
+      <w:pPr>
+        <w:pStyle w:val="NormalWeb"/>
+      </w:pPr>
+      <w:r>
+        <w:rPr>
+          <w:rStyle w:val="Strong"/>
+        </w:rPr>
+        <w:t>Detailed Steps</w:t>
+      </w:r>
+    </w:p>
+    <w:p>
+      <w:pPr>
+        <w:pStyle w:val="NormalWeb"/>
+        <w:numPr>
+          <w:ilvl w:val="0"/>
+          <w:numId w:val="8"/>
+        </w:numPr>
+      </w:pPr>
+      <w:r>
+        <w:rPr>
+          <w:rStyle w:val="Strong"/>
+        </w:rPr>
+        <w:t xml:space="preserve">[Done] </w:t>
+      </w:r>
+      <w:r>
+        <w:rPr>
+          <w:rStyle w:val="Strong"/>
+        </w:rPr>
+        <w:t>Organize Component Structure</w:t>
+      </w:r>
+    </w:p>
+    <w:p>
+      <w:pPr>
+        <w:numPr>
+          <w:ilvl w:val="1"/>
+          <w:numId w:val="2"/>
+        </w:numPr>
+        <w:spacing w:before="100" w:beforeAutospacing="1" w:after="100" w:afterAutospacing="1"/>
+      </w:pPr>
+      <w:r>
+        <w:rPr>
+          <w:rStyle w:val="Strong"/>
+        </w:rPr>
+        <w:t>What:</w:t>
+      </w:r>
+      <w:r>
+        <w:t xml:space="preserve"> </w:t>
+      </w:r>
+    </w:p>
+    <w:p>
+      <w:pPr>
+        <w:numPr>
+          <w:ilvl w:val="2"/>
+          <w:numId w:val="2"/>
+        </w:numPr>
+        <w:spacing w:before="100" w:beforeAutospacing="1" w:after="100" w:afterAutospacing="1"/>
+      </w:pPr>
+      <w:r>
+        <w:t xml:space="preserve">Inside your </w:t>
+      </w:r>
+      <w:proofErr w:type="spellStart"/>
+      <w:r>
+        <w:rPr>
+          <w:rStyle w:val="HTMLCode"/>
+        </w:rPr>
+        <w:t>src</w:t>
+      </w:r>
+      <w:proofErr w:type="spellEnd"/>
+      <w:r>
+        <w:t xml:space="preserve"> folder, create a subfolder (e.g., </w:t>
+      </w:r>
+      <w:r>
+        <w:rPr>
+          <w:rStyle w:val="HTMLCode"/>
+        </w:rPr>
+        <w:t>components</w:t>
+      </w:r>
+      <w:r>
+        <w:t>).</w:t>
+      </w:r>
+    </w:p>
+    <w:p>
+      <w:pPr>
+        <w:numPr>
+          <w:ilvl w:val="2"/>
+          <w:numId w:val="2"/>
+        </w:numPr>
+        <w:spacing w:before="100" w:beforeAutospacing="1" w:after="100" w:afterAutospacing="1"/>
+      </w:pPr>
+      <w:r>
+        <w:t xml:space="preserve">Create files: </w:t>
+      </w:r>
+      <w:proofErr w:type="spellStart"/>
+      <w:r>
+        <w:rPr>
+          <w:rStyle w:val="HTMLCode"/>
+        </w:rPr>
+        <w:t>TodoList.tsx</w:t>
+      </w:r>
+      <w:proofErr w:type="spellEnd"/>
+      <w:r>
+        <w:t xml:space="preserve">, </w:t>
+      </w:r>
+      <w:proofErr w:type="spellStart"/>
+      <w:r>
+        <w:rPr>
+          <w:rStyle w:val="HTMLCode"/>
+        </w:rPr>
+        <w:t>TodoItem.tsx</w:t>
+      </w:r>
+      <w:proofErr w:type="spellEnd"/>
+      <w:r>
+        <w:t xml:space="preserve">, and </w:t>
+      </w:r>
+      <w:proofErr w:type="spellStart"/>
+      <w:r>
+        <w:rPr>
+          <w:rStyle w:val="HTMLCode"/>
+        </w:rPr>
+        <w:t>AddTodo.tsx</w:t>
+      </w:r>
+      <w:proofErr w:type="spellEnd"/>
+      <w:r>
+        <w:t>.</w:t>
+      </w:r>
+    </w:p>
+    <w:p>
+      <w:pPr>
+        <w:numPr>
+          <w:ilvl w:val="1"/>
+          <w:numId w:val="2"/>
+        </w:numPr>
+        <w:spacing w:before="100" w:beforeAutospacing="1" w:after="100" w:afterAutospacing="1"/>
+      </w:pPr>
+      <w:r>
+        <w:rPr>
+          <w:rStyle w:val="Strong"/>
+        </w:rPr>
+        <w:t>Why:</w:t>
+      </w:r>
+      <w:r>
+        <w:t xml:space="preserve"> </w:t>
+      </w:r>
+    </w:p>
+    <w:p>
+      <w:pPr>
+        <w:numPr>
+          <w:ilvl w:val="2"/>
+          <w:numId w:val="2"/>
+        </w:numPr>
+        <w:spacing w:before="100" w:beforeAutospacing="1" w:after="100" w:afterAutospacing="1"/>
+      </w:pPr>
+      <w:r>
+        <w:t>Separating components improves readability, reusability, and maintainability.</w:t>
+      </w:r>
+    </w:p>
+    <w:p>
+      <w:pPr>
+        <w:numPr>
+          <w:ilvl w:val="2"/>
+          <w:numId w:val="2"/>
+        </w:numPr>
+        <w:spacing w:before="100" w:beforeAutospacing="1" w:after="100" w:afterAutospacing="1"/>
+      </w:pPr>
+      <w:r>
+        <w:t>Modular structure makes debugging and future enhancements easier.</w:t>
+      </w:r>
+    </w:p>
+    <w:p>
+      <w:pPr>
+        <w:pStyle w:val="NormalWeb"/>
+        <w:numPr>
+          <w:ilvl w:val="0"/>
+          <w:numId w:val="8"/>
+        </w:numPr>
+      </w:pPr>
+      <w:r>
+        <w:rPr>
+          <w:rStyle w:val="Strong"/>
+        </w:rPr>
+        <w:t xml:space="preserve">[Done] </w:t>
+      </w:r>
+      <w:r>
+        <w:rPr>
+          <w:rStyle w:val="Strong"/>
+        </w:rPr>
+        <w:t xml:space="preserve">Implement </w:t>
+      </w:r>
+      <w:proofErr w:type="spellStart"/>
+      <w:r>
+        <w:rPr>
+          <w:rStyle w:val="Strong"/>
+        </w:rPr>
+        <w:t>TodoList</w:t>
+      </w:r>
+      <w:proofErr w:type="spellEnd"/>
+      <w:r>
+        <w:rPr>
+          <w:rStyle w:val="Strong"/>
+        </w:rPr>
+        <w:t xml:space="preserve"> Component</w:t>
+      </w:r>
+    </w:p>
+    <w:p>
+      <w:pPr>
+        <w:numPr>
+          <w:ilvl w:val="1"/>
+          <w:numId w:val="8"/>
+        </w:numPr>
+        <w:spacing w:before="100" w:beforeAutospacing="1" w:after="100" w:afterAutospacing="1"/>
+      </w:pPr>
+      <w:r>
+        <w:rPr>
+          <w:rStyle w:val="Strong"/>
+        </w:rPr>
+        <w:t>What:</w:t>
+      </w:r>
+      <w:r>
+        <w:t xml:space="preserve"> </w:t>
+      </w:r>
+    </w:p>
+    <w:p>
+      <w:pPr>
+        <w:numPr>
+          <w:ilvl w:val="2"/>
+          <w:numId w:val="8"/>
+        </w:numPr>
+        <w:spacing w:before="100" w:beforeAutospacing="1" w:after="100" w:afterAutospacing="1"/>
+      </w:pPr>
+      <w:r>
+        <w:t xml:space="preserve">In </w:t>
+      </w:r>
+      <w:proofErr w:type="spellStart"/>
+      <w:r>
+        <w:rPr>
+          <w:rStyle w:val="HTMLCode"/>
+        </w:rPr>
+        <w:t>TodoList.tsx</w:t>
+      </w:r>
+      <w:proofErr w:type="spellEnd"/>
+      <w:r>
+        <w:t xml:space="preserve">, import React, </w:t>
+      </w:r>
+      <w:proofErr w:type="spellStart"/>
+      <w:r>
+        <w:t>useState</w:t>
+      </w:r>
+      <w:proofErr w:type="spellEnd"/>
+      <w:r>
+        <w:t xml:space="preserve">, and </w:t>
+      </w:r>
+      <w:proofErr w:type="spellStart"/>
+      <w:r>
+        <w:t>useEffect</w:t>
+      </w:r>
+      <w:proofErr w:type="spellEnd"/>
+      <w:r>
+        <w:t>.</w:t>
+      </w:r>
+    </w:p>
+    <w:p>
+      <w:pPr>
+        <w:numPr>
+          <w:ilvl w:val="2"/>
+          <w:numId w:val="8"/>
+        </w:numPr>
+        <w:spacing w:before="100" w:beforeAutospacing="1" w:after="100" w:afterAutospacing="1"/>
+      </w:pPr>
+      <w:r>
+        <w:t xml:space="preserve">Define a Todo interface (e.g., id, text, </w:t>
+      </w:r>
+      <w:proofErr w:type="spellStart"/>
+      <w:r>
+        <w:t>isDone</w:t>
+      </w:r>
+      <w:proofErr w:type="spellEnd"/>
+      <w:r>
+        <w:t xml:space="preserve">, </w:t>
+      </w:r>
+      <w:proofErr w:type="spellStart"/>
+      <w:r>
+        <w:t>createdAt</w:t>
+      </w:r>
+      <w:proofErr w:type="spellEnd"/>
+      <w:r>
+        <w:t>).</w:t>
+      </w:r>
+    </w:p>
+    <w:p>
+      <w:pPr>
+        <w:numPr>
+          <w:ilvl w:val="2"/>
+          <w:numId w:val="8"/>
+        </w:numPr>
+        <w:spacing w:before="100" w:beforeAutospacing="1" w:after="100" w:afterAutospacing="1"/>
+      </w:pPr>
+      <w:r>
+        <w:t xml:space="preserve">Use </w:t>
+      </w:r>
+      <w:proofErr w:type="spellStart"/>
+      <w:r>
+        <w:t>useEffect</w:t>
+      </w:r>
+      <w:proofErr w:type="spellEnd"/>
+      <w:r>
+        <w:t xml:space="preserve"> to fetch the </w:t>
+      </w:r>
+      <w:proofErr w:type="spellStart"/>
+      <w:r>
+        <w:t>todo</w:t>
+      </w:r>
+      <w:proofErr w:type="spellEnd"/>
+      <w:r>
+        <w:t xml:space="preserve"> list from your backend endpoint (</w:t>
+      </w:r>
+      <w:r>
+        <w:rPr>
+          <w:rStyle w:val="HTMLCode"/>
+        </w:rPr>
+        <w:t>GET /</w:t>
+      </w:r>
+      <w:proofErr w:type="spellStart"/>
+      <w:r>
+        <w:rPr>
+          <w:rStyle w:val="HTMLCode"/>
+        </w:rPr>
+        <w:t>todos</w:t>
+      </w:r>
+      <w:proofErr w:type="spellEnd"/>
+      <w:r>
+        <w:t>).</w:t>
+      </w:r>
+    </w:p>
+    <w:p>
+      <w:pPr>
+        <w:numPr>
+          <w:ilvl w:val="2"/>
+          <w:numId w:val="8"/>
+        </w:numPr>
+        <w:spacing w:before="100" w:beforeAutospacing="1" w:after="100" w:afterAutospacing="1"/>
+      </w:pPr>
+      <w:r>
+        <w:t xml:space="preserve">Map over the fetched list to render a </w:t>
+      </w:r>
+      <w:proofErr w:type="spellStart"/>
+      <w:r>
+        <w:t>TodoItem</w:t>
+      </w:r>
+      <w:proofErr w:type="spellEnd"/>
+      <w:r>
+        <w:t xml:space="preserve"> for each </w:t>
+      </w:r>
+      <w:proofErr w:type="spellStart"/>
+      <w:r>
+        <w:t>todo</w:t>
+      </w:r>
+      <w:proofErr w:type="spellEnd"/>
+      <w:r>
+        <w:t>.</w:t>
+      </w:r>
+    </w:p>
+    <w:p>
+      <w:pPr>
+        <w:numPr>
+          <w:ilvl w:val="1"/>
+          <w:numId w:val="8"/>
+        </w:numPr>
+        <w:spacing w:before="100" w:beforeAutospacing="1" w:after="100" w:afterAutospacing="1"/>
+      </w:pPr>
+      <w:r>
+        <w:rPr>
+          <w:rStyle w:val="Strong"/>
+        </w:rPr>
+        <w:t>Why:</w:t>
+      </w:r>
+      <w:r>
+        <w:t xml:space="preserve"> </w:t>
+      </w:r>
+    </w:p>
+    <w:p>
+      <w:pPr>
+        <w:numPr>
+          <w:ilvl w:val="2"/>
+          <w:numId w:val="8"/>
+        </w:numPr>
+        <w:spacing w:before="100" w:beforeAutospacing="1" w:after="100" w:afterAutospacing="1"/>
+      </w:pPr>
+      <w:r>
+        <w:t xml:space="preserve">Fetching </w:t>
+      </w:r>
+      <w:proofErr w:type="spellStart"/>
+      <w:r>
+        <w:t>todos</w:t>
+      </w:r>
+      <w:proofErr w:type="spellEnd"/>
+      <w:r>
+        <w:t xml:space="preserve"> on component mount ensures your UI reflects the current state from the backend.</w:t>
+      </w:r>
+    </w:p>
+    <w:p>
+      <w:pPr>
+        <w:numPr>
+          <w:ilvl w:val="2"/>
+          <w:numId w:val="8"/>
+        </w:numPr>
+        <w:spacing w:before="100" w:beforeAutospacing="1" w:after="100" w:afterAutospacing="1"/>
+      </w:pPr>
+      <w:r>
+        <w:t xml:space="preserve">Displaying each </w:t>
+      </w:r>
+      <w:proofErr w:type="spellStart"/>
+      <w:r>
+        <w:t>todo</w:t>
+      </w:r>
+      <w:proofErr w:type="spellEnd"/>
+      <w:r>
+        <w:t xml:space="preserve"> using a dedicated component (</w:t>
+      </w:r>
+      <w:proofErr w:type="spellStart"/>
+      <w:r>
+        <w:t>TodoItem</w:t>
+      </w:r>
+      <w:proofErr w:type="spellEnd"/>
+      <w:r>
+        <w:t>) makes it easier to later add functionality (mark done, edit, delete).</w:t>
+      </w:r>
+    </w:p>
+    <w:p>
+      <w:pPr>
+        <w:pStyle w:val="NormalWeb"/>
+        <w:numPr>
+          <w:ilvl w:val="0"/>
+          <w:numId w:val="8"/>
+        </w:numPr>
+      </w:pPr>
+      <w:r>
+        <w:rPr>
+          <w:rStyle w:val="Strong"/>
+        </w:rPr>
+        <w:t xml:space="preserve">Implement </w:t>
+      </w:r>
+      <w:proofErr w:type="spellStart"/>
+      <w:r>
+        <w:rPr>
+          <w:rStyle w:val="Strong"/>
+        </w:rPr>
+        <w:t>AddTodo</w:t>
+      </w:r>
+      <w:proofErr w:type="spellEnd"/>
+      <w:r>
+        <w:rPr>
+          <w:rStyle w:val="Strong"/>
+        </w:rPr>
+        <w:t xml:space="preserve"> Component</w:t>
+      </w:r>
+    </w:p>
+    <w:p>
+      <w:pPr>
+        <w:numPr>
+          <w:ilvl w:val="1"/>
+          <w:numId w:val="8"/>
+        </w:numPr>
+        <w:spacing w:before="100" w:beforeAutospacing="1" w:after="100" w:afterAutospacing="1"/>
+      </w:pPr>
+      <w:r>
+        <w:rPr>
+          <w:rStyle w:val="Strong"/>
+        </w:rPr>
+        <w:t>What:</w:t>
+      </w:r>
+      <w:r>
+        <w:t xml:space="preserve"> </w:t>
+      </w:r>
+    </w:p>
+    <w:p>
+      <w:pPr>
+        <w:numPr>
+          <w:ilvl w:val="2"/>
+          <w:numId w:val="8"/>
+        </w:numPr>
+        <w:spacing w:before="100" w:beforeAutospacing="1" w:after="100" w:afterAutospacing="1"/>
+      </w:pPr>
+      <w:r>
+        <w:t xml:space="preserve">In </w:t>
+      </w:r>
+      <w:proofErr w:type="spellStart"/>
+      <w:r>
+        <w:rPr>
+          <w:rStyle w:val="HTMLCode"/>
+        </w:rPr>
+        <w:t>AddTodo.tsx</w:t>
+      </w:r>
+      <w:proofErr w:type="spellEnd"/>
+      <w:r>
+        <w:t>, create a form with an input field and a submit button.</w:t>
+      </w:r>
+    </w:p>
+    <w:p>
+      <w:pPr>
+        <w:numPr>
+          <w:ilvl w:val="2"/>
+          <w:numId w:val="8"/>
+        </w:numPr>
+        <w:spacing w:before="100" w:beforeAutospacing="1" w:after="100" w:afterAutospacing="1"/>
+      </w:pPr>
+      <w:r>
+        <w:t xml:space="preserve">Use </w:t>
+      </w:r>
+      <w:proofErr w:type="spellStart"/>
+      <w:r>
+        <w:t>useState</w:t>
+      </w:r>
+      <w:proofErr w:type="spellEnd"/>
+      <w:r>
+        <w:t xml:space="preserve"> to manage the input value.</w:t>
+      </w:r>
+    </w:p>
+    <w:p>
+      <w:pPr>
+        <w:numPr>
+          <w:ilvl w:val="2"/>
+          <w:numId w:val="8"/>
+        </w:numPr>
+        <w:spacing w:before="100" w:beforeAutospacing="1" w:after="100" w:afterAutospacing="1"/>
+      </w:pPr>
+      <w:r>
+        <w:lastRenderedPageBreak/>
+        <w:t>On form submission, prevent the default behavior and send a POST request to your backend (</w:t>
+      </w:r>
+      <w:r>
+        <w:rPr>
+          <w:rStyle w:val="HTMLCode"/>
+        </w:rPr>
+        <w:t>POST /</w:t>
+      </w:r>
+      <w:proofErr w:type="spellStart"/>
+      <w:r>
+        <w:rPr>
+          <w:rStyle w:val="HTMLCode"/>
+        </w:rPr>
+        <w:t>todos</w:t>
+      </w:r>
+      <w:proofErr w:type="spellEnd"/>
+      <w:r>
+        <w:t xml:space="preserve">) with the new </w:t>
+      </w:r>
+      <w:proofErr w:type="spellStart"/>
+      <w:r>
+        <w:t>todo</w:t>
+      </w:r>
+      <w:proofErr w:type="spellEnd"/>
+      <w:r>
+        <w:t xml:space="preserve"> details.</w:t>
+      </w:r>
+    </w:p>
+    <w:p>
+      <w:pPr>
+        <w:numPr>
+          <w:ilvl w:val="2"/>
+          <w:numId w:val="8"/>
+        </w:numPr>
+        <w:spacing w:before="100" w:beforeAutospacing="1" w:after="100" w:afterAutospacing="1"/>
+      </w:pPr>
+      <w:r>
+        <w:t xml:space="preserve">Optionally, update the parent component’s state or trigger a re-fetch to display the new </w:t>
+      </w:r>
+      <w:proofErr w:type="spellStart"/>
+      <w:r>
+        <w:t>todo</w:t>
+      </w:r>
+      <w:proofErr w:type="spellEnd"/>
+      <w:r>
+        <w:t>.</w:t>
+      </w:r>
+    </w:p>
+    <w:p>
+      <w:pPr>
+        <w:numPr>
+          <w:ilvl w:val="1"/>
+          <w:numId w:val="8"/>
+        </w:numPr>
+        <w:spacing w:before="100" w:beforeAutospacing="1" w:after="100" w:afterAutospacing="1"/>
+      </w:pPr>
+      <w:r>
+        <w:rPr>
+          <w:rStyle w:val="Strong"/>
+        </w:rPr>
+        <w:t>Why:</w:t>
+      </w:r>
+      <w:r>
+        <w:t xml:space="preserve"> </w:t>
+      </w:r>
+    </w:p>
+    <w:p>
+      <w:pPr>
+        <w:numPr>
+          <w:ilvl w:val="2"/>
+          <w:numId w:val="8"/>
+        </w:numPr>
+        <w:spacing w:before="100" w:beforeAutospacing="1" w:after="100" w:afterAutospacing="1"/>
+      </w:pPr>
+      <w:r>
+        <w:t xml:space="preserve">A dedicated </w:t>
+      </w:r>
+      <w:proofErr w:type="spellStart"/>
+      <w:r>
+        <w:t>AddTodo</w:t>
+      </w:r>
+      <w:proofErr w:type="spellEnd"/>
+      <w:r>
+        <w:t xml:space="preserve"> component encapsulates the functionality for creating new tasks.</w:t>
+      </w:r>
+    </w:p>
+    <w:p>
+      <w:pPr>
+        <w:numPr>
+          <w:ilvl w:val="2"/>
+          <w:numId w:val="8"/>
+        </w:numPr>
+        <w:spacing w:before="100" w:beforeAutospacing="1" w:after="100" w:afterAutospacing="1"/>
+      </w:pPr>
+      <w:r>
+        <w:t>Handling events (input change and form submit) ensures a responsive UI and keeps your state synchronized with backend data.</w:t>
+      </w:r>
+    </w:p>
+    <w:p>
+      <w:pPr>
+        <w:pStyle w:val="NormalWeb"/>
+      </w:pPr>
+      <w:r>
+        <w:t>These steps provide a clear path to build your frontend components while integrating the basic required functionalities.</w:t>
+      </w:r>
+    </w:p>
+    <w:p/>
     <w:p>
       <w:r>
         <w:br w:type="page"/>
@@ -1476,8 +2237,14 @@
     <w:p>
       <w:pPr>
         <w:pStyle w:val="Heading1"/>
-      </w:pPr>
-      <w:r>
+        <w:rPr>
+          <w:lang w:val="en-US"/>
+        </w:rPr>
+      </w:pPr>
+      <w:r>
+        <w:rPr>
+          <w:lang w:val="en-US"/>
+        </w:rPr>
         <w:lastRenderedPageBreak/>
         <w:t>Appendix</w:t>
       </w:r>
@@ -1598,6 +2365,468 @@
       <w:r>
         <w:t>).</w:t>
       </w:r>
+    </w:p>
+    <w:p/>
+    <w:p>
+      <w:pPr>
+        <w:pStyle w:val="Heading2"/>
+        <w:rPr>
+          <w:lang w:val="en-US"/>
+        </w:rPr>
+      </w:pPr>
+      <w:r>
+        <w:rPr>
+          <w:lang w:val="en-US"/>
+        </w:rPr>
+        <w:t xml:space="preserve">Appendix B: </w:t>
+      </w:r>
+      <w:r>
+        <w:rPr>
+          <w:sz w:val="27"/>
+          <w:szCs w:val="27"/>
+          <w:lang w:val="en-US"/>
+        </w:rPr>
+        <w:t xml:space="preserve">Box &amp; Remote Control Metaphor for </w:t>
+      </w:r>
+      <w:proofErr w:type="spellStart"/>
+      <w:r>
+        <w:rPr>
+          <w:rFonts w:ascii="Courier New" w:hAnsi="Courier New" w:cs="Courier New"/>
+          <w:sz w:val="20"/>
+          <w:szCs w:val="20"/>
+          <w:lang w:val="en-US"/>
+        </w:rPr>
+        <w:t>useState</w:t>
+      </w:r>
+      <w:proofErr w:type="spellEnd"/>
+      <w:r>
+        <w:rPr>
+          <w:rFonts w:ascii="Courier New" w:hAnsi="Courier New" w:cs="Courier New"/>
+          <w:sz w:val="20"/>
+          <w:szCs w:val="20"/>
+          <w:lang w:val="en-US"/>
+        </w:rPr>
+        <w:t>&lt;</w:t>
+      </w:r>
+      <w:proofErr w:type="gramStart"/>
+      <w:r>
+        <w:rPr>
+          <w:rFonts w:ascii="Courier New" w:hAnsi="Courier New" w:cs="Courier New"/>
+          <w:sz w:val="20"/>
+          <w:szCs w:val="20"/>
+          <w:lang w:val="en-US"/>
+        </w:rPr>
+        <w:t>Todo[</w:t>
+      </w:r>
+      <w:proofErr w:type="gramEnd"/>
+      <w:r>
+        <w:rPr>
+          <w:rFonts w:ascii="Courier New" w:hAnsi="Courier New" w:cs="Courier New"/>
+          <w:sz w:val="20"/>
+          <w:szCs w:val="20"/>
+          <w:lang w:val="en-US"/>
+        </w:rPr>
+        <w:t>]&gt;([])</w:t>
+      </w:r>
+    </w:p>
+    <w:p>
+      <w:pPr>
+        <w:spacing w:before="100" w:beforeAutospacing="1" w:after="100" w:afterAutospacing="1"/>
+      </w:pPr>
+      <w:proofErr w:type="spellStart"/>
+      <w:r>
+        <w:rPr>
+          <w:rFonts w:ascii="Courier New" w:hAnsi="Courier New" w:cs="Courier New"/>
+          <w:b/>
+          <w:bCs/>
+          <w:sz w:val="20"/>
+          <w:szCs w:val="20"/>
+        </w:rPr>
+        <w:t>useState</w:t>
+      </w:r>
+      <w:proofErr w:type="spellEnd"/>
+      <w:r>
+        <w:rPr>
+          <w:rFonts w:ascii="Courier New" w:hAnsi="Courier New" w:cs="Courier New"/>
+          <w:b/>
+          <w:bCs/>
+          <w:sz w:val="20"/>
+          <w:szCs w:val="20"/>
+        </w:rPr>
+        <w:t>&lt;</w:t>
+      </w:r>
+      <w:proofErr w:type="gramStart"/>
+      <w:r>
+        <w:rPr>
+          <w:rFonts w:ascii="Courier New" w:hAnsi="Courier New" w:cs="Courier New"/>
+          <w:b/>
+          <w:bCs/>
+          <w:sz w:val="20"/>
+          <w:szCs w:val="20"/>
+        </w:rPr>
+        <w:t>Todo[</w:t>
+      </w:r>
+      <w:proofErr w:type="gramEnd"/>
+      <w:r>
+        <w:rPr>
+          <w:rFonts w:ascii="Courier New" w:hAnsi="Courier New" w:cs="Courier New"/>
+          <w:b/>
+          <w:bCs/>
+          <w:sz w:val="20"/>
+          <w:szCs w:val="20"/>
+        </w:rPr>
+        <w:t>]&gt;([])</w:t>
+      </w:r>
+    </w:p>
+    <w:p>
+      <w:pPr>
+        <w:spacing w:before="100" w:beforeAutospacing="1" w:after="100" w:afterAutospacing="1"/>
+      </w:pPr>
+      <w:r>
+        <w:t xml:space="preserve">Imagine you have a </w:t>
+      </w:r>
+      <w:r>
+        <w:rPr>
+          <w:b/>
+          <w:bCs/>
+        </w:rPr>
+        <w:t>box</w:t>
+      </w:r>
+      <w:r>
+        <w:t xml:space="preserve"> where you keep a list of sticky notes (your to-do list).</w:t>
+      </w:r>
+    </w:p>
+    <w:p>
+      <w:pPr>
+        <w:spacing w:before="100" w:beforeAutospacing="1" w:after="100" w:afterAutospacing="1"/>
+      </w:pPr>
+      <w:r>
+        <w:rPr>
+          <w:rFonts w:ascii="Apple Color Emoji" w:hAnsi="Apple Color Emoji" w:cs="Apple Color Emoji"/>
+        </w:rPr>
+        <w:t>🟦</w:t>
+      </w:r>
+      <w:r>
+        <w:t xml:space="preserve"> </w:t>
+      </w:r>
+      <w:r>
+        <w:rPr>
+          <w:b/>
+          <w:bCs/>
+        </w:rPr>
+        <w:t>Box (</w:t>
+      </w:r>
+      <w:proofErr w:type="spellStart"/>
+      <w:r>
+        <w:rPr>
+          <w:rFonts w:ascii="Courier New" w:hAnsi="Courier New" w:cs="Courier New"/>
+          <w:b/>
+          <w:bCs/>
+          <w:sz w:val="20"/>
+          <w:szCs w:val="20"/>
+        </w:rPr>
+        <w:t>todos</w:t>
+      </w:r>
+      <w:proofErr w:type="spellEnd"/>
+      <w:r>
+        <w:rPr>
+          <w:b/>
+          <w:bCs/>
+        </w:rPr>
+        <w:t>)</w:t>
+      </w:r>
+      <w:r>
+        <w:t xml:space="preserve"> → Holds all the sticky notes (the list of </w:t>
+      </w:r>
+      <w:proofErr w:type="spellStart"/>
+      <w:r>
+        <w:t>todos</w:t>
+      </w:r>
+      <w:proofErr w:type="spellEnd"/>
+      <w:r>
+        <w:t>).</w:t>
+      </w:r>
+      <w:r>
+        <w:br/>
+      </w:r>
+      <w:r>
+        <w:rPr>
+          <w:rFonts w:ascii="Apple Color Emoji" w:hAnsi="Apple Color Emoji" w:cs="Apple Color Emoji"/>
+        </w:rPr>
+        <w:t>🎛</w:t>
+      </w:r>
+      <w:r>
+        <w:t xml:space="preserve"> </w:t>
+      </w:r>
+      <w:r>
+        <w:rPr>
+          <w:b/>
+          <w:bCs/>
+        </w:rPr>
+        <w:t>Remote (</w:t>
+      </w:r>
+      <w:proofErr w:type="spellStart"/>
+      <w:r>
+        <w:rPr>
+          <w:rFonts w:ascii="Courier New" w:hAnsi="Courier New" w:cs="Courier New"/>
+          <w:b/>
+          <w:bCs/>
+          <w:sz w:val="20"/>
+          <w:szCs w:val="20"/>
+        </w:rPr>
+        <w:t>setTodos</w:t>
+      </w:r>
+      <w:proofErr w:type="spellEnd"/>
+      <w:r>
+        <w:rPr>
+          <w:b/>
+          <w:bCs/>
+        </w:rPr>
+        <w:t>)</w:t>
+      </w:r>
+      <w:r>
+        <w:t xml:space="preserve"> → Lets you </w:t>
+      </w:r>
+      <w:r>
+        <w:rPr>
+          <w:b/>
+          <w:bCs/>
+        </w:rPr>
+        <w:t>add, remove, or update</w:t>
+      </w:r>
+      <w:r>
+        <w:t xml:space="preserve"> the sticky notes inside the box.</w:t>
+      </w:r>
+      <w:r>
+        <w:br/>
+      </w:r>
+      <w:r>
+        <w:rPr>
+          <w:rFonts w:ascii="Apple Color Emoji" w:hAnsi="Apple Color Emoji" w:cs="Apple Color Emoji"/>
+        </w:rPr>
+        <w:t>📦</w:t>
+      </w:r>
+      <w:r>
+        <w:t xml:space="preserve"> </w:t>
+      </w:r>
+      <w:r>
+        <w:rPr>
+          <w:b/>
+          <w:bCs/>
+        </w:rPr>
+        <w:t>Starting Condition (</w:t>
+      </w:r>
+      <w:proofErr w:type="spellStart"/>
+      <w:r>
+        <w:rPr>
+          <w:rFonts w:ascii="Courier New" w:hAnsi="Courier New" w:cs="Courier New"/>
+          <w:b/>
+          <w:bCs/>
+          <w:sz w:val="20"/>
+          <w:szCs w:val="20"/>
+        </w:rPr>
+        <w:t>useState</w:t>
+      </w:r>
+      <w:proofErr w:type="spellEnd"/>
+      <w:r>
+        <w:rPr>
+          <w:rFonts w:ascii="Courier New" w:hAnsi="Courier New" w:cs="Courier New"/>
+          <w:b/>
+          <w:bCs/>
+          <w:sz w:val="20"/>
+          <w:szCs w:val="20"/>
+        </w:rPr>
+        <w:t>&lt;</w:t>
+      </w:r>
+      <w:proofErr w:type="gramStart"/>
+      <w:r>
+        <w:rPr>
+          <w:rFonts w:ascii="Courier New" w:hAnsi="Courier New" w:cs="Courier New"/>
+          <w:b/>
+          <w:bCs/>
+          <w:sz w:val="20"/>
+          <w:szCs w:val="20"/>
+        </w:rPr>
+        <w:t>Todo[</w:t>
+      </w:r>
+      <w:proofErr w:type="gramEnd"/>
+      <w:r>
+        <w:rPr>
+          <w:rFonts w:ascii="Courier New" w:hAnsi="Courier New" w:cs="Courier New"/>
+          <w:b/>
+          <w:bCs/>
+          <w:sz w:val="20"/>
+          <w:szCs w:val="20"/>
+        </w:rPr>
+        <w:t>]&gt;([])</w:t>
+      </w:r>
+      <w:r>
+        <w:rPr>
+          <w:b/>
+          <w:bCs/>
+        </w:rPr>
+        <w:t>)</w:t>
+      </w:r>
+      <w:r>
+        <w:t xml:space="preserve"> → The box </w:t>
+      </w:r>
+      <w:r>
+        <w:rPr>
+          <w:b/>
+          <w:bCs/>
+        </w:rPr>
+        <w:t>starts empty</w:t>
+      </w:r>
+      <w:r>
+        <w:t xml:space="preserve"> (no sticky notes).</w:t>
+      </w:r>
+    </w:p>
+    <w:p>
+      <w:pPr>
+        <w:spacing w:before="100" w:beforeAutospacing="1" w:after="100" w:afterAutospacing="1"/>
+      </w:pPr>
+      <w:r>
+        <w:t>Plus:</w:t>
+      </w:r>
+    </w:p>
+    <w:p>
+      <w:pPr>
+        <w:pStyle w:val="Heading3"/>
+        <w:rPr>
+          <w:rFonts w:ascii="Times New Roman" w:hAnsi="Times New Roman" w:cs="Times New Roman"/>
+        </w:rPr>
+      </w:pPr>
+      <w:r>
+        <w:rPr>
+          <w:rStyle w:val="Strong"/>
+          <w:rFonts w:ascii="Apple Color Emoji" w:hAnsi="Apple Color Emoji" w:cs="Apple Color Emoji"/>
+          <w:b w:val="0"/>
+          <w:bCs w:val="0"/>
+        </w:rPr>
+        <w:t>🗂</w:t>
+      </w:r>
+      <w:r>
+        <w:rPr>
+          <w:rStyle w:val="Strong"/>
+          <w:rFonts w:ascii="Times New Roman" w:hAnsi="Times New Roman" w:cs="Times New Roman"/>
+          <w:b w:val="0"/>
+          <w:bCs w:val="0"/>
+        </w:rPr>
+        <w:t xml:space="preserve"> The Compartment Organizer (</w:t>
+      </w:r>
+      <w:proofErr w:type="gramStart"/>
+      <w:r>
+        <w:rPr>
+          <w:rStyle w:val="HTMLCode"/>
+          <w:rFonts w:ascii="Times New Roman" w:eastAsiaTheme="majorEastAsia" w:hAnsi="Times New Roman" w:cs="Times New Roman"/>
+        </w:rPr>
+        <w:t>Todo[</w:t>
+      </w:r>
+      <w:proofErr w:type="gramEnd"/>
+      <w:r>
+        <w:rPr>
+          <w:rStyle w:val="HTMLCode"/>
+          <w:rFonts w:ascii="Times New Roman" w:eastAsiaTheme="majorEastAsia" w:hAnsi="Times New Roman" w:cs="Times New Roman"/>
+        </w:rPr>
+        <w:t>]</w:t>
+      </w:r>
+      <w:r>
+        <w:rPr>
+          <w:rStyle w:val="Strong"/>
+          <w:rFonts w:ascii="Times New Roman" w:hAnsi="Times New Roman" w:cs="Times New Roman"/>
+          <w:b w:val="0"/>
+          <w:bCs w:val="0"/>
+        </w:rPr>
+        <w:t>) → Defines What Fits Inside</w:t>
+      </w:r>
+    </w:p>
+    <w:p>
+      <w:pPr>
+        <w:numPr>
+          <w:ilvl w:val="0"/>
+          <w:numId w:val="9"/>
+        </w:numPr>
+        <w:spacing w:before="100" w:beforeAutospacing="1" w:after="100" w:afterAutospacing="1"/>
+      </w:pPr>
+      <w:r>
+        <w:t xml:space="preserve">Just like a </w:t>
+      </w:r>
+      <w:r>
+        <w:rPr>
+          <w:rStyle w:val="Strong"/>
+        </w:rPr>
+        <w:t>storage organizer</w:t>
+      </w:r>
+      <w:r>
+        <w:t xml:space="preserve"> only fits specific-sized items (e.g., sticky notes, books, or tools), </w:t>
+      </w:r>
+      <w:proofErr w:type="gramStart"/>
+      <w:r>
+        <w:rPr>
+          <w:rStyle w:val="HTMLCode"/>
+        </w:rPr>
+        <w:t>Todo[</w:t>
+      </w:r>
+      <w:proofErr w:type="gramEnd"/>
+      <w:r>
+        <w:rPr>
+          <w:rStyle w:val="HTMLCode"/>
+        </w:rPr>
+        <w:t>]</w:t>
+      </w:r>
+      <w:r>
+        <w:t xml:space="preserve"> ensures that only objects with the correct shape (</w:t>
+      </w:r>
+      <w:r>
+        <w:rPr>
+          <w:rStyle w:val="HTMLCode"/>
+        </w:rPr>
+        <w:t>id</w:t>
+      </w:r>
+      <w:r>
+        <w:t xml:space="preserve">, </w:t>
+      </w:r>
+      <w:r>
+        <w:rPr>
+          <w:rStyle w:val="HTMLCode"/>
+        </w:rPr>
+        <w:t>text</w:t>
+      </w:r>
+      <w:r>
+        <w:t xml:space="preserve">, </w:t>
+      </w:r>
+      <w:proofErr w:type="spellStart"/>
+      <w:r>
+        <w:rPr>
+          <w:rStyle w:val="HTMLCode"/>
+        </w:rPr>
+        <w:t>isDone</w:t>
+      </w:r>
+      <w:proofErr w:type="spellEnd"/>
+      <w:r>
+        <w:t xml:space="preserve">, </w:t>
+      </w:r>
+      <w:proofErr w:type="spellStart"/>
+      <w:r>
+        <w:rPr>
+          <w:rStyle w:val="HTMLCode"/>
+        </w:rPr>
+        <w:t>createdAt</w:t>
+      </w:r>
+      <w:proofErr w:type="spellEnd"/>
+      <w:r>
+        <w:t>) are stored inside the state.</w:t>
+      </w:r>
+    </w:p>
+    <w:p>
+      <w:pPr>
+        <w:spacing w:before="100" w:beforeAutospacing="1" w:after="100" w:afterAutospacing="1"/>
+      </w:pPr>
+    </w:p>
+    <w:p>
+      <w:pPr>
+        <w:spacing w:before="100" w:beforeAutospacing="1" w:after="100" w:afterAutospacing="1"/>
+      </w:pPr>
     </w:p>
     <w:p/>
     <w:sectPr>
@@ -1611,8 +2840,157 @@
 </file>
 
 <file path=word/numbering.xml><?xml version="1.0" encoding="utf-8"?>
-<w:numbering xmlns:wpc="http://schemas.microsoft.com/office/word/2010/wordprocessingCanvas" xmlns:cx="http://schemas.microsoft.com/office/drawing/2014/chartex" xmlns:cx1="http://schemas.microsoft.com/office/drawing/2015/9/8/chartex" xmlns:cx2="http://schemas.microsoft.com/office/drawing/2015/10/21/chartex" xmlns:cx3="http://schemas.microsoft.com/office/drawing/2016/5/9/chartex" xmlns:cx4="http://schemas.microsoft.com/office/drawing/2016/5/10/chartex" xmlns:cx5="http://schemas.microsoft.com/office/drawing/2016/5/11/chartex" xmlns:cx6="http://schemas.microsoft.com/office/drawing/2016/5/12/chartex" xmlns:cx7="http://schemas.microsoft.com/office/drawing/2016/5/13/chartex" xmlns:cx8="http://schemas.microsoft.com/office/drawing/2016/5/14/chartex" xmlns:mc="http://schemas.openxmlformats.org/markup-compatibility/2006" xmlns:aink="http://schemas.microsoft.com/office/drawing/2016/ink" xmlns:am3d="http://schemas.microsoft.com/office/drawing/2017/model3d" xmlns:o="urn:schemas-microsoft-com:office:office" xmlns:oel="http://schemas.microsoft.com/office/2019/extlst" xmlns:r="http://schemas.openxmlformats.org/officeDocument/2006/relationships" xmlns:m="http://schemas.openxmlformats.org/officeDocument/2006/math" xmlns:v="urn:schemas-microsoft-com:vml" xmlns:wp14="http://schemas.microsoft.com/office/word/2010/wordprocessingDrawing" xmlns:wp="http://schemas.openxmlformats.org/drawingml/2006/wordprocessingDrawing" xmlns:w10="urn:schemas-microsoft-com:office:word" xmlns:w="http://schemas.openxmlformats.org/wordprocessingml/2006/main" xmlns:w14="http://schemas.microsoft.com/office/word/2010/wordml" xmlns:w15="http://schemas.microsoft.com/office/word/2012/wordml" xmlns:w16cex="http://schemas.microsoft.com/office/word/2018/wordml/cex" xmlns:w16cid="http://schemas.microsoft.com/office/word/2016/wordml/cid" xmlns:w16="http://schemas.microsoft.com/office/word/2018/wordml" xmlns:w16du="http://schemas.microsoft.com/office/word/2023/wordml/word16du" xmlns:w16sdtdh="http://schemas.microsoft.com/office/word/2020/wordml/sdtdatahash" xmlns:w16se="http://schemas.microsoft.com/office/word/2015/wordml/symex" xmlns:wpg="http://schemas.microsoft.com/office/word/2010/wordprocessingGroup" xmlns:wpi="http://schemas.microsoft.com/office/word/2010/wordprocessingInk" xmlns:wne="http://schemas.microsoft.com/office/word/2006/wordml" xmlns:wps="http://schemas.microsoft.com/office/word/2010/wordprocessingShape" mc:Ignorable="w14 w15 w16se w16cid w16 w16cex w16sdtdh w16du wp14">
+<w:numbering xmlns:wpc="http://schemas.microsoft.com/office/word/2010/wordprocessingCanvas" xmlns:cx="http://schemas.microsoft.com/office/drawing/2014/chartex" xmlns:cx1="http://schemas.microsoft.com/office/drawing/2015/9/8/chartex" xmlns:cx2="http://schemas.microsoft.com/office/drawing/2015/10/21/chartex" xmlns:cx3="http://schemas.microsoft.com/office/drawing/2016/5/9/chartex" xmlns:cx4="http://schemas.microsoft.com/office/drawing/2016/5/10/chartex" xmlns:cx5="http://schemas.microsoft.com/office/drawing/2016/5/11/chartex" xmlns:cx6="http://schemas.microsoft.com/office/drawing/2016/5/12/chartex" xmlns:cx7="http://schemas.microsoft.com/office/drawing/2016/5/13/chartex" xmlns:cx8="http://schemas.microsoft.com/office/drawing/2016/5/14/chartex" xmlns:mc="http://schemas.openxmlformats.org/markup-compatibility/2006" xmlns:aink="http://schemas.microsoft.com/office/drawing/2016/ink" xmlns:am3d="http://schemas.microsoft.com/office/drawing/2017/model3d" xmlns:o="urn:schemas-microsoft-com:office:office" xmlns:oel="http://schemas.microsoft.com/office/2019/extlst" xmlns:r="http://schemas.openxmlformats.org/officeDocument/2006/relationships" xmlns:m="http://schemas.openxmlformats.org/officeDocument/2006/math" xmlns:v="urn:schemas-microsoft-com:vml" xmlns:wp14="http://schemas.microsoft.com/office/word/2010/wordprocessingDrawing" xmlns:wp="http://schemas.openxmlformats.org/drawingml/2006/wordprocessingDrawing" xmlns:w10="urn:schemas-microsoft-com:office:word" xmlns:w="http://schemas.openxmlformats.org/wordprocessingml/2006/main" xmlns:w14="http://schemas.microsoft.com/office/word/2010/wordml" xmlns:w15="http://schemas.microsoft.com/office/word/2012/wordml" xmlns:w16cex="http://schemas.microsoft.com/office/word/2018/wordml/cex" xmlns:w16cid="http://schemas.microsoft.com/office/word/2016/wordml/cid" xmlns:w16="http://schemas.microsoft.com/office/word/2018/wordml" xmlns:w16du="http://schemas.microsoft.com/office/word/2023/wordml/word16du" xmlns:w16sdtdh="http://schemas.microsoft.com/office/word/2020/wordml/sdtdatahash" xmlns:w16sdtfl="http://schemas.microsoft.com/office/word/2024/wordml/sdtformatlock" xmlns:w16se="http://schemas.microsoft.com/office/word/2015/wordml/symex" xmlns:wpg="http://schemas.microsoft.com/office/word/2010/wordprocessingGroup" xmlns:wpi="http://schemas.microsoft.com/office/word/2010/wordprocessingInk" xmlns:wne="http://schemas.microsoft.com/office/word/2006/wordml" xmlns:wps="http://schemas.microsoft.com/office/word/2010/wordprocessingShape" mc:Ignorable="w14 w15 w16se w16cid w16 w16cex w16sdtdh w16sdtfl w16du wp14">
   <w:abstractNum w:abstractNumId="0" w15:restartNumberingAfterBreak="0">
+    <w:nsid w:val="068E262D"/>
+    <w:multiLevelType w:val="multilevel"/>
+    <w:tmpl w:val="6F7EC9EE"/>
+    <w:lvl w:ilvl="0">
+      <w:start w:val="1"/>
+      <w:numFmt w:val="bullet"/>
+      <w:lvlText w:val=""/>
+      <w:lvlJc w:val="left"/>
+      <w:pPr>
+        <w:tabs>
+          <w:tab w:val="num" w:pos="720"/>
+        </w:tabs>
+        <w:ind w:left="720" w:hanging="360"/>
+      </w:pPr>
+      <w:rPr>
+        <w:rFonts w:ascii="Symbol" w:hAnsi="Symbol" w:hint="default"/>
+        <w:sz w:val="20"/>
+      </w:rPr>
+    </w:lvl>
+    <w:lvl w:ilvl="1" w:tentative="1">
+      <w:start w:val="1"/>
+      <w:numFmt w:val="bullet"/>
+      <w:lvlText w:val="o"/>
+      <w:lvlJc w:val="left"/>
+      <w:pPr>
+        <w:tabs>
+          <w:tab w:val="num" w:pos="1440"/>
+        </w:tabs>
+        <w:ind w:left="1440" w:hanging="360"/>
+      </w:pPr>
+      <w:rPr>
+        <w:rFonts w:ascii="Courier New" w:hAnsi="Courier New" w:hint="default"/>
+        <w:sz w:val="20"/>
+      </w:rPr>
+    </w:lvl>
+    <w:lvl w:ilvl="2" w:tentative="1">
+      <w:start w:val="1"/>
+      <w:numFmt w:val="bullet"/>
+      <w:lvlText w:val=""/>
+      <w:lvlJc w:val="left"/>
+      <w:pPr>
+        <w:tabs>
+          <w:tab w:val="num" w:pos="2160"/>
+        </w:tabs>
+        <w:ind w:left="2160" w:hanging="360"/>
+      </w:pPr>
+      <w:rPr>
+        <w:rFonts w:ascii="Wingdings" w:hAnsi="Wingdings" w:hint="default"/>
+        <w:sz w:val="20"/>
+      </w:rPr>
+    </w:lvl>
+    <w:lvl w:ilvl="3" w:tentative="1">
+      <w:start w:val="1"/>
+      <w:numFmt w:val="bullet"/>
+      <w:lvlText w:val=""/>
+      <w:lvlJc w:val="left"/>
+      <w:pPr>
+        <w:tabs>
+          <w:tab w:val="num" w:pos="2880"/>
+        </w:tabs>
+        <w:ind w:left="2880" w:hanging="360"/>
+      </w:pPr>
+      <w:rPr>
+        <w:rFonts w:ascii="Wingdings" w:hAnsi="Wingdings" w:hint="default"/>
+        <w:sz w:val="20"/>
+      </w:rPr>
+    </w:lvl>
+    <w:lvl w:ilvl="4" w:tentative="1">
+      <w:start w:val="1"/>
+      <w:numFmt w:val="bullet"/>
+      <w:lvlText w:val=""/>
+      <w:lvlJc w:val="left"/>
+      <w:pPr>
+        <w:tabs>
+          <w:tab w:val="num" w:pos="3600"/>
+        </w:tabs>
+        <w:ind w:left="3600" w:hanging="360"/>
+      </w:pPr>
+      <w:rPr>
+        <w:rFonts w:ascii="Wingdings" w:hAnsi="Wingdings" w:hint="default"/>
+        <w:sz w:val="20"/>
+      </w:rPr>
+    </w:lvl>
+    <w:lvl w:ilvl="5" w:tentative="1">
+      <w:start w:val="1"/>
+      <w:numFmt w:val="bullet"/>
+      <w:lvlText w:val=""/>
+      <w:lvlJc w:val="left"/>
+      <w:pPr>
+        <w:tabs>
+          <w:tab w:val="num" w:pos="4320"/>
+        </w:tabs>
+        <w:ind w:left="4320" w:hanging="360"/>
+      </w:pPr>
+      <w:rPr>
+        <w:rFonts w:ascii="Wingdings" w:hAnsi="Wingdings" w:hint="default"/>
+        <w:sz w:val="20"/>
+      </w:rPr>
+    </w:lvl>
+    <w:lvl w:ilvl="6" w:tentative="1">
+      <w:start w:val="1"/>
+      <w:numFmt w:val="bullet"/>
+      <w:lvlText w:val=""/>
+      <w:lvlJc w:val="left"/>
+      <w:pPr>
+        <w:tabs>
+          <w:tab w:val="num" w:pos="5040"/>
+        </w:tabs>
+        <w:ind w:left="5040" w:hanging="360"/>
+      </w:pPr>
+      <w:rPr>
+        <w:rFonts w:ascii="Wingdings" w:hAnsi="Wingdings" w:hint="default"/>
+        <w:sz w:val="20"/>
+      </w:rPr>
+    </w:lvl>
+    <w:lvl w:ilvl="7" w:tentative="1">
+      <w:start w:val="1"/>
+      <w:numFmt w:val="bullet"/>
+      <w:lvlText w:val=""/>
+      <w:lvlJc w:val="left"/>
+      <w:pPr>
+        <w:tabs>
+          <w:tab w:val="num" w:pos="5760"/>
+        </w:tabs>
+        <w:ind w:left="5760" w:hanging="360"/>
+      </w:pPr>
+      <w:rPr>
+        <w:rFonts w:ascii="Wingdings" w:hAnsi="Wingdings" w:hint="default"/>
+        <w:sz w:val="20"/>
+      </w:rPr>
+    </w:lvl>
+    <w:lvl w:ilvl="8" w:tentative="1">
+      <w:start w:val="1"/>
+      <w:numFmt w:val="bullet"/>
+      <w:lvlText w:val=""/>
+      <w:lvlJc w:val="left"/>
+      <w:pPr>
+        <w:tabs>
+          <w:tab w:val="num" w:pos="6480"/>
+        </w:tabs>
+        <w:ind w:left="6480" w:hanging="360"/>
+      </w:pPr>
+      <w:rPr>
+        <w:rFonts w:ascii="Wingdings" w:hAnsi="Wingdings" w:hint="default"/>
+        <w:sz w:val="20"/>
+      </w:rPr>
+    </w:lvl>
+  </w:abstractNum>
+  <w:abstractNum w:abstractNumId="1" w15:restartNumberingAfterBreak="0">
     <w:nsid w:val="0AAF04FE"/>
     <w:multiLevelType w:val="hybridMultilevel"/>
     <w:tmpl w:val="709EFF1E"/>
@@ -1725,7 +3103,7 @@
       </w:rPr>
     </w:lvl>
   </w:abstractNum>
-  <w:abstractNum w:abstractNumId="1" w15:restartNumberingAfterBreak="0">
+  <w:abstractNum w:abstractNumId="2" w15:restartNumberingAfterBreak="0">
     <w:nsid w:val="30113A71"/>
     <w:multiLevelType w:val="multilevel"/>
     <w:tmpl w:val="9F8E88CE"/>
@@ -1842,7 +3220,218 @@
       </w:pPr>
     </w:lvl>
   </w:abstractNum>
-  <w:abstractNum w:abstractNumId="2" w15:restartNumberingAfterBreak="0">
+  <w:abstractNum w:abstractNumId="3" w15:restartNumberingAfterBreak="0">
+    <w:nsid w:val="447F7C57"/>
+    <w:multiLevelType w:val="multilevel"/>
+    <w:tmpl w:val="BAA25E82"/>
+    <w:lvl w:ilvl="0">
+      <w:start w:val="1"/>
+      <w:numFmt w:val="decimal"/>
+      <w:lvlText w:val="%1."/>
+      <w:lvlJc w:val="left"/>
+      <w:pPr>
+        <w:tabs>
+          <w:tab w:val="num" w:pos="720"/>
+        </w:tabs>
+        <w:ind w:left="720" w:hanging="360"/>
+      </w:pPr>
+    </w:lvl>
+    <w:lvl w:ilvl="1">
+      <w:start w:val="1"/>
+      <w:numFmt w:val="bullet"/>
+      <w:lvlText w:val="o"/>
+      <w:lvlJc w:val="left"/>
+      <w:pPr>
+        <w:tabs>
+          <w:tab w:val="num" w:pos="1440"/>
+        </w:tabs>
+        <w:ind w:left="1440" w:hanging="360"/>
+      </w:pPr>
+      <w:rPr>
+        <w:rFonts w:ascii="Courier New" w:hAnsi="Courier New" w:hint="default"/>
+        <w:sz w:val="20"/>
+      </w:rPr>
+    </w:lvl>
+    <w:lvl w:ilvl="2">
+      <w:start w:val="1"/>
+      <w:numFmt w:val="bullet"/>
+      <w:lvlText w:val=""/>
+      <w:lvlJc w:val="left"/>
+      <w:pPr>
+        <w:tabs>
+          <w:tab w:val="num" w:pos="2160"/>
+        </w:tabs>
+        <w:ind w:left="2160" w:hanging="360"/>
+      </w:pPr>
+      <w:rPr>
+        <w:rFonts w:ascii="Wingdings" w:hAnsi="Wingdings" w:hint="default"/>
+        <w:sz w:val="20"/>
+      </w:rPr>
+    </w:lvl>
+    <w:lvl w:ilvl="3" w:tentative="1">
+      <w:start w:val="1"/>
+      <w:numFmt w:val="decimal"/>
+      <w:lvlText w:val="%4."/>
+      <w:lvlJc w:val="left"/>
+      <w:pPr>
+        <w:tabs>
+          <w:tab w:val="num" w:pos="2880"/>
+        </w:tabs>
+        <w:ind w:left="2880" w:hanging="360"/>
+      </w:pPr>
+    </w:lvl>
+    <w:lvl w:ilvl="4" w:tentative="1">
+      <w:start w:val="1"/>
+      <w:numFmt w:val="decimal"/>
+      <w:lvlText w:val="%5."/>
+      <w:lvlJc w:val="left"/>
+      <w:pPr>
+        <w:tabs>
+          <w:tab w:val="num" w:pos="3600"/>
+        </w:tabs>
+        <w:ind w:left="3600" w:hanging="360"/>
+      </w:pPr>
+    </w:lvl>
+    <w:lvl w:ilvl="5" w:tentative="1">
+      <w:start w:val="1"/>
+      <w:numFmt w:val="decimal"/>
+      <w:lvlText w:val="%6."/>
+      <w:lvlJc w:val="left"/>
+      <w:pPr>
+        <w:tabs>
+          <w:tab w:val="num" w:pos="4320"/>
+        </w:tabs>
+        <w:ind w:left="4320" w:hanging="360"/>
+      </w:pPr>
+    </w:lvl>
+    <w:lvl w:ilvl="6" w:tentative="1">
+      <w:start w:val="1"/>
+      <w:numFmt w:val="decimal"/>
+      <w:lvlText w:val="%7."/>
+      <w:lvlJc w:val="left"/>
+      <w:pPr>
+        <w:tabs>
+          <w:tab w:val="num" w:pos="5040"/>
+        </w:tabs>
+        <w:ind w:left="5040" w:hanging="360"/>
+      </w:pPr>
+    </w:lvl>
+    <w:lvl w:ilvl="7" w:tentative="1">
+      <w:start w:val="1"/>
+      <w:numFmt w:val="decimal"/>
+      <w:lvlText w:val="%8."/>
+      <w:lvlJc w:val="left"/>
+      <w:pPr>
+        <w:tabs>
+          <w:tab w:val="num" w:pos="5760"/>
+        </w:tabs>
+        <w:ind w:left="5760" w:hanging="360"/>
+      </w:pPr>
+    </w:lvl>
+    <w:lvl w:ilvl="8" w:tentative="1">
+      <w:start w:val="1"/>
+      <w:numFmt w:val="decimal"/>
+      <w:lvlText w:val="%9."/>
+      <w:lvlJc w:val="left"/>
+      <w:pPr>
+        <w:tabs>
+          <w:tab w:val="num" w:pos="6480"/>
+        </w:tabs>
+        <w:ind w:left="6480" w:hanging="360"/>
+      </w:pPr>
+    </w:lvl>
+  </w:abstractNum>
+  <w:abstractNum w:abstractNumId="4" w15:restartNumberingAfterBreak="0">
+    <w:nsid w:val="720B4E8A"/>
+    <w:multiLevelType w:val="hybridMultilevel"/>
+    <w:tmpl w:val="0114C414"/>
+    <w:lvl w:ilvl="0" w:tplc="2E96B0A4">
+      <w:start w:val="7"/>
+      <w:numFmt w:val="decimal"/>
+      <w:lvlText w:val="%1."/>
+      <w:lvlJc w:val="left"/>
+      <w:pPr>
+        <w:ind w:left="720" w:hanging="360"/>
+      </w:pPr>
+      <w:rPr>
+        <w:rFonts w:hint="default"/>
+        <w:b/>
+      </w:rPr>
+    </w:lvl>
+    <w:lvl w:ilvl="1" w:tplc="04090019">
+      <w:start w:val="1"/>
+      <w:numFmt w:val="lowerLetter"/>
+      <w:lvlText w:val="%2."/>
+      <w:lvlJc w:val="left"/>
+      <w:pPr>
+        <w:ind w:left="1440" w:hanging="360"/>
+      </w:pPr>
+    </w:lvl>
+    <w:lvl w:ilvl="2" w:tplc="0409001B">
+      <w:start w:val="1"/>
+      <w:numFmt w:val="lowerRoman"/>
+      <w:lvlText w:val="%3."/>
+      <w:lvlJc w:val="right"/>
+      <w:pPr>
+        <w:ind w:left="2160" w:hanging="180"/>
+      </w:pPr>
+    </w:lvl>
+    <w:lvl w:ilvl="3" w:tplc="0409000F" w:tentative="1">
+      <w:start w:val="1"/>
+      <w:numFmt w:val="decimal"/>
+      <w:lvlText w:val="%4."/>
+      <w:lvlJc w:val="left"/>
+      <w:pPr>
+        <w:ind w:left="2880" w:hanging="360"/>
+      </w:pPr>
+    </w:lvl>
+    <w:lvl w:ilvl="4" w:tplc="04090019" w:tentative="1">
+      <w:start w:val="1"/>
+      <w:numFmt w:val="lowerLetter"/>
+      <w:lvlText w:val="%5."/>
+      <w:lvlJc w:val="left"/>
+      <w:pPr>
+        <w:ind w:left="3600" w:hanging="360"/>
+      </w:pPr>
+    </w:lvl>
+    <w:lvl w:ilvl="5" w:tplc="0409001B" w:tentative="1">
+      <w:start w:val="1"/>
+      <w:numFmt w:val="lowerRoman"/>
+      <w:lvlText w:val="%6."/>
+      <w:lvlJc w:val="right"/>
+      <w:pPr>
+        <w:ind w:left="4320" w:hanging="180"/>
+      </w:pPr>
+    </w:lvl>
+    <w:lvl w:ilvl="6" w:tplc="0409000F" w:tentative="1">
+      <w:start w:val="1"/>
+      <w:numFmt w:val="decimal"/>
+      <w:lvlText w:val="%7."/>
+      <w:lvlJc w:val="left"/>
+      <w:pPr>
+        <w:ind w:left="5040" w:hanging="360"/>
+      </w:pPr>
+    </w:lvl>
+    <w:lvl w:ilvl="7" w:tplc="04090019" w:tentative="1">
+      <w:start w:val="1"/>
+      <w:numFmt w:val="lowerLetter"/>
+      <w:lvlText w:val="%8."/>
+      <w:lvlJc w:val="left"/>
+      <w:pPr>
+        <w:ind w:left="5760" w:hanging="360"/>
+      </w:pPr>
+    </w:lvl>
+    <w:lvl w:ilvl="8" w:tplc="0409001B" w:tentative="1">
+      <w:start w:val="1"/>
+      <w:numFmt w:val="lowerRoman"/>
+      <w:lvlText w:val="%9."/>
+      <w:lvlJc w:val="right"/>
+      <w:pPr>
+        <w:ind w:left="6480" w:hanging="180"/>
+      </w:pPr>
+    </w:lvl>
+  </w:abstractNum>
+  <w:abstractNum w:abstractNumId="5" w15:restartNumberingAfterBreak="0">
     <w:nsid w:val="726440C6"/>
     <w:multiLevelType w:val="multilevel"/>
     <w:tmpl w:val="1AD0EC76"/>
@@ -1959,10 +3548,123 @@
       </w:pPr>
     </w:lvl>
   </w:abstractNum>
-  <w:abstractNum w:abstractNumId="3" w15:restartNumberingAfterBreak="0">
+  <w:abstractNum w:abstractNumId="6" w15:restartNumberingAfterBreak="0">
+    <w:nsid w:val="750E5F4E"/>
+    <w:multiLevelType w:val="multilevel"/>
+    <w:tmpl w:val="EDA6AFDA"/>
+    <w:lvl w:ilvl="0">
+      <w:start w:val="1"/>
+      <w:numFmt w:val="decimal"/>
+      <w:lvlText w:val="%1."/>
+      <w:lvlJc w:val="left"/>
+      <w:pPr>
+        <w:tabs>
+          <w:tab w:val="num" w:pos="720"/>
+        </w:tabs>
+        <w:ind w:left="720" w:hanging="360"/>
+      </w:pPr>
+    </w:lvl>
+    <w:lvl w:ilvl="1" w:tentative="1">
+      <w:start w:val="1"/>
+      <w:numFmt w:val="decimal"/>
+      <w:lvlText w:val="%2."/>
+      <w:lvlJc w:val="left"/>
+      <w:pPr>
+        <w:tabs>
+          <w:tab w:val="num" w:pos="1440"/>
+        </w:tabs>
+        <w:ind w:left="1440" w:hanging="360"/>
+      </w:pPr>
+    </w:lvl>
+    <w:lvl w:ilvl="2" w:tentative="1">
+      <w:start w:val="1"/>
+      <w:numFmt w:val="decimal"/>
+      <w:lvlText w:val="%3."/>
+      <w:lvlJc w:val="left"/>
+      <w:pPr>
+        <w:tabs>
+          <w:tab w:val="num" w:pos="2160"/>
+        </w:tabs>
+        <w:ind w:left="2160" w:hanging="360"/>
+      </w:pPr>
+    </w:lvl>
+    <w:lvl w:ilvl="3" w:tentative="1">
+      <w:start w:val="1"/>
+      <w:numFmt w:val="decimal"/>
+      <w:lvlText w:val="%4."/>
+      <w:lvlJc w:val="left"/>
+      <w:pPr>
+        <w:tabs>
+          <w:tab w:val="num" w:pos="2880"/>
+        </w:tabs>
+        <w:ind w:left="2880" w:hanging="360"/>
+      </w:pPr>
+    </w:lvl>
+    <w:lvl w:ilvl="4" w:tentative="1">
+      <w:start w:val="1"/>
+      <w:numFmt w:val="decimal"/>
+      <w:lvlText w:val="%5."/>
+      <w:lvlJc w:val="left"/>
+      <w:pPr>
+        <w:tabs>
+          <w:tab w:val="num" w:pos="3600"/>
+        </w:tabs>
+        <w:ind w:left="3600" w:hanging="360"/>
+      </w:pPr>
+    </w:lvl>
+    <w:lvl w:ilvl="5" w:tentative="1">
+      <w:start w:val="1"/>
+      <w:numFmt w:val="decimal"/>
+      <w:lvlText w:val="%6."/>
+      <w:lvlJc w:val="left"/>
+      <w:pPr>
+        <w:tabs>
+          <w:tab w:val="num" w:pos="4320"/>
+        </w:tabs>
+        <w:ind w:left="4320" w:hanging="360"/>
+      </w:pPr>
+    </w:lvl>
+    <w:lvl w:ilvl="6" w:tentative="1">
+      <w:start w:val="1"/>
+      <w:numFmt w:val="decimal"/>
+      <w:lvlText w:val="%7."/>
+      <w:lvlJc w:val="left"/>
+      <w:pPr>
+        <w:tabs>
+          <w:tab w:val="num" w:pos="5040"/>
+        </w:tabs>
+        <w:ind w:left="5040" w:hanging="360"/>
+      </w:pPr>
+    </w:lvl>
+    <w:lvl w:ilvl="7" w:tentative="1">
+      <w:start w:val="1"/>
+      <w:numFmt w:val="decimal"/>
+      <w:lvlText w:val="%8."/>
+      <w:lvlJc w:val="left"/>
+      <w:pPr>
+        <w:tabs>
+          <w:tab w:val="num" w:pos="5760"/>
+        </w:tabs>
+        <w:ind w:left="5760" w:hanging="360"/>
+      </w:pPr>
+    </w:lvl>
+    <w:lvl w:ilvl="8" w:tentative="1">
+      <w:start w:val="1"/>
+      <w:numFmt w:val="decimal"/>
+      <w:lvlText w:val="%9."/>
+      <w:lvlJc w:val="left"/>
+      <w:pPr>
+        <w:tabs>
+          <w:tab w:val="num" w:pos="6480"/>
+        </w:tabs>
+        <w:ind w:left="6480" w:hanging="360"/>
+      </w:pPr>
+    </w:lvl>
+  </w:abstractNum>
+  <w:abstractNum w:abstractNumId="7" w15:restartNumberingAfterBreak="0">
     <w:nsid w:val="76915E57"/>
     <w:multiLevelType w:val="multilevel"/>
-    <w:tmpl w:val="0F48ABC0"/>
+    <w:tmpl w:val="B694BC8C"/>
     <w:lvl w:ilvl="0">
       <w:start w:val="1"/>
       <w:numFmt w:val="decimal"/>
@@ -1991,17 +3693,17 @@
         <w:sz w:val="20"/>
       </w:rPr>
     </w:lvl>
-    <w:lvl w:ilvl="2" w:tentative="1">
-      <w:start w:val="1"/>
-      <w:numFmt w:val="decimal"/>
-      <w:lvlText w:val="%3."/>
-      <w:lvlJc w:val="left"/>
-      <w:pPr>
-        <w:tabs>
-          <w:tab w:val="num" w:pos="2160"/>
-        </w:tabs>
+    <w:lvl w:ilvl="2">
+      <w:start w:val="1"/>
+      <w:numFmt w:val="bullet"/>
+      <w:lvlText w:val=""/>
+      <w:lvlJc w:val="left"/>
+      <w:pPr>
         <w:ind w:left="2160" w:hanging="360"/>
       </w:pPr>
+      <w:rPr>
+        <w:rFonts w:ascii="Symbol" w:hAnsi="Symbol" w:hint="default"/>
+      </w:rPr>
     </w:lvl>
     <w:lvl w:ilvl="3" w:tentative="1">
       <w:start w:val="1"/>
@@ -2076,7 +3778,7 @@
       </w:pPr>
     </w:lvl>
   </w:abstractNum>
-  <w:abstractNum w:abstractNumId="4" w15:restartNumberingAfterBreak="0">
+  <w:abstractNum w:abstractNumId="8" w15:restartNumberingAfterBreak="0">
     <w:nsid w:val="7C2F697E"/>
     <w:multiLevelType w:val="multilevel"/>
     <w:tmpl w:val="C5168B76"/>
@@ -2198,25 +3900,37 @@
     </w:lvl>
   </w:abstractNum>
   <w:num w:numId="1" w16cid:durableId="1642273315">
+    <w:abstractNumId w:val="2"/>
+  </w:num>
+  <w:num w:numId="2" w16cid:durableId="1095983359">
+    <w:abstractNumId w:val="7"/>
+  </w:num>
+  <w:num w:numId="3" w16cid:durableId="1344210886">
+    <w:abstractNumId w:val="5"/>
+  </w:num>
+  <w:num w:numId="4" w16cid:durableId="1234194890">
+    <w:abstractNumId w:val="8"/>
+  </w:num>
+  <w:num w:numId="5" w16cid:durableId="1792747145">
     <w:abstractNumId w:val="1"/>
   </w:num>
-  <w:num w:numId="2" w16cid:durableId="1095983359">
+  <w:num w:numId="6" w16cid:durableId="1438794881">
+    <w:abstractNumId w:val="6"/>
+  </w:num>
+  <w:num w:numId="7" w16cid:durableId="314577624">
     <w:abstractNumId w:val="3"/>
   </w:num>
-  <w:num w:numId="3" w16cid:durableId="1344210886">
-    <w:abstractNumId w:val="2"/>
-  </w:num>
-  <w:num w:numId="4" w16cid:durableId="1234194890">
+  <w:num w:numId="8" w16cid:durableId="481891636">
     <w:abstractNumId w:val="4"/>
   </w:num>
-  <w:num w:numId="5" w16cid:durableId="1792747145">
+  <w:num w:numId="9" w16cid:durableId="620721598">
     <w:abstractNumId w:val="0"/>
   </w:num>
 </w:numbering>
 </file>
 
 <file path=word/styles.xml><?xml version="1.0" encoding="utf-8"?>
-<w:styles xmlns:mc="http://schemas.openxmlformats.org/markup-compatibility/2006" xmlns:r="http://schemas.openxmlformats.org/officeDocument/2006/relationships" xmlns:w="http://schemas.openxmlformats.org/wordprocessingml/2006/main" xmlns:w14="http://schemas.microsoft.com/office/word/2010/wordml" xmlns:w15="http://schemas.microsoft.com/office/word/2012/wordml" xmlns:w16cex="http://schemas.microsoft.com/office/word/2018/wordml/cex" xmlns:w16cid="http://schemas.microsoft.com/office/word/2016/wordml/cid" xmlns:w16="http://schemas.microsoft.com/office/word/2018/wordml" xmlns:w16du="http://schemas.microsoft.com/office/word/2023/wordml/word16du" xmlns:w16sdtdh="http://schemas.microsoft.com/office/word/2020/wordml/sdtdatahash" xmlns:w16se="http://schemas.microsoft.com/office/word/2015/wordml/symex" mc:Ignorable="w14 w15 w16se w16cid w16 w16cex w16sdtdh w16du">
+<w:styles xmlns:mc="http://schemas.openxmlformats.org/markup-compatibility/2006" xmlns:r="http://schemas.openxmlformats.org/officeDocument/2006/relationships" xmlns:w="http://schemas.openxmlformats.org/wordprocessingml/2006/main" xmlns:w14="http://schemas.microsoft.com/office/word/2010/wordml" xmlns:w15="http://schemas.microsoft.com/office/word/2012/wordml" xmlns:w16cex="http://schemas.microsoft.com/office/word/2018/wordml/cex" xmlns:w16cid="http://schemas.microsoft.com/office/word/2016/wordml/cid" xmlns:w16="http://schemas.microsoft.com/office/word/2018/wordml" xmlns:w16du="http://schemas.microsoft.com/office/word/2023/wordml/word16du" xmlns:w16sdtdh="http://schemas.microsoft.com/office/word/2020/wordml/sdtdatahash" xmlns:w16sdtfl="http://schemas.microsoft.com/office/word/2024/wordml/sdtformatlock" xmlns:w16se="http://schemas.microsoft.com/office/word/2015/wordml/symex" mc:Ignorable="w14 w15 w16se w16cid w16 w16cex w16sdtdh w16sdtfl w16du">
   <w:docDefaults>
     <w:rPrDefault>
       <w:rPr>
@@ -2611,6 +4325,12 @@
   <w:style w:type="paragraph" w:default="1" w:styleId="Normal">
     <w:name w:val="Normal"/>
     <w:qFormat/>
+    <w:rsid w:val="00F55B48"/>
+    <w:rPr>
+      <w:rFonts w:ascii="Times New Roman" w:eastAsia="Times New Roman" w:hAnsi="Times New Roman" w:cs="Times New Roman"/>
+      <w:kern w:val="0"/>
+      <w14:ligatures w14:val="none"/>
+    </w:rPr>
   </w:style>
   <w:style w:type="paragraph" w:styleId="Heading1">
     <w:name w:val="heading 1"/>
@@ -2646,6 +4366,26 @@
     <w:rPr>
       <w:sz w:val="28"/>
       <w:szCs w:val="28"/>
+    </w:rPr>
+  </w:style>
+  <w:style w:type="paragraph" w:styleId="Heading3">
+    <w:name w:val="heading 3"/>
+    <w:basedOn w:val="Normal"/>
+    <w:next w:val="Normal"/>
+    <w:link w:val="Heading3Char"/>
+    <w:uiPriority w:val="9"/>
+    <w:unhideWhenUsed/>
+    <w:qFormat/>
+    <w:rsid w:val="00631FBA"/>
+    <w:pPr>
+      <w:keepNext/>
+      <w:keepLines/>
+      <w:spacing w:before="40"/>
+      <w:outlineLvl w:val="2"/>
+    </w:pPr>
+    <w:rPr>
+      <w:rFonts w:asciiTheme="majorHAnsi" w:eastAsiaTheme="majorEastAsia" w:hAnsiTheme="majorHAnsi" w:cstheme="majorBidi"/>
+      <w:color w:val="1F3763" w:themeColor="accent1" w:themeShade="7F"/>
     </w:rPr>
   </w:style>
   <w:style w:type="character" w:default="1" w:styleId="DefaultParagraphFont">
@@ -2765,6 +4505,54 @@
     <w:rPr>
       <w:color w:val="605E5C"/>
       <w:shd w:val="clear" w:color="auto" w:fill="E1DFDD"/>
+    </w:rPr>
+  </w:style>
+  <w:style w:type="paragraph" w:styleId="NormalWeb">
+    <w:name w:val="Normal (Web)"/>
+    <w:basedOn w:val="Normal"/>
+    <w:uiPriority w:val="99"/>
+    <w:semiHidden/>
+    <w:unhideWhenUsed/>
+    <w:rsid w:val="00F55B48"/>
+    <w:pPr>
+      <w:spacing w:before="100" w:beforeAutospacing="1" w:after="100" w:afterAutospacing="1"/>
+    </w:pPr>
+  </w:style>
+  <w:style w:type="character" w:styleId="Strong">
+    <w:name w:val="Strong"/>
+    <w:basedOn w:val="DefaultParagraphFont"/>
+    <w:uiPriority w:val="22"/>
+    <w:qFormat/>
+    <w:rsid w:val="00F55B48"/>
+    <w:rPr>
+      <w:b/>
+      <w:bCs/>
+    </w:rPr>
+  </w:style>
+  <w:style w:type="character" w:styleId="HTMLCode">
+    <w:name w:val="HTML Code"/>
+    <w:basedOn w:val="DefaultParagraphFont"/>
+    <w:uiPriority w:val="99"/>
+    <w:semiHidden/>
+    <w:unhideWhenUsed/>
+    <w:rsid w:val="00F55B48"/>
+    <w:rPr>
+      <w:rFonts w:ascii="Courier New" w:eastAsia="Times New Roman" w:hAnsi="Courier New" w:cs="Courier New"/>
+      <w:sz w:val="20"/>
+      <w:szCs w:val="20"/>
+    </w:rPr>
+  </w:style>
+  <w:style w:type="character" w:customStyle="1" w:styleId="Heading3Char">
+    <w:name w:val="Heading 3 Char"/>
+    <w:basedOn w:val="DefaultParagraphFont"/>
+    <w:link w:val="Heading3"/>
+    <w:uiPriority w:val="9"/>
+    <w:rsid w:val="00631FBA"/>
+    <w:rPr>
+      <w:rFonts w:asciiTheme="majorHAnsi" w:eastAsiaTheme="majorEastAsia" w:hAnsiTheme="majorHAnsi" w:cstheme="majorBidi"/>
+      <w:color w:val="1F3763" w:themeColor="accent1" w:themeShade="7F"/>
+      <w:kern w:val="0"/>
+      <w14:ligatures w14:val="none"/>
     </w:rPr>
   </w:style>
 </w:styles>

</xml_diff>

<commit_message>
Fixed errors in put and delete requests
</commit_message>
<xml_diff>
--- a/Requirements Todo List Web App.docx
+++ b/Requirements Todo List Web App.docx
@@ -1416,6 +1416,17 @@
       <w:pPr>
         <w:pStyle w:val="Heading1"/>
       </w:pPr>
+      <w:r>
+        <w:t>[</w:t>
+      </w:r>
+      <w:proofErr w:type="spellStart"/>
+      <w:r>
+        <w:t>Done</w:t>
+      </w:r>
+      <w:proofErr w:type="spellEnd"/>
+      <w:r>
+        <w:t xml:space="preserve">] </w:t>
+      </w:r>
       <w:proofErr w:type="spellStart"/>
       <w:r>
         <w:t>Steps</w:t>
@@ -1584,20 +1595,6 @@
       </w:r>
     </w:p>
     <w:p>
-      <w:r>
-        <w:rPr>
-          <w:noProof/>
-          <w14:ligatures w14:val="standardContextual"/>
-        </w:rPr>
-        <w:pict>
-          <v:rect id="_x0000_i1025" alt="" style="width:468pt;height:.05pt;mso-width-percent:0;mso-height-percent:0;mso-width-percent:0;mso-height-percent:0" o:hralign="center" o:hrstd="t" o:hr="t" fillcolor="#a0a0a0" stroked="f"/>
-        </w:pict>
-      </w:r>
-    </w:p>
-    <w:p>
-      <w:pPr>
-        <w:pStyle w:val="NormalWeb"/>
-      </w:pPr>
       <w:r>
         <w:rPr>
           <w:rStyle w:val="Strong"/>
@@ -2034,6 +2031,12 @@
         <w:rPr>
           <w:rStyle w:val="Strong"/>
         </w:rPr>
+        <w:t xml:space="preserve">[Done] </w:t>
+      </w:r>
+      <w:r>
+        <w:rPr>
+          <w:rStyle w:val="Strong"/>
+        </w:rPr>
         <w:t xml:space="preserve">Implement </w:t>
       </w:r>
       <w:proofErr w:type="spellStart"/>
@@ -2121,7 +2124,6 @@
         <w:spacing w:before="100" w:beforeAutospacing="1" w:after="100" w:afterAutospacing="1"/>
       </w:pPr>
       <w:r>
-        <w:lastRenderedPageBreak/>
         <w:t>On form submission, prevent the default behavior and send a POST request to your backend (</w:t>
       </w:r>
       <w:r>
@@ -2159,6 +2161,7 @@
         <w:spacing w:before="100" w:beforeAutospacing="1" w:after="100" w:afterAutospacing="1"/>
       </w:pPr>
       <w:r>
+        <w:lastRenderedPageBreak/>
         <w:t xml:space="preserve">Optionally, update the parent component’s state or trigger a re-fetch to display the new </w:t>
       </w:r>
       <w:proofErr w:type="spellStart"/>
@@ -2227,6 +2230,540 @@
       <w:r>
         <w:t>These steps provide a clear path to build your frontend components while integrating the basic required functionalities.</w:t>
       </w:r>
+    </w:p>
+    <w:p>
+      <w:pPr>
+        <w:pStyle w:val="Heading1"/>
+      </w:pPr>
+      <w:proofErr w:type="spellStart"/>
+      <w:r>
+        <w:t>Steps</w:t>
+      </w:r>
+      <w:proofErr w:type="spellEnd"/>
+      <w:r>
+        <w:t xml:space="preserve"> 10-12</w:t>
+      </w:r>
+    </w:p>
+    <w:p>
+      <w:pPr>
+        <w:pStyle w:val="NormalWeb"/>
+      </w:pPr>
+      <w:r>
+        <w:rPr>
+          <w:rStyle w:val="Strong"/>
+        </w:rPr>
+        <w:t>High-Level Steps</w:t>
+      </w:r>
+    </w:p>
+    <w:p>
+      <w:pPr>
+        <w:pStyle w:val="ListParagraph"/>
+        <w:numPr>
+          <w:ilvl w:val="0"/>
+          <w:numId w:val="8"/>
+        </w:numPr>
+        <w:spacing w:before="100" w:beforeAutospacing="1" w:after="100" w:afterAutospacing="1"/>
+      </w:pPr>
+      <w:r>
+        <w:rPr>
+          <w:rStyle w:val="Strong"/>
+        </w:rPr>
+        <w:t>Complete the Missing API Endpoints:</w:t>
+      </w:r>
+      <w:r>
+        <w:br/>
+        <w:t>– Finish implementing the PUT (edit) and DELETE (remove) routes on your backend so every change is first confirmed by the server.</w:t>
+      </w:r>
+    </w:p>
+    <w:p>
+      <w:pPr>
+        <w:numPr>
+          <w:ilvl w:val="0"/>
+          <w:numId w:val="8"/>
+        </w:numPr>
+        <w:spacing w:before="100" w:beforeAutospacing="1" w:after="100" w:afterAutospacing="1"/>
+      </w:pPr>
+      <w:r>
+        <w:rPr>
+          <w:rStyle w:val="Strong"/>
+        </w:rPr>
+        <w:t>Improve Frontend–Backend Integration &amp; Error Handling:</w:t>
+      </w:r>
+      <w:r>
+        <w:br/>
+        <w:t>– Update your React components to only change state when the backend confirms success and display errors otherwise.</w:t>
+      </w:r>
+    </w:p>
+    <w:p>
+      <w:pPr>
+        <w:numPr>
+          <w:ilvl w:val="0"/>
+          <w:numId w:val="8"/>
+        </w:numPr>
+        <w:spacing w:before="100" w:beforeAutospacing="1" w:after="100" w:afterAutospacing="1"/>
+      </w:pPr>
+      <w:r>
+        <w:rPr>
+          <w:rStyle w:val="Strong"/>
+        </w:rPr>
+        <w:t>Deploy to Production:</w:t>
+      </w:r>
+      <w:r>
+        <w:br/>
+        <w:t xml:space="preserve">– Build production bundles for both frontend and backend and deploy them (e.g., React on </w:t>
+      </w:r>
+      <w:proofErr w:type="spellStart"/>
+      <w:r>
+        <w:t>Vercel</w:t>
+      </w:r>
+      <w:proofErr w:type="spellEnd"/>
+      <w:r>
+        <w:t xml:space="preserve"> and Node/Express on Heroku/Fly.io) with proper environment settings.</w:t>
+      </w:r>
+    </w:p>
+    <w:p>
+      <w:pPr>
+        <w:pStyle w:val="NormalWeb"/>
+      </w:pPr>
+      <w:r>
+        <w:rPr>
+          <w:rStyle w:val="Strong"/>
+        </w:rPr>
+        <w:t>Low-Level Detailed Sub-Steps</w:t>
+      </w:r>
+    </w:p>
+    <w:p>
+      <w:pPr>
+        <w:pStyle w:val="NormalWeb"/>
+        <w:numPr>
+          <w:ilvl w:val="0"/>
+          <w:numId w:val="3"/>
+        </w:numPr>
+      </w:pPr>
+      <w:r>
+        <w:rPr>
+          <w:rStyle w:val="Strong"/>
+        </w:rPr>
+        <w:t>Complete Missing API Endpoints (PUT &amp; DELETE):</w:t>
+      </w:r>
+    </w:p>
+    <w:p>
+      <w:pPr>
+        <w:numPr>
+          <w:ilvl w:val="1"/>
+          <w:numId w:val="3"/>
+        </w:numPr>
+        <w:spacing w:before="100" w:beforeAutospacing="1" w:after="100" w:afterAutospacing="1"/>
+      </w:pPr>
+      <w:r>
+        <w:t xml:space="preserve">In your Express server (e.g., in your </w:t>
+      </w:r>
+      <w:proofErr w:type="spellStart"/>
+      <w:r>
+        <w:t>index.ts</w:t>
+      </w:r>
+      <w:proofErr w:type="spellEnd"/>
+      <w:r>
+        <w:t xml:space="preserve"> or dedicated routes file):</w:t>
+      </w:r>
+    </w:p>
+    <w:p>
+      <w:pPr>
+        <w:numPr>
+          <w:ilvl w:val="2"/>
+          <w:numId w:val="3"/>
+        </w:numPr>
+        <w:spacing w:before="100" w:beforeAutospacing="1" w:after="100" w:afterAutospacing="1"/>
+      </w:pPr>
+      <w:r>
+        <w:rPr>
+          <w:rStyle w:val="Strong"/>
+        </w:rPr>
+        <w:t>PUT /</w:t>
+      </w:r>
+      <w:proofErr w:type="spellStart"/>
+      <w:r>
+        <w:rPr>
+          <w:rStyle w:val="Strong"/>
+        </w:rPr>
+        <w:t>todos</w:t>
+      </w:r>
+      <w:proofErr w:type="spellEnd"/>
+      <w:r>
+        <w:rPr>
+          <w:rStyle w:val="Strong"/>
+        </w:rPr>
+        <w:t>/:id:</w:t>
+      </w:r>
+      <w:r>
+        <w:br/>
+        <w:t xml:space="preserve">• Validate incoming data (consider using a library like </w:t>
+      </w:r>
+      <w:proofErr w:type="spellStart"/>
+      <w:r>
+        <w:t>zod</w:t>
+      </w:r>
+      <w:proofErr w:type="spellEnd"/>
+      <w:r>
+        <w:t xml:space="preserve"> or Joi).</w:t>
+      </w:r>
+      <w:r>
+        <w:br/>
+        <w:t xml:space="preserve">• Update the matching record in the database (using </w:t>
+      </w:r>
+      <w:proofErr w:type="spellStart"/>
+      <w:r>
+        <w:t>Sequelize</w:t>
+      </w:r>
+      <w:proofErr w:type="spellEnd"/>
+      <w:r>
+        <w:t>).</w:t>
+      </w:r>
+      <w:r>
+        <w:br/>
+        <w:t>• Return a JSON response indicating success or a detailed error.</w:t>
+      </w:r>
+    </w:p>
+    <w:p>
+      <w:pPr>
+        <w:numPr>
+          <w:ilvl w:val="2"/>
+          <w:numId w:val="3"/>
+        </w:numPr>
+        <w:spacing w:before="100" w:beforeAutospacing="1" w:after="100" w:afterAutospacing="1"/>
+      </w:pPr>
+      <w:r>
+        <w:rPr>
+          <w:rStyle w:val="Strong"/>
+        </w:rPr>
+        <w:t>DELETE /</w:t>
+      </w:r>
+      <w:proofErr w:type="spellStart"/>
+      <w:r>
+        <w:rPr>
+          <w:rStyle w:val="Strong"/>
+        </w:rPr>
+        <w:t>todos</w:t>
+      </w:r>
+      <w:proofErr w:type="spellEnd"/>
+      <w:r>
+        <w:rPr>
+          <w:rStyle w:val="Strong"/>
+        </w:rPr>
+        <w:t>/:id:</w:t>
+      </w:r>
+      <w:r>
+        <w:br/>
+        <w:t>• Check that the provided ID exists.</w:t>
+      </w:r>
+      <w:r>
+        <w:br/>
+        <w:t>• Remove the record from your database and respond with a success message.</w:t>
+      </w:r>
+    </w:p>
+    <w:p>
+      <w:pPr>
+        <w:numPr>
+          <w:ilvl w:val="1"/>
+          <w:numId w:val="3"/>
+        </w:numPr>
+        <w:spacing w:before="100" w:beforeAutospacing="1" w:after="100" w:afterAutospacing="1"/>
+      </w:pPr>
+      <w:r>
+        <w:t>Use a tool like Postman to manually test these endpoints before integrating with the frontend.</w:t>
+      </w:r>
+    </w:p>
+    <w:p>
+      <w:pPr>
+        <w:pStyle w:val="NormalWeb"/>
+        <w:numPr>
+          <w:ilvl w:val="0"/>
+          <w:numId w:val="3"/>
+        </w:numPr>
+      </w:pPr>
+      <w:r>
+        <w:rPr>
+          <w:rStyle w:val="Strong"/>
+        </w:rPr>
+        <w:t>Improve Frontend–Backend Integration &amp; Error Handling:</w:t>
+      </w:r>
+    </w:p>
+    <w:p>
+      <w:pPr>
+        <w:numPr>
+          <w:ilvl w:val="1"/>
+          <w:numId w:val="3"/>
+        </w:numPr>
+        <w:spacing w:before="100" w:beforeAutospacing="1" w:after="100" w:afterAutospacing="1"/>
+      </w:pPr>
+      <w:r>
+        <w:t xml:space="preserve">In your React components (like </w:t>
+      </w:r>
+      <w:proofErr w:type="spellStart"/>
+      <w:r>
+        <w:t>TodoItem.tsx</w:t>
+      </w:r>
+      <w:proofErr w:type="spellEnd"/>
+      <w:r>
+        <w:t xml:space="preserve"> and </w:t>
+      </w:r>
+      <w:proofErr w:type="spellStart"/>
+      <w:r>
+        <w:t>AddTodo.tsx</w:t>
+      </w:r>
+      <w:proofErr w:type="spellEnd"/>
+      <w:r>
+        <w:t>):</w:t>
+      </w:r>
+    </w:p>
+    <w:p>
+      <w:pPr>
+        <w:numPr>
+          <w:ilvl w:val="2"/>
+          <w:numId w:val="3"/>
+        </w:numPr>
+        <w:spacing w:before="100" w:beforeAutospacing="1" w:after="100" w:afterAutospacing="1"/>
+      </w:pPr>
+      <w:r>
+        <w:t xml:space="preserve">Modify your fetch calls so that you check the response’s status (e.g., </w:t>
+      </w:r>
+      <w:r>
+        <w:rPr>
+          <w:rStyle w:val="HTMLCode"/>
+        </w:rPr>
+        <w:t xml:space="preserve">if </w:t>
+      </w:r>
+      <w:proofErr w:type="gramStart"/>
+      <w:r>
+        <w:rPr>
+          <w:rStyle w:val="HTMLCode"/>
+        </w:rPr>
+        <w:t>(!</w:t>
+      </w:r>
+      <w:proofErr w:type="spellStart"/>
+      <w:r>
+        <w:rPr>
+          <w:rStyle w:val="HTMLCode"/>
+        </w:rPr>
+        <w:t>res</w:t>
+      </w:r>
+      <w:proofErr w:type="gramEnd"/>
+      <w:r>
+        <w:rPr>
+          <w:rStyle w:val="HTMLCode"/>
+        </w:rPr>
+        <w:t>.ok</w:t>
+      </w:r>
+      <w:proofErr w:type="spellEnd"/>
+      <w:r>
+        <w:rPr>
+          <w:rStyle w:val="HTMLCode"/>
+        </w:rPr>
+        <w:t>) throw new Error(...)</w:t>
+      </w:r>
+      <w:r>
+        <w:t>).</w:t>
+      </w:r>
+    </w:p>
+    <w:p>
+      <w:pPr>
+        <w:numPr>
+          <w:ilvl w:val="2"/>
+          <w:numId w:val="3"/>
+        </w:numPr>
+        <w:spacing w:before="100" w:beforeAutospacing="1" w:after="100" w:afterAutospacing="1"/>
+      </w:pPr>
+      <w:r>
+        <w:t>Only update your UI (or state) when the backend confirms success.</w:t>
+      </w:r>
+    </w:p>
+    <w:p>
+      <w:pPr>
+        <w:numPr>
+          <w:ilvl w:val="2"/>
+          <w:numId w:val="3"/>
+        </w:numPr>
+        <w:spacing w:before="100" w:beforeAutospacing="1" w:after="100" w:afterAutospacing="1"/>
+      </w:pPr>
+      <w:r>
+        <w:t>Optionally, display user-friendly error messages if an API call fails.</w:t>
+      </w:r>
+    </w:p>
+    <w:p>
+      <w:pPr>
+        <w:numPr>
+          <w:ilvl w:val="1"/>
+          <w:numId w:val="3"/>
+        </w:numPr>
+        <w:spacing w:before="100" w:beforeAutospacing="1" w:after="100" w:afterAutospacing="1"/>
+      </w:pPr>
+      <w:r>
+        <w:lastRenderedPageBreak/>
+        <w:t>This ensures that your frontend state only changes when the backend update actually succeeds.</w:t>
+      </w:r>
+    </w:p>
+    <w:p>
+      <w:pPr>
+        <w:pStyle w:val="NormalWeb"/>
+        <w:numPr>
+          <w:ilvl w:val="0"/>
+          <w:numId w:val="3"/>
+        </w:numPr>
+      </w:pPr>
+      <w:r>
+        <w:rPr>
+          <w:rStyle w:val="Strong"/>
+        </w:rPr>
+        <w:t>Deploy to Production:</w:t>
+      </w:r>
+    </w:p>
+    <w:p>
+      <w:pPr>
+        <w:numPr>
+          <w:ilvl w:val="1"/>
+          <w:numId w:val="3"/>
+        </w:numPr>
+        <w:spacing w:before="100" w:beforeAutospacing="1" w:after="100" w:afterAutospacing="1"/>
+      </w:pPr>
+      <w:r>
+        <w:rPr>
+          <w:rStyle w:val="Strong"/>
+        </w:rPr>
+        <w:t>Backend Deployment:</w:t>
+      </w:r>
+    </w:p>
+    <w:p>
+      <w:pPr>
+        <w:numPr>
+          <w:ilvl w:val="2"/>
+          <w:numId w:val="3"/>
+        </w:numPr>
+        <w:spacing w:before="100" w:beforeAutospacing="1" w:after="100" w:afterAutospacing="1"/>
+      </w:pPr>
+      <w:r>
+        <w:t>Choose a platform (for example, Heroku or Fly.io).</w:t>
+      </w:r>
+    </w:p>
+    <w:p>
+      <w:pPr>
+        <w:numPr>
+          <w:ilvl w:val="2"/>
+          <w:numId w:val="3"/>
+        </w:numPr>
+        <w:spacing w:before="100" w:beforeAutospacing="1" w:after="100" w:afterAutospacing="1"/>
+      </w:pPr>
+      <w:r>
+        <w:t xml:space="preserve">Prepare your project for production (set environment variables, configure CORS appropriately, add a </w:t>
+      </w:r>
+      <w:proofErr w:type="spellStart"/>
+      <w:r>
+        <w:t>Procfile</w:t>
+      </w:r>
+      <w:proofErr w:type="spellEnd"/>
+      <w:r>
+        <w:t xml:space="preserve"> if needed).</w:t>
+      </w:r>
+    </w:p>
+    <w:p>
+      <w:pPr>
+        <w:numPr>
+          <w:ilvl w:val="2"/>
+          <w:numId w:val="3"/>
+        </w:numPr>
+        <w:spacing w:before="100" w:beforeAutospacing="1" w:after="100" w:afterAutospacing="1"/>
+      </w:pPr>
+      <w:r>
+        <w:t>Deploy your built Node.js/TypeScript server following the chosen platform’s guide.</w:t>
+      </w:r>
+    </w:p>
+    <w:p>
+      <w:pPr>
+        <w:numPr>
+          <w:ilvl w:val="1"/>
+          <w:numId w:val="3"/>
+        </w:numPr>
+        <w:spacing w:before="100" w:beforeAutospacing="1" w:after="100" w:afterAutospacing="1"/>
+      </w:pPr>
+      <w:r>
+        <w:rPr>
+          <w:rStyle w:val="Strong"/>
+        </w:rPr>
+        <w:t>Frontend Deployment:</w:t>
+      </w:r>
+    </w:p>
+    <w:p>
+      <w:pPr>
+        <w:numPr>
+          <w:ilvl w:val="2"/>
+          <w:numId w:val="3"/>
+        </w:numPr>
+        <w:spacing w:before="100" w:beforeAutospacing="1" w:after="100" w:afterAutospacing="1"/>
+      </w:pPr>
+      <w:r>
+        <w:t>Run a production build (</w:t>
+      </w:r>
+      <w:proofErr w:type="spellStart"/>
+      <w:r>
+        <w:rPr>
+          <w:rStyle w:val="HTMLCode"/>
+        </w:rPr>
+        <w:t>npm</w:t>
+      </w:r>
+      <w:proofErr w:type="spellEnd"/>
+      <w:r>
+        <w:rPr>
+          <w:rStyle w:val="HTMLCode"/>
+        </w:rPr>
+        <w:t xml:space="preserve"> run build</w:t>
+      </w:r>
+      <w:r>
+        <w:t>) in your React app.</w:t>
+      </w:r>
+    </w:p>
+    <w:p>
+      <w:pPr>
+        <w:numPr>
+          <w:ilvl w:val="2"/>
+          <w:numId w:val="3"/>
+        </w:numPr>
+        <w:spacing w:before="100" w:beforeAutospacing="1" w:after="100" w:afterAutospacing="1"/>
+      </w:pPr>
+      <w:r>
+        <w:t xml:space="preserve">Deploy the build folder to a hosting provider like </w:t>
+      </w:r>
+      <w:proofErr w:type="spellStart"/>
+      <w:r>
+        <w:t>Vercel</w:t>
+      </w:r>
+      <w:proofErr w:type="spellEnd"/>
+      <w:r>
+        <w:t>.</w:t>
+      </w:r>
+    </w:p>
+    <w:p>
+      <w:pPr>
+        <w:numPr>
+          <w:ilvl w:val="2"/>
+          <w:numId w:val="3"/>
+        </w:numPr>
+        <w:spacing w:before="100" w:beforeAutospacing="1" w:after="100" w:afterAutospacing="1"/>
+      </w:pPr>
+      <w:r>
+        <w:t>Ensure the frontend is correctly configured to point to your live backend (using environment variables or a config file).</w:t>
+      </w:r>
+    </w:p>
+    <w:p>
+      <w:pPr>
+        <w:pStyle w:val="NormalWeb"/>
+      </w:pPr>
+      <w:r>
+        <w:t>Following these steps will get you from a locally tested app to a live production version where both the backend and frontend work together reliably.</w:t>
+      </w:r>
+    </w:p>
+    <w:p>
+      <w:pPr>
+        <w:pStyle w:val="NormalWeb"/>
+      </w:pPr>
     </w:p>
     <w:p/>
     <w:p>
@@ -3104,6 +3641,127 @@
     </w:lvl>
   </w:abstractNum>
   <w:abstractNum w:abstractNumId="2" w15:restartNumberingAfterBreak="0">
+    <w:nsid w:val="289F09FF"/>
+    <w:multiLevelType w:val="multilevel"/>
+    <w:tmpl w:val="67A6EA82"/>
+    <w:lvl w:ilvl="0">
+      <w:start w:val="1"/>
+      <w:numFmt w:val="decimal"/>
+      <w:lvlText w:val="%1."/>
+      <w:lvlJc w:val="left"/>
+      <w:pPr>
+        <w:tabs>
+          <w:tab w:val="num" w:pos="720"/>
+        </w:tabs>
+        <w:ind w:left="720" w:hanging="360"/>
+      </w:pPr>
+    </w:lvl>
+    <w:lvl w:ilvl="1">
+      <w:start w:val="1"/>
+      <w:numFmt w:val="bullet"/>
+      <w:lvlText w:val="o"/>
+      <w:lvlJc w:val="left"/>
+      <w:pPr>
+        <w:tabs>
+          <w:tab w:val="num" w:pos="1440"/>
+        </w:tabs>
+        <w:ind w:left="1440" w:hanging="360"/>
+      </w:pPr>
+      <w:rPr>
+        <w:rFonts w:ascii="Courier New" w:hAnsi="Courier New" w:hint="default"/>
+        <w:sz w:val="20"/>
+      </w:rPr>
+    </w:lvl>
+    <w:lvl w:ilvl="2">
+      <w:start w:val="1"/>
+      <w:numFmt w:val="bullet"/>
+      <w:lvlText w:val=""/>
+      <w:lvlJc w:val="left"/>
+      <w:pPr>
+        <w:tabs>
+          <w:tab w:val="num" w:pos="2160"/>
+        </w:tabs>
+        <w:ind w:left="2160" w:hanging="360"/>
+      </w:pPr>
+      <w:rPr>
+        <w:rFonts w:ascii="Wingdings" w:hAnsi="Wingdings" w:hint="default"/>
+        <w:sz w:val="20"/>
+      </w:rPr>
+    </w:lvl>
+    <w:lvl w:ilvl="3" w:tentative="1">
+      <w:start w:val="1"/>
+      <w:numFmt w:val="decimal"/>
+      <w:lvlText w:val="%4."/>
+      <w:lvlJc w:val="left"/>
+      <w:pPr>
+        <w:tabs>
+          <w:tab w:val="num" w:pos="2880"/>
+        </w:tabs>
+        <w:ind w:left="2880" w:hanging="360"/>
+      </w:pPr>
+    </w:lvl>
+    <w:lvl w:ilvl="4" w:tentative="1">
+      <w:start w:val="1"/>
+      <w:numFmt w:val="decimal"/>
+      <w:lvlText w:val="%5."/>
+      <w:lvlJc w:val="left"/>
+      <w:pPr>
+        <w:tabs>
+          <w:tab w:val="num" w:pos="3600"/>
+        </w:tabs>
+        <w:ind w:left="3600" w:hanging="360"/>
+      </w:pPr>
+    </w:lvl>
+    <w:lvl w:ilvl="5" w:tentative="1">
+      <w:start w:val="1"/>
+      <w:numFmt w:val="decimal"/>
+      <w:lvlText w:val="%6."/>
+      <w:lvlJc w:val="left"/>
+      <w:pPr>
+        <w:tabs>
+          <w:tab w:val="num" w:pos="4320"/>
+        </w:tabs>
+        <w:ind w:left="4320" w:hanging="360"/>
+      </w:pPr>
+    </w:lvl>
+    <w:lvl w:ilvl="6" w:tentative="1">
+      <w:start w:val="1"/>
+      <w:numFmt w:val="decimal"/>
+      <w:lvlText w:val="%7."/>
+      <w:lvlJc w:val="left"/>
+      <w:pPr>
+        <w:tabs>
+          <w:tab w:val="num" w:pos="5040"/>
+        </w:tabs>
+        <w:ind w:left="5040" w:hanging="360"/>
+      </w:pPr>
+    </w:lvl>
+    <w:lvl w:ilvl="7" w:tentative="1">
+      <w:start w:val="1"/>
+      <w:numFmt w:val="decimal"/>
+      <w:lvlText w:val="%8."/>
+      <w:lvlJc w:val="left"/>
+      <w:pPr>
+        <w:tabs>
+          <w:tab w:val="num" w:pos="5760"/>
+        </w:tabs>
+        <w:ind w:left="5760" w:hanging="360"/>
+      </w:pPr>
+    </w:lvl>
+    <w:lvl w:ilvl="8" w:tentative="1">
+      <w:start w:val="1"/>
+      <w:numFmt w:val="decimal"/>
+      <w:lvlText w:val="%9."/>
+      <w:lvlJc w:val="left"/>
+      <w:pPr>
+        <w:tabs>
+          <w:tab w:val="num" w:pos="6480"/>
+        </w:tabs>
+        <w:ind w:left="6480" w:hanging="360"/>
+      </w:pPr>
+    </w:lvl>
+  </w:abstractNum>
+  <w:abstractNum w:abstractNumId="3" w15:restartNumberingAfterBreak="0">
     <w:nsid w:val="30113A71"/>
     <w:multiLevelType w:val="multilevel"/>
     <w:tmpl w:val="9F8E88CE"/>
@@ -3220,7 +3878,7 @@
       </w:pPr>
     </w:lvl>
   </w:abstractNum>
-  <w:abstractNum w:abstractNumId="3" w15:restartNumberingAfterBreak="0">
+  <w:abstractNum w:abstractNumId="4" w15:restartNumberingAfterBreak="0">
     <w:nsid w:val="447F7C57"/>
     <w:multiLevelType w:val="multilevel"/>
     <w:tmpl w:val="BAA25E82"/>
@@ -3341,7 +3999,120 @@
       </w:pPr>
     </w:lvl>
   </w:abstractNum>
-  <w:abstractNum w:abstractNumId="4" w15:restartNumberingAfterBreak="0">
+  <w:abstractNum w:abstractNumId="5" w15:restartNumberingAfterBreak="0">
+    <w:nsid w:val="659540FB"/>
+    <w:multiLevelType w:val="multilevel"/>
+    <w:tmpl w:val="2D90314A"/>
+    <w:lvl w:ilvl="0">
+      <w:start w:val="1"/>
+      <w:numFmt w:val="decimal"/>
+      <w:lvlText w:val="%1."/>
+      <w:lvlJc w:val="left"/>
+      <w:pPr>
+        <w:tabs>
+          <w:tab w:val="num" w:pos="720"/>
+        </w:tabs>
+        <w:ind w:left="720" w:hanging="360"/>
+      </w:pPr>
+    </w:lvl>
+    <w:lvl w:ilvl="1" w:tentative="1">
+      <w:start w:val="1"/>
+      <w:numFmt w:val="decimal"/>
+      <w:lvlText w:val="%2."/>
+      <w:lvlJc w:val="left"/>
+      <w:pPr>
+        <w:tabs>
+          <w:tab w:val="num" w:pos="1440"/>
+        </w:tabs>
+        <w:ind w:left="1440" w:hanging="360"/>
+      </w:pPr>
+    </w:lvl>
+    <w:lvl w:ilvl="2" w:tentative="1">
+      <w:start w:val="1"/>
+      <w:numFmt w:val="decimal"/>
+      <w:lvlText w:val="%3."/>
+      <w:lvlJc w:val="left"/>
+      <w:pPr>
+        <w:tabs>
+          <w:tab w:val="num" w:pos="2160"/>
+        </w:tabs>
+        <w:ind w:left="2160" w:hanging="360"/>
+      </w:pPr>
+    </w:lvl>
+    <w:lvl w:ilvl="3" w:tentative="1">
+      <w:start w:val="1"/>
+      <w:numFmt w:val="decimal"/>
+      <w:lvlText w:val="%4."/>
+      <w:lvlJc w:val="left"/>
+      <w:pPr>
+        <w:tabs>
+          <w:tab w:val="num" w:pos="2880"/>
+        </w:tabs>
+        <w:ind w:left="2880" w:hanging="360"/>
+      </w:pPr>
+    </w:lvl>
+    <w:lvl w:ilvl="4" w:tentative="1">
+      <w:start w:val="1"/>
+      <w:numFmt w:val="decimal"/>
+      <w:lvlText w:val="%5."/>
+      <w:lvlJc w:val="left"/>
+      <w:pPr>
+        <w:tabs>
+          <w:tab w:val="num" w:pos="3600"/>
+        </w:tabs>
+        <w:ind w:left="3600" w:hanging="360"/>
+      </w:pPr>
+    </w:lvl>
+    <w:lvl w:ilvl="5" w:tentative="1">
+      <w:start w:val="1"/>
+      <w:numFmt w:val="decimal"/>
+      <w:lvlText w:val="%6."/>
+      <w:lvlJc w:val="left"/>
+      <w:pPr>
+        <w:tabs>
+          <w:tab w:val="num" w:pos="4320"/>
+        </w:tabs>
+        <w:ind w:left="4320" w:hanging="360"/>
+      </w:pPr>
+    </w:lvl>
+    <w:lvl w:ilvl="6" w:tentative="1">
+      <w:start w:val="1"/>
+      <w:numFmt w:val="decimal"/>
+      <w:lvlText w:val="%7."/>
+      <w:lvlJc w:val="left"/>
+      <w:pPr>
+        <w:tabs>
+          <w:tab w:val="num" w:pos="5040"/>
+        </w:tabs>
+        <w:ind w:left="5040" w:hanging="360"/>
+      </w:pPr>
+    </w:lvl>
+    <w:lvl w:ilvl="7" w:tentative="1">
+      <w:start w:val="1"/>
+      <w:numFmt w:val="decimal"/>
+      <w:lvlText w:val="%8."/>
+      <w:lvlJc w:val="left"/>
+      <w:pPr>
+        <w:tabs>
+          <w:tab w:val="num" w:pos="5760"/>
+        </w:tabs>
+        <w:ind w:left="5760" w:hanging="360"/>
+      </w:pPr>
+    </w:lvl>
+    <w:lvl w:ilvl="8" w:tentative="1">
+      <w:start w:val="1"/>
+      <w:numFmt w:val="decimal"/>
+      <w:lvlText w:val="%9."/>
+      <w:lvlJc w:val="left"/>
+      <w:pPr>
+        <w:tabs>
+          <w:tab w:val="num" w:pos="6480"/>
+        </w:tabs>
+        <w:ind w:left="6480" w:hanging="360"/>
+      </w:pPr>
+    </w:lvl>
+  </w:abstractNum>
+  <w:abstractNum w:abstractNumId="6" w15:restartNumberingAfterBreak="0">
     <w:nsid w:val="720B4E8A"/>
     <w:multiLevelType w:val="hybridMultilevel"/>
     <w:tmpl w:val="0114C414"/>
@@ -3431,7 +4202,7 @@
       </w:pPr>
     </w:lvl>
   </w:abstractNum>
-  <w:abstractNum w:abstractNumId="5" w15:restartNumberingAfterBreak="0">
+  <w:abstractNum w:abstractNumId="7" w15:restartNumberingAfterBreak="0">
     <w:nsid w:val="726440C6"/>
     <w:multiLevelType w:val="multilevel"/>
     <w:tmpl w:val="1AD0EC76"/>
@@ -3548,7 +4319,7 @@
       </w:pPr>
     </w:lvl>
   </w:abstractNum>
-  <w:abstractNum w:abstractNumId="6" w15:restartNumberingAfterBreak="0">
+  <w:abstractNum w:abstractNumId="8" w15:restartNumberingAfterBreak="0">
     <w:nsid w:val="750E5F4E"/>
     <w:multiLevelType w:val="multilevel"/>
     <w:tmpl w:val="EDA6AFDA"/>
@@ -3661,7 +4432,7 @@
       </w:pPr>
     </w:lvl>
   </w:abstractNum>
-  <w:abstractNum w:abstractNumId="7" w15:restartNumberingAfterBreak="0">
+  <w:abstractNum w:abstractNumId="9" w15:restartNumberingAfterBreak="0">
     <w:nsid w:val="76915E57"/>
     <w:multiLevelType w:val="multilevel"/>
     <w:tmpl w:val="B694BC8C"/>
@@ -3778,7 +4549,7 @@
       </w:pPr>
     </w:lvl>
   </w:abstractNum>
-  <w:abstractNum w:abstractNumId="8" w15:restartNumberingAfterBreak="0">
+  <w:abstractNum w:abstractNumId="10" w15:restartNumberingAfterBreak="0">
     <w:nsid w:val="7C2F697E"/>
     <w:multiLevelType w:val="multilevel"/>
     <w:tmpl w:val="C5168B76"/>
@@ -3900,31 +4671,37 @@
     </w:lvl>
   </w:abstractNum>
   <w:num w:numId="1" w16cid:durableId="1642273315">
-    <w:abstractNumId w:val="2"/>
+    <w:abstractNumId w:val="3"/>
   </w:num>
   <w:num w:numId="2" w16cid:durableId="1095983359">
+    <w:abstractNumId w:val="9"/>
+  </w:num>
+  <w:num w:numId="3" w16cid:durableId="1344210886">
     <w:abstractNumId w:val="7"/>
   </w:num>
-  <w:num w:numId="3" w16cid:durableId="1344210886">
-    <w:abstractNumId w:val="5"/>
-  </w:num>
   <w:num w:numId="4" w16cid:durableId="1234194890">
-    <w:abstractNumId w:val="8"/>
+    <w:abstractNumId w:val="10"/>
   </w:num>
   <w:num w:numId="5" w16cid:durableId="1792747145">
     <w:abstractNumId w:val="1"/>
   </w:num>
   <w:num w:numId="6" w16cid:durableId="1438794881">
-    <w:abstractNumId w:val="6"/>
+    <w:abstractNumId w:val="8"/>
   </w:num>
   <w:num w:numId="7" w16cid:durableId="314577624">
-    <w:abstractNumId w:val="3"/>
+    <w:abstractNumId w:val="4"/>
   </w:num>
   <w:num w:numId="8" w16cid:durableId="481891636">
-    <w:abstractNumId w:val="4"/>
+    <w:abstractNumId w:val="6"/>
   </w:num>
   <w:num w:numId="9" w16cid:durableId="620721598">
     <w:abstractNumId w:val="0"/>
+  </w:num>
+  <w:num w:numId="10" w16cid:durableId="390004789">
+    <w:abstractNumId w:val="5"/>
+  </w:num>
+  <w:num w:numId="11" w16cid:durableId="353961134">
+    <w:abstractNumId w:val="2"/>
   </w:num>
 </w:numbering>
 </file>

</xml_diff>

<commit_message>
added testing setup, does not work yet
</commit_message>
<xml_diff>
--- a/Requirements Todo List Web App.docx
+++ b/Requirements Todo List Web App.docx
@@ -1212,13 +1212,7 @@
         </w:numPr>
       </w:pPr>
       <w:r>
-        <w:t>[</w:t>
-      </w:r>
-      <w:r>
-        <w:t>Did not work - Skipped</w:t>
-      </w:r>
-      <w:r>
-        <w:t xml:space="preserve">] </w:t>
+        <w:t xml:space="preserve">[Did not work - Skipped] </w:t>
       </w:r>
       <w:r>
         <w:t>PUT /</w:t>
@@ -1248,10 +1242,7 @@
         </w:numPr>
       </w:pPr>
       <w:r>
-        <w:t>[Did not work - Skipped]</w:t>
-      </w:r>
-      <w:r>
-        <w:t xml:space="preserve"> </w:t>
+        <w:t xml:space="preserve">[Did not work - Skipped] </w:t>
       </w:r>
       <w:r>
         <w:t>DELETE /</w:t>
@@ -2356,6 +2347,12 @@
         <w:spacing w:before="100" w:beforeAutospacing="1" w:after="100" w:afterAutospacing="1"/>
       </w:pPr>
       <w:r>
+        <w:rPr>
+          <w:rStyle w:val="Strong"/>
+        </w:rPr>
+        <w:t xml:space="preserve">[Done] </w:t>
+      </w:r>
+      <w:r>
         <w:t xml:space="preserve">In your Express server (e.g., in your </w:t>
       </w:r>
       <w:proofErr w:type="spellStart"/>
@@ -2470,6 +2467,24 @@
         <w:spacing w:before="100" w:beforeAutospacing="1" w:after="100" w:afterAutospacing="1"/>
       </w:pPr>
       <w:r>
+        <w:rPr>
+          <w:rStyle w:val="Strong"/>
+        </w:rPr>
+        <w:t>[</w:t>
+      </w:r>
+      <w:r>
+        <w:rPr>
+          <w:rStyle w:val="Strong"/>
+        </w:rPr>
+        <w:t>Done</w:t>
+      </w:r>
+      <w:r>
+        <w:rPr>
+          <w:rStyle w:val="Strong"/>
+        </w:rPr>
+        <w:t xml:space="preserve">] </w:t>
+      </w:r>
+      <w:r>
         <w:t>Use a tool like Postman to manually test these endpoints before integrating with the frontend.</w:t>
       </w:r>
     </w:p>
@@ -2485,6 +2500,50 @@
         <w:rPr>
           <w:rStyle w:val="Strong"/>
         </w:rPr>
+        <w:t>[Up next</w:t>
+      </w:r>
+      <w:r>
+        <w:rPr>
+          <w:rStyle w:val="Strong"/>
+        </w:rPr>
+        <w:t xml:space="preserve"> – </w:t>
+      </w:r>
+      <w:r>
+        <w:rPr>
+          <w:rStyle w:val="Strong"/>
+        </w:rPr>
+        <w:t xml:space="preserve">Ask </w:t>
+      </w:r>
+      <w:proofErr w:type="spellStart"/>
+      <w:r>
+        <w:rPr>
+          <w:rStyle w:val="Strong"/>
+        </w:rPr>
+        <w:t>chatgpt</w:t>
+      </w:r>
+      <w:proofErr w:type="spellEnd"/>
+      <w:r>
+        <w:rPr>
+          <w:rStyle w:val="Strong"/>
+        </w:rPr>
+        <w:t xml:space="preserve"> to understand risk, decide if risk acceptable</w:t>
+      </w:r>
+      <w:r>
+        <w:rPr>
+          <w:rStyle w:val="Strong"/>
+        </w:rPr>
+        <w:t>]</w:t>
+      </w:r>
+      <w:r>
+        <w:rPr>
+          <w:rStyle w:val="Strong"/>
+        </w:rPr>
+        <w:t xml:space="preserve"> </w:t>
+      </w:r>
+      <w:r>
+        <w:rPr>
+          <w:rStyle w:val="Strong"/>
+        </w:rPr>
         <w:t>Improve Frontend–Backend Integration &amp; Error Handling:</w:t>
       </w:r>
     </w:p>
@@ -2609,7 +2668,75 @@
           <w:ilvl w:val="0"/>
           <w:numId w:val="3"/>
         </w:numPr>
-      </w:pPr>
+        <w:rPr>
+          <w:rStyle w:val="Strong"/>
+          <w:b w:val="0"/>
+          <w:bCs w:val="0"/>
+        </w:rPr>
+      </w:pPr>
+      <w:r>
+        <w:rPr>
+          <w:rStyle w:val="Strong"/>
+          <w:b w:val="0"/>
+          <w:bCs w:val="0"/>
+        </w:rPr>
+        <w:t>Test frontend independently of backend</w:t>
+      </w:r>
+    </w:p>
+    <w:p>
+      <w:pPr>
+        <w:pStyle w:val="NormalWeb"/>
+        <w:numPr>
+          <w:ilvl w:val="1"/>
+          <w:numId w:val="3"/>
+        </w:numPr>
+        <w:rPr>
+          <w:rStyle w:val="Strong"/>
+          <w:b w:val="0"/>
+          <w:bCs w:val="0"/>
+        </w:rPr>
+      </w:pPr>
+      <w:r>
+        <w:rPr>
+          <w:rStyle w:val="Strong"/>
+          <w:b w:val="0"/>
+          <w:bCs w:val="0"/>
+        </w:rPr>
+        <w:t xml:space="preserve">Ask grok / </w:t>
+      </w:r>
+      <w:proofErr w:type="spellStart"/>
+      <w:r>
+        <w:rPr>
+          <w:rStyle w:val="Strong"/>
+          <w:b w:val="0"/>
+          <w:bCs w:val="0"/>
+        </w:rPr>
+        <w:t>chatgpt</w:t>
+      </w:r>
+      <w:proofErr w:type="spellEnd"/>
+      <w:r>
+        <w:rPr>
+          <w:rStyle w:val="Strong"/>
+          <w:b w:val="0"/>
+          <w:bCs w:val="0"/>
+        </w:rPr>
+        <w:t xml:space="preserve"> how to mock API calls / responses</w:t>
+      </w:r>
+    </w:p>
+    <w:p>
+      <w:pPr>
+        <w:pStyle w:val="NormalWeb"/>
+        <w:numPr>
+          <w:ilvl w:val="0"/>
+          <w:numId w:val="3"/>
+        </w:numPr>
+      </w:pPr>
+      <w:r>
+        <w:rPr>
+          <w:rStyle w:val="Strong"/>
+        </w:rPr>
+        <w:t xml:space="preserve">[Up next] </w:t>
+      </w:r>
       <w:r>
         <w:rPr>
           <w:rStyle w:val="Strong"/>
@@ -3354,6 +3481,3434 @@
       <w:r>
         <w:t>) are stored inside the state.</w:t>
       </w:r>
+    </w:p>
+    <w:p>
+      <w:pPr>
+        <w:spacing w:before="100" w:beforeAutospacing="1" w:after="100" w:afterAutospacing="1"/>
+      </w:pPr>
+    </w:p>
+    <w:p>
+      <w:pPr>
+        <w:pStyle w:val="Heading2"/>
+      </w:pPr>
+      <w:r>
+        <w:t xml:space="preserve">Appendix C: </w:t>
+      </w:r>
+      <w:proofErr w:type="spellStart"/>
+      <w:r>
+        <w:t>Documentation</w:t>
+      </w:r>
+      <w:proofErr w:type="spellEnd"/>
+      <w:r>
+        <w:t xml:space="preserve"> </w:t>
+      </w:r>
+      <w:proofErr w:type="spellStart"/>
+      <w:r>
+        <w:t>of</w:t>
+      </w:r>
+      <w:proofErr w:type="spellEnd"/>
+      <w:r>
+        <w:t xml:space="preserve"> API </w:t>
+      </w:r>
+      <w:proofErr w:type="spellStart"/>
+      <w:r>
+        <w:t>testing</w:t>
+      </w:r>
+      <w:proofErr w:type="spellEnd"/>
+    </w:p>
+    <w:p>
+      <w:pPr>
+        <w:rPr>
+          <w:lang w:val="de-DE"/>
+        </w:rPr>
+      </w:pPr>
+    </w:p>
+    <w:p>
+      <w:pPr>
+        <w:rPr>
+          <w:i/>
+          <w:iCs/>
+        </w:rPr>
+      </w:pPr>
+      <w:r>
+        <w:rPr>
+          <w:i/>
+          <w:iCs/>
+        </w:rPr>
+        <w:t>B</w:t>
+      </w:r>
+      <w:r>
+        <w:rPr>
+          <w:i/>
+          <w:iCs/>
+        </w:rPr>
+        <w:t>ash</w:t>
+      </w:r>
+      <w:r>
+        <w:rPr>
+          <w:i/>
+          <w:iCs/>
+        </w:rPr>
+        <w:t xml:space="preserve"> – POST, GET, PUT, DELETE al</w:t>
+      </w:r>
+      <w:r>
+        <w:rPr>
+          <w:i/>
+          <w:iCs/>
+        </w:rPr>
+        <w:t xml:space="preserve">l tested </w:t>
+      </w:r>
+      <w:proofErr w:type="spellStart"/>
+      <w:r>
+        <w:rPr>
+          <w:i/>
+          <w:iCs/>
+        </w:rPr>
+        <w:t>succssfully</w:t>
+      </w:r>
+      <w:proofErr w:type="spellEnd"/>
+    </w:p>
+    <w:tbl>
+      <w:tblPr>
+        <w:tblStyle w:val="TableGrid"/>
+        <w:tblW w:w="0" w:type="auto"/>
+        <w:tblLook w:val="04A0" w:firstRow="1" w:lastRow="0" w:firstColumn="1" w:lastColumn="0" w:noHBand="0" w:noVBand="1"/>
+      </w:tblPr>
+      <w:tblGrid>
+        <w:gridCol w:w="9350"/>
+      </w:tblGrid>
+      <w:tr>
+        <w:tc>
+          <w:tcPr>
+            <w:tcW w:w="9350" w:type="dxa"/>
+          </w:tcPr>
+          <w:p>
+            <w:pPr>
+              <w:tabs>
+                <w:tab w:val="left" w:pos="560"/>
+                <w:tab w:val="left" w:pos="1120"/>
+                <w:tab w:val="left" w:pos="1680"/>
+                <w:tab w:val="left" w:pos="2240"/>
+                <w:tab w:val="left" w:pos="2800"/>
+                <w:tab w:val="left" w:pos="3360"/>
+                <w:tab w:val="left" w:pos="3920"/>
+                <w:tab w:val="left" w:pos="4480"/>
+                <w:tab w:val="left" w:pos="5040"/>
+                <w:tab w:val="left" w:pos="5600"/>
+                <w:tab w:val="left" w:pos="6160"/>
+                <w:tab w:val="left" w:pos="6720"/>
+              </w:tabs>
+              <w:autoSpaceDE w:val="0"/>
+              <w:autoSpaceDN w:val="0"/>
+              <w:adjustRightInd w:val="0"/>
+              <w:rPr>
+                <w:rFonts w:ascii="Menlo" w:eastAsiaTheme="minorHAnsi" w:hAnsi="Menlo" w:cs="Menlo"/>
+                <w:color w:val="000000"/>
+                <w:sz w:val="20"/>
+                <w:szCs w:val="20"/>
+                <w14:ligatures w14:val="standardContextual"/>
+              </w:rPr>
+            </w:pPr>
+            <w:r>
+              <w:rPr>
+                <w:rFonts w:ascii="Menlo" w:eastAsiaTheme="minorHAnsi" w:hAnsi="Menlo" w:cs="Menlo"/>
+                <w:color w:val="000000"/>
+                <w:sz w:val="20"/>
+                <w:szCs w:val="20"/>
+                <w14:ligatures w14:val="standardContextual"/>
+              </w:rPr>
+              <w:t xml:space="preserve">(base) jonas@Jonass-MBP-2 </w:t>
+            </w:r>
+            <w:proofErr w:type="spellStart"/>
+            <w:r>
+              <w:rPr>
+                <w:rFonts w:ascii="Menlo" w:eastAsiaTheme="minorHAnsi" w:hAnsi="Menlo" w:cs="Menlo"/>
+                <w:color w:val="000000"/>
+                <w:sz w:val="20"/>
+                <w:szCs w:val="20"/>
+                <w14:ligatures w14:val="standardContextual"/>
+              </w:rPr>
+              <w:t>todo</w:t>
+            </w:r>
+            <w:proofErr w:type="spellEnd"/>
+            <w:r>
+              <w:rPr>
+                <w:rFonts w:ascii="Menlo" w:eastAsiaTheme="minorHAnsi" w:hAnsi="Menlo" w:cs="Menlo"/>
+                <w:color w:val="000000"/>
+                <w:sz w:val="20"/>
+                <w:szCs w:val="20"/>
+                <w14:ligatures w14:val="standardContextual"/>
+              </w:rPr>
+              <w:t>-backend % http POST localhost:5001/</w:t>
+            </w:r>
+            <w:proofErr w:type="spellStart"/>
+            <w:r>
+              <w:rPr>
+                <w:rFonts w:ascii="Menlo" w:eastAsiaTheme="minorHAnsi" w:hAnsi="Menlo" w:cs="Menlo"/>
+                <w:color w:val="000000"/>
+                <w:sz w:val="20"/>
+                <w:szCs w:val="20"/>
+                <w14:ligatures w14:val="standardContextual"/>
+              </w:rPr>
+              <w:t>todos</w:t>
+            </w:r>
+            <w:proofErr w:type="spellEnd"/>
+            <w:r>
+              <w:rPr>
+                <w:rFonts w:ascii="Menlo" w:eastAsiaTheme="minorHAnsi" w:hAnsi="Menlo" w:cs="Menlo"/>
+                <w:color w:val="000000"/>
+                <w:sz w:val="20"/>
+                <w:szCs w:val="20"/>
+                <w14:ligatures w14:val="standardContextual"/>
+              </w:rPr>
+              <w:t xml:space="preserve"> text="My first </w:t>
+            </w:r>
+            <w:proofErr w:type="spellStart"/>
+            <w:r>
+              <w:rPr>
+                <w:rFonts w:ascii="Menlo" w:eastAsiaTheme="minorHAnsi" w:hAnsi="Menlo" w:cs="Menlo"/>
+                <w:color w:val="000000"/>
+                <w:sz w:val="20"/>
+                <w:szCs w:val="20"/>
+                <w14:ligatures w14:val="standardContextual"/>
+              </w:rPr>
+              <w:t>todo</w:t>
+            </w:r>
+            <w:proofErr w:type="spellEnd"/>
+            <w:r>
+              <w:rPr>
+                <w:rFonts w:ascii="Menlo" w:eastAsiaTheme="minorHAnsi" w:hAnsi="Menlo" w:cs="Menlo"/>
+                <w:color w:val="000000"/>
+                <w:sz w:val="20"/>
+                <w:szCs w:val="20"/>
+                <w14:ligatures w14:val="standardContextual"/>
+              </w:rPr>
+              <w:t>"</w:t>
+            </w:r>
+          </w:p>
+          <w:p>
+            <w:pPr>
+              <w:tabs>
+                <w:tab w:val="left" w:pos="560"/>
+                <w:tab w:val="left" w:pos="1120"/>
+                <w:tab w:val="left" w:pos="1680"/>
+                <w:tab w:val="left" w:pos="2240"/>
+                <w:tab w:val="left" w:pos="2800"/>
+                <w:tab w:val="left" w:pos="3360"/>
+                <w:tab w:val="left" w:pos="3920"/>
+                <w:tab w:val="left" w:pos="4480"/>
+                <w:tab w:val="left" w:pos="5040"/>
+                <w:tab w:val="left" w:pos="5600"/>
+                <w:tab w:val="left" w:pos="6160"/>
+                <w:tab w:val="left" w:pos="6720"/>
+              </w:tabs>
+              <w:autoSpaceDE w:val="0"/>
+              <w:autoSpaceDN w:val="0"/>
+              <w:adjustRightInd w:val="0"/>
+              <w:rPr>
+                <w:rFonts w:ascii="Menlo" w:eastAsiaTheme="minorHAnsi" w:hAnsi="Menlo" w:cs="Menlo"/>
+                <w:color w:val="000000"/>
+                <w:sz w:val="20"/>
+                <w:szCs w:val="20"/>
+                <w14:ligatures w14:val="standardContextual"/>
+              </w:rPr>
+            </w:pPr>
+            <w:r>
+              <w:rPr>
+                <w:rFonts w:ascii="Menlo" w:eastAsiaTheme="minorHAnsi" w:hAnsi="Menlo" w:cs="Menlo"/>
+                <w:color w:val="400BD9"/>
+                <w:sz w:val="20"/>
+                <w:szCs w:val="20"/>
+                <w14:ligatures w14:val="standardContextual"/>
+              </w:rPr>
+              <w:t>HTTP</w:t>
+            </w:r>
+            <w:r>
+              <w:rPr>
+                <w:rFonts w:ascii="Menlo" w:eastAsiaTheme="minorHAnsi" w:hAnsi="Menlo" w:cs="Menlo"/>
+                <w:color w:val="000000"/>
+                <w:sz w:val="20"/>
+                <w:szCs w:val="20"/>
+                <w14:ligatures w14:val="standardContextual"/>
+              </w:rPr>
+              <w:t>/</w:t>
+            </w:r>
+            <w:r>
+              <w:rPr>
+                <w:rFonts w:ascii="Menlo" w:eastAsiaTheme="minorHAnsi" w:hAnsi="Menlo" w:cs="Menlo"/>
+                <w:color w:val="400BD9"/>
+                <w:sz w:val="20"/>
+                <w:szCs w:val="20"/>
+                <w14:ligatures w14:val="standardContextual"/>
+              </w:rPr>
+              <w:t>1.1</w:t>
+            </w:r>
+            <w:r>
+              <w:rPr>
+                <w:rFonts w:ascii="Menlo" w:eastAsiaTheme="minorHAnsi" w:hAnsi="Menlo" w:cs="Menlo"/>
+                <w:color w:val="000000"/>
+                <w:sz w:val="20"/>
+                <w:szCs w:val="20"/>
+                <w14:ligatures w14:val="standardContextual"/>
+              </w:rPr>
+              <w:t xml:space="preserve"> </w:t>
+            </w:r>
+            <w:r>
+              <w:rPr>
+                <w:rFonts w:ascii="Menlo" w:eastAsiaTheme="minorHAnsi" w:hAnsi="Menlo" w:cs="Menlo"/>
+                <w:color w:val="400BD9"/>
+                <w:sz w:val="20"/>
+                <w:szCs w:val="20"/>
+                <w14:ligatures w14:val="standardContextual"/>
+              </w:rPr>
+              <w:t>201</w:t>
+            </w:r>
+            <w:r>
+              <w:rPr>
+                <w:rFonts w:ascii="Menlo" w:eastAsiaTheme="minorHAnsi" w:hAnsi="Menlo" w:cs="Menlo"/>
+                <w:color w:val="000000"/>
+                <w:sz w:val="20"/>
+                <w:szCs w:val="20"/>
+                <w14:ligatures w14:val="standardContextual"/>
+              </w:rPr>
+              <w:t xml:space="preserve"> </w:t>
+            </w:r>
+            <w:r>
+              <w:rPr>
+                <w:rFonts w:ascii="Menlo" w:eastAsiaTheme="minorHAnsi" w:hAnsi="Menlo" w:cs="Menlo"/>
+                <w:color w:val="2EAEBB"/>
+                <w:sz w:val="20"/>
+                <w:szCs w:val="20"/>
+                <w14:ligatures w14:val="standardContextual"/>
+              </w:rPr>
+              <w:t>Created</w:t>
+            </w:r>
+          </w:p>
+          <w:p>
+            <w:pPr>
+              <w:tabs>
+                <w:tab w:val="left" w:pos="560"/>
+                <w:tab w:val="left" w:pos="1120"/>
+                <w:tab w:val="left" w:pos="1680"/>
+                <w:tab w:val="left" w:pos="2240"/>
+                <w:tab w:val="left" w:pos="2800"/>
+                <w:tab w:val="left" w:pos="3360"/>
+                <w:tab w:val="left" w:pos="3920"/>
+                <w:tab w:val="left" w:pos="4480"/>
+                <w:tab w:val="left" w:pos="5040"/>
+                <w:tab w:val="left" w:pos="5600"/>
+                <w:tab w:val="left" w:pos="6160"/>
+                <w:tab w:val="left" w:pos="6720"/>
+              </w:tabs>
+              <w:autoSpaceDE w:val="0"/>
+              <w:autoSpaceDN w:val="0"/>
+              <w:adjustRightInd w:val="0"/>
+              <w:rPr>
+                <w:rFonts w:ascii="Menlo" w:eastAsiaTheme="minorHAnsi" w:hAnsi="Menlo" w:cs="Menlo"/>
+                <w:color w:val="000000"/>
+                <w:sz w:val="20"/>
+                <w:szCs w:val="20"/>
+                <w14:ligatures w14:val="standardContextual"/>
+              </w:rPr>
+            </w:pPr>
+            <w:r>
+              <w:rPr>
+                <w:rFonts w:ascii="Menlo" w:eastAsiaTheme="minorHAnsi" w:hAnsi="Menlo" w:cs="Menlo"/>
+                <w:color w:val="2EAEBB"/>
+                <w:sz w:val="20"/>
+                <w:szCs w:val="20"/>
+                <w14:ligatures w14:val="standardContextual"/>
+              </w:rPr>
+              <w:t>Access-Control-Allow-Origin</w:t>
+            </w:r>
+            <w:r>
+              <w:rPr>
+                <w:rFonts w:ascii="Menlo" w:eastAsiaTheme="minorHAnsi" w:hAnsi="Menlo" w:cs="Menlo"/>
+                <w:color w:val="000000"/>
+                <w:sz w:val="20"/>
+                <w:szCs w:val="20"/>
+                <w14:ligatures w14:val="standardContextual"/>
+              </w:rPr>
+              <w:t>: *</w:t>
+            </w:r>
+          </w:p>
+          <w:p>
+            <w:pPr>
+              <w:tabs>
+                <w:tab w:val="left" w:pos="560"/>
+                <w:tab w:val="left" w:pos="1120"/>
+                <w:tab w:val="left" w:pos="1680"/>
+                <w:tab w:val="left" w:pos="2240"/>
+                <w:tab w:val="left" w:pos="2800"/>
+                <w:tab w:val="left" w:pos="3360"/>
+                <w:tab w:val="left" w:pos="3920"/>
+                <w:tab w:val="left" w:pos="4480"/>
+                <w:tab w:val="left" w:pos="5040"/>
+                <w:tab w:val="left" w:pos="5600"/>
+                <w:tab w:val="left" w:pos="6160"/>
+                <w:tab w:val="left" w:pos="6720"/>
+              </w:tabs>
+              <w:autoSpaceDE w:val="0"/>
+              <w:autoSpaceDN w:val="0"/>
+              <w:adjustRightInd w:val="0"/>
+              <w:rPr>
+                <w:rFonts w:ascii="Menlo" w:eastAsiaTheme="minorHAnsi" w:hAnsi="Menlo" w:cs="Menlo"/>
+                <w:color w:val="000000"/>
+                <w:sz w:val="20"/>
+                <w:szCs w:val="20"/>
+                <w14:ligatures w14:val="standardContextual"/>
+              </w:rPr>
+            </w:pPr>
+            <w:r>
+              <w:rPr>
+                <w:rFonts w:ascii="Menlo" w:eastAsiaTheme="minorHAnsi" w:hAnsi="Menlo" w:cs="Menlo"/>
+                <w:color w:val="2EAEBB"/>
+                <w:sz w:val="20"/>
+                <w:szCs w:val="20"/>
+                <w14:ligatures w14:val="standardContextual"/>
+              </w:rPr>
+              <w:t>Connection</w:t>
+            </w:r>
+            <w:r>
+              <w:rPr>
+                <w:rFonts w:ascii="Menlo" w:eastAsiaTheme="minorHAnsi" w:hAnsi="Menlo" w:cs="Menlo"/>
+                <w:color w:val="000000"/>
+                <w:sz w:val="20"/>
+                <w:szCs w:val="20"/>
+                <w14:ligatures w14:val="standardContextual"/>
+              </w:rPr>
+              <w:t>: keep-alive</w:t>
+            </w:r>
+          </w:p>
+          <w:p>
+            <w:pPr>
+              <w:tabs>
+                <w:tab w:val="left" w:pos="560"/>
+                <w:tab w:val="left" w:pos="1120"/>
+                <w:tab w:val="left" w:pos="1680"/>
+                <w:tab w:val="left" w:pos="2240"/>
+                <w:tab w:val="left" w:pos="2800"/>
+                <w:tab w:val="left" w:pos="3360"/>
+                <w:tab w:val="left" w:pos="3920"/>
+                <w:tab w:val="left" w:pos="4480"/>
+                <w:tab w:val="left" w:pos="5040"/>
+                <w:tab w:val="left" w:pos="5600"/>
+                <w:tab w:val="left" w:pos="6160"/>
+                <w:tab w:val="left" w:pos="6720"/>
+              </w:tabs>
+              <w:autoSpaceDE w:val="0"/>
+              <w:autoSpaceDN w:val="0"/>
+              <w:adjustRightInd w:val="0"/>
+              <w:rPr>
+                <w:rFonts w:ascii="Menlo" w:eastAsiaTheme="minorHAnsi" w:hAnsi="Menlo" w:cs="Menlo"/>
+                <w:color w:val="000000"/>
+                <w:sz w:val="20"/>
+                <w:szCs w:val="20"/>
+                <w14:ligatures w14:val="standardContextual"/>
+              </w:rPr>
+            </w:pPr>
+            <w:r>
+              <w:rPr>
+                <w:rFonts w:ascii="Menlo" w:eastAsiaTheme="minorHAnsi" w:hAnsi="Menlo" w:cs="Menlo"/>
+                <w:color w:val="2EAEBB"/>
+                <w:sz w:val="20"/>
+                <w:szCs w:val="20"/>
+                <w14:ligatures w14:val="standardContextual"/>
+              </w:rPr>
+              <w:t>Content-Length</w:t>
+            </w:r>
+            <w:r>
+              <w:rPr>
+                <w:rFonts w:ascii="Menlo" w:eastAsiaTheme="minorHAnsi" w:hAnsi="Menlo" w:cs="Menlo"/>
+                <w:color w:val="000000"/>
+                <w:sz w:val="20"/>
+                <w:szCs w:val="20"/>
+                <w14:ligatures w14:val="standardContextual"/>
+              </w:rPr>
+              <w:t>: 85</w:t>
+            </w:r>
+          </w:p>
+          <w:p>
+            <w:pPr>
+              <w:tabs>
+                <w:tab w:val="left" w:pos="560"/>
+                <w:tab w:val="left" w:pos="1120"/>
+                <w:tab w:val="left" w:pos="1680"/>
+                <w:tab w:val="left" w:pos="2240"/>
+                <w:tab w:val="left" w:pos="2800"/>
+                <w:tab w:val="left" w:pos="3360"/>
+                <w:tab w:val="left" w:pos="3920"/>
+                <w:tab w:val="left" w:pos="4480"/>
+                <w:tab w:val="left" w:pos="5040"/>
+                <w:tab w:val="left" w:pos="5600"/>
+                <w:tab w:val="left" w:pos="6160"/>
+                <w:tab w:val="left" w:pos="6720"/>
+              </w:tabs>
+              <w:autoSpaceDE w:val="0"/>
+              <w:autoSpaceDN w:val="0"/>
+              <w:adjustRightInd w:val="0"/>
+              <w:rPr>
+                <w:rFonts w:ascii="Menlo" w:eastAsiaTheme="minorHAnsi" w:hAnsi="Menlo" w:cs="Menlo"/>
+                <w:color w:val="000000"/>
+                <w:sz w:val="20"/>
+                <w:szCs w:val="20"/>
+                <w14:ligatures w14:val="standardContextual"/>
+              </w:rPr>
+            </w:pPr>
+            <w:r>
+              <w:rPr>
+                <w:rFonts w:ascii="Menlo" w:eastAsiaTheme="minorHAnsi" w:hAnsi="Menlo" w:cs="Menlo"/>
+                <w:color w:val="2EAEBB"/>
+                <w:sz w:val="20"/>
+                <w:szCs w:val="20"/>
+                <w14:ligatures w14:val="standardContextual"/>
+              </w:rPr>
+              <w:t>Content-Type</w:t>
+            </w:r>
+            <w:r>
+              <w:rPr>
+                <w:rFonts w:ascii="Menlo" w:eastAsiaTheme="minorHAnsi" w:hAnsi="Menlo" w:cs="Menlo"/>
+                <w:color w:val="000000"/>
+                <w:sz w:val="20"/>
+                <w:szCs w:val="20"/>
+                <w14:ligatures w14:val="standardContextual"/>
+              </w:rPr>
+              <w:t>: application/</w:t>
+            </w:r>
+            <w:proofErr w:type="spellStart"/>
+            <w:r>
+              <w:rPr>
+                <w:rFonts w:ascii="Menlo" w:eastAsiaTheme="minorHAnsi" w:hAnsi="Menlo" w:cs="Menlo"/>
+                <w:color w:val="000000"/>
+                <w:sz w:val="20"/>
+                <w:szCs w:val="20"/>
+                <w14:ligatures w14:val="standardContextual"/>
+              </w:rPr>
+              <w:t>json</w:t>
+            </w:r>
+            <w:proofErr w:type="spellEnd"/>
+            <w:r>
+              <w:rPr>
+                <w:rFonts w:ascii="Menlo" w:eastAsiaTheme="minorHAnsi" w:hAnsi="Menlo" w:cs="Menlo"/>
+                <w:color w:val="000000"/>
+                <w:sz w:val="20"/>
+                <w:szCs w:val="20"/>
+                <w14:ligatures w14:val="standardContextual"/>
+              </w:rPr>
+              <w:t>; charset=utf-8</w:t>
+            </w:r>
+          </w:p>
+          <w:p>
+            <w:pPr>
+              <w:tabs>
+                <w:tab w:val="left" w:pos="560"/>
+                <w:tab w:val="left" w:pos="1120"/>
+                <w:tab w:val="left" w:pos="1680"/>
+                <w:tab w:val="left" w:pos="2240"/>
+                <w:tab w:val="left" w:pos="2800"/>
+                <w:tab w:val="left" w:pos="3360"/>
+                <w:tab w:val="left" w:pos="3920"/>
+                <w:tab w:val="left" w:pos="4480"/>
+                <w:tab w:val="left" w:pos="5040"/>
+                <w:tab w:val="left" w:pos="5600"/>
+                <w:tab w:val="left" w:pos="6160"/>
+                <w:tab w:val="left" w:pos="6720"/>
+              </w:tabs>
+              <w:autoSpaceDE w:val="0"/>
+              <w:autoSpaceDN w:val="0"/>
+              <w:adjustRightInd w:val="0"/>
+              <w:rPr>
+                <w:rFonts w:ascii="Menlo" w:eastAsiaTheme="minorHAnsi" w:hAnsi="Menlo" w:cs="Menlo"/>
+                <w:color w:val="000000"/>
+                <w:sz w:val="20"/>
+                <w:szCs w:val="20"/>
+                <w14:ligatures w14:val="standardContextual"/>
+              </w:rPr>
+            </w:pPr>
+            <w:r>
+              <w:rPr>
+                <w:rFonts w:ascii="Menlo" w:eastAsiaTheme="minorHAnsi" w:hAnsi="Menlo" w:cs="Menlo"/>
+                <w:color w:val="2EAEBB"/>
+                <w:sz w:val="20"/>
+                <w:szCs w:val="20"/>
+                <w14:ligatures w14:val="standardContextual"/>
+              </w:rPr>
+              <w:t>Date</w:t>
+            </w:r>
+            <w:r>
+              <w:rPr>
+                <w:rFonts w:ascii="Menlo" w:eastAsiaTheme="minorHAnsi" w:hAnsi="Menlo" w:cs="Menlo"/>
+                <w:color w:val="000000"/>
+                <w:sz w:val="20"/>
+                <w:szCs w:val="20"/>
+                <w14:ligatures w14:val="standardContextual"/>
+              </w:rPr>
+              <w:t>: Tue, 11 Mar 2025 22:17:44 GMT</w:t>
+            </w:r>
+          </w:p>
+          <w:p>
+            <w:pPr>
+              <w:tabs>
+                <w:tab w:val="left" w:pos="560"/>
+                <w:tab w:val="left" w:pos="1120"/>
+                <w:tab w:val="left" w:pos="1680"/>
+                <w:tab w:val="left" w:pos="2240"/>
+                <w:tab w:val="left" w:pos="2800"/>
+                <w:tab w:val="left" w:pos="3360"/>
+                <w:tab w:val="left" w:pos="3920"/>
+                <w:tab w:val="left" w:pos="4480"/>
+                <w:tab w:val="left" w:pos="5040"/>
+                <w:tab w:val="left" w:pos="5600"/>
+                <w:tab w:val="left" w:pos="6160"/>
+                <w:tab w:val="left" w:pos="6720"/>
+              </w:tabs>
+              <w:autoSpaceDE w:val="0"/>
+              <w:autoSpaceDN w:val="0"/>
+              <w:adjustRightInd w:val="0"/>
+              <w:rPr>
+                <w:rFonts w:ascii="Menlo" w:eastAsiaTheme="minorHAnsi" w:hAnsi="Menlo" w:cs="Menlo"/>
+                <w:color w:val="000000"/>
+                <w:sz w:val="20"/>
+                <w:szCs w:val="20"/>
+                <w14:ligatures w14:val="standardContextual"/>
+              </w:rPr>
+            </w:pPr>
+            <w:r>
+              <w:rPr>
+                <w:rFonts w:ascii="Menlo" w:eastAsiaTheme="minorHAnsi" w:hAnsi="Menlo" w:cs="Menlo"/>
+                <w:color w:val="2EAEBB"/>
+                <w:sz w:val="20"/>
+                <w:szCs w:val="20"/>
+                <w14:ligatures w14:val="standardContextual"/>
+              </w:rPr>
+              <w:t>ETag</w:t>
+            </w:r>
+            <w:r>
+              <w:rPr>
+                <w:rFonts w:ascii="Menlo" w:eastAsiaTheme="minorHAnsi" w:hAnsi="Menlo" w:cs="Menlo"/>
+                <w:color w:val="000000"/>
+                <w:sz w:val="20"/>
+                <w:szCs w:val="20"/>
+                <w14:ligatures w14:val="standardContextual"/>
+              </w:rPr>
+              <w:t>: W/"55-IwTtcTXj6lQgKFfFhwMu71Xgrxg"</w:t>
+            </w:r>
+          </w:p>
+          <w:p>
+            <w:pPr>
+              <w:tabs>
+                <w:tab w:val="left" w:pos="560"/>
+                <w:tab w:val="left" w:pos="1120"/>
+                <w:tab w:val="left" w:pos="1680"/>
+                <w:tab w:val="left" w:pos="2240"/>
+                <w:tab w:val="left" w:pos="2800"/>
+                <w:tab w:val="left" w:pos="3360"/>
+                <w:tab w:val="left" w:pos="3920"/>
+                <w:tab w:val="left" w:pos="4480"/>
+                <w:tab w:val="left" w:pos="5040"/>
+                <w:tab w:val="left" w:pos="5600"/>
+                <w:tab w:val="left" w:pos="6160"/>
+                <w:tab w:val="left" w:pos="6720"/>
+              </w:tabs>
+              <w:autoSpaceDE w:val="0"/>
+              <w:autoSpaceDN w:val="0"/>
+              <w:adjustRightInd w:val="0"/>
+              <w:rPr>
+                <w:rFonts w:ascii="Menlo" w:eastAsiaTheme="minorHAnsi" w:hAnsi="Menlo" w:cs="Menlo"/>
+                <w:color w:val="000000"/>
+                <w:sz w:val="20"/>
+                <w:szCs w:val="20"/>
+                <w14:ligatures w14:val="standardContextual"/>
+              </w:rPr>
+            </w:pPr>
+            <w:r>
+              <w:rPr>
+                <w:rFonts w:ascii="Menlo" w:eastAsiaTheme="minorHAnsi" w:hAnsi="Menlo" w:cs="Menlo"/>
+                <w:color w:val="2EAEBB"/>
+                <w:sz w:val="20"/>
+                <w:szCs w:val="20"/>
+                <w14:ligatures w14:val="standardContextual"/>
+              </w:rPr>
+              <w:t>Keep-Alive</w:t>
+            </w:r>
+            <w:r>
+              <w:rPr>
+                <w:rFonts w:ascii="Menlo" w:eastAsiaTheme="minorHAnsi" w:hAnsi="Menlo" w:cs="Menlo"/>
+                <w:color w:val="000000"/>
+                <w:sz w:val="20"/>
+                <w:szCs w:val="20"/>
+                <w14:ligatures w14:val="standardContextual"/>
+              </w:rPr>
+              <w:t>: timeout=5</w:t>
+            </w:r>
+          </w:p>
+          <w:p>
+            <w:pPr>
+              <w:tabs>
+                <w:tab w:val="left" w:pos="560"/>
+                <w:tab w:val="left" w:pos="1120"/>
+                <w:tab w:val="left" w:pos="1680"/>
+                <w:tab w:val="left" w:pos="2240"/>
+                <w:tab w:val="left" w:pos="2800"/>
+                <w:tab w:val="left" w:pos="3360"/>
+                <w:tab w:val="left" w:pos="3920"/>
+                <w:tab w:val="left" w:pos="4480"/>
+                <w:tab w:val="left" w:pos="5040"/>
+                <w:tab w:val="left" w:pos="5600"/>
+                <w:tab w:val="left" w:pos="6160"/>
+                <w:tab w:val="left" w:pos="6720"/>
+              </w:tabs>
+              <w:autoSpaceDE w:val="0"/>
+              <w:autoSpaceDN w:val="0"/>
+              <w:adjustRightInd w:val="0"/>
+              <w:rPr>
+                <w:rFonts w:ascii="Menlo" w:eastAsiaTheme="minorHAnsi" w:hAnsi="Menlo" w:cs="Menlo"/>
+                <w:color w:val="000000"/>
+                <w:sz w:val="20"/>
+                <w:szCs w:val="20"/>
+                <w14:ligatures w14:val="standardContextual"/>
+              </w:rPr>
+            </w:pPr>
+            <w:r>
+              <w:rPr>
+                <w:rFonts w:ascii="Menlo" w:eastAsiaTheme="minorHAnsi" w:hAnsi="Menlo" w:cs="Menlo"/>
+                <w:color w:val="2EAEBB"/>
+                <w:sz w:val="20"/>
+                <w:szCs w:val="20"/>
+                <w14:ligatures w14:val="standardContextual"/>
+              </w:rPr>
+              <w:lastRenderedPageBreak/>
+              <w:t>X-Powered-By</w:t>
+            </w:r>
+            <w:r>
+              <w:rPr>
+                <w:rFonts w:ascii="Menlo" w:eastAsiaTheme="minorHAnsi" w:hAnsi="Menlo" w:cs="Menlo"/>
+                <w:color w:val="000000"/>
+                <w:sz w:val="20"/>
+                <w:szCs w:val="20"/>
+                <w14:ligatures w14:val="standardContextual"/>
+              </w:rPr>
+              <w:t>: Express</w:t>
+            </w:r>
+          </w:p>
+          <w:p>
+            <w:pPr>
+              <w:tabs>
+                <w:tab w:val="left" w:pos="560"/>
+                <w:tab w:val="left" w:pos="1120"/>
+                <w:tab w:val="left" w:pos="1680"/>
+                <w:tab w:val="left" w:pos="2240"/>
+                <w:tab w:val="left" w:pos="2800"/>
+                <w:tab w:val="left" w:pos="3360"/>
+                <w:tab w:val="left" w:pos="3920"/>
+                <w:tab w:val="left" w:pos="4480"/>
+                <w:tab w:val="left" w:pos="5040"/>
+                <w:tab w:val="left" w:pos="5600"/>
+                <w:tab w:val="left" w:pos="6160"/>
+                <w:tab w:val="left" w:pos="6720"/>
+              </w:tabs>
+              <w:autoSpaceDE w:val="0"/>
+              <w:autoSpaceDN w:val="0"/>
+              <w:adjustRightInd w:val="0"/>
+              <w:rPr>
+                <w:rFonts w:ascii="Menlo" w:eastAsiaTheme="minorHAnsi" w:hAnsi="Menlo" w:cs="Menlo"/>
+                <w:color w:val="000000"/>
+                <w:sz w:val="20"/>
+                <w:szCs w:val="20"/>
+                <w14:ligatures w14:val="standardContextual"/>
+              </w:rPr>
+            </w:pPr>
+          </w:p>
+          <w:p>
+            <w:pPr>
+              <w:tabs>
+                <w:tab w:val="left" w:pos="560"/>
+                <w:tab w:val="left" w:pos="1120"/>
+                <w:tab w:val="left" w:pos="1680"/>
+                <w:tab w:val="left" w:pos="2240"/>
+                <w:tab w:val="left" w:pos="2800"/>
+                <w:tab w:val="left" w:pos="3360"/>
+                <w:tab w:val="left" w:pos="3920"/>
+                <w:tab w:val="left" w:pos="4480"/>
+                <w:tab w:val="left" w:pos="5040"/>
+                <w:tab w:val="left" w:pos="5600"/>
+                <w:tab w:val="left" w:pos="6160"/>
+                <w:tab w:val="left" w:pos="6720"/>
+              </w:tabs>
+              <w:autoSpaceDE w:val="0"/>
+              <w:autoSpaceDN w:val="0"/>
+              <w:adjustRightInd w:val="0"/>
+              <w:rPr>
+                <w:rFonts w:ascii="Menlo" w:eastAsiaTheme="minorHAnsi" w:hAnsi="Menlo" w:cs="Menlo"/>
+                <w:color w:val="000000"/>
+                <w:sz w:val="20"/>
+                <w:szCs w:val="20"/>
+                <w14:ligatures w14:val="standardContextual"/>
+              </w:rPr>
+            </w:pPr>
+            <w:r>
+              <w:rPr>
+                <w:rFonts w:ascii="Menlo" w:eastAsiaTheme="minorHAnsi" w:hAnsi="Menlo" w:cs="Menlo"/>
+                <w:color w:val="000000"/>
+                <w:sz w:val="20"/>
+                <w:szCs w:val="20"/>
+                <w14:ligatures w14:val="standardContextual"/>
+              </w:rPr>
+              <w:t>{</w:t>
+            </w:r>
+          </w:p>
+          <w:p>
+            <w:pPr>
+              <w:tabs>
+                <w:tab w:val="left" w:pos="560"/>
+                <w:tab w:val="left" w:pos="1120"/>
+                <w:tab w:val="left" w:pos="1680"/>
+                <w:tab w:val="left" w:pos="2240"/>
+                <w:tab w:val="left" w:pos="2800"/>
+                <w:tab w:val="left" w:pos="3360"/>
+                <w:tab w:val="left" w:pos="3920"/>
+                <w:tab w:val="left" w:pos="4480"/>
+                <w:tab w:val="left" w:pos="5040"/>
+                <w:tab w:val="left" w:pos="5600"/>
+                <w:tab w:val="left" w:pos="6160"/>
+                <w:tab w:val="left" w:pos="6720"/>
+              </w:tabs>
+              <w:autoSpaceDE w:val="0"/>
+              <w:autoSpaceDN w:val="0"/>
+              <w:adjustRightInd w:val="0"/>
+              <w:rPr>
+                <w:rFonts w:ascii="Menlo" w:eastAsiaTheme="minorHAnsi" w:hAnsi="Menlo" w:cs="Menlo"/>
+                <w:color w:val="000000"/>
+                <w:sz w:val="20"/>
+                <w:szCs w:val="20"/>
+                <w14:ligatures w14:val="standardContextual"/>
+              </w:rPr>
+            </w:pPr>
+            <w:r>
+              <w:rPr>
+                <w:rFonts w:ascii="Menlo" w:eastAsiaTheme="minorHAnsi" w:hAnsi="Menlo" w:cs="Menlo"/>
+                <w:color w:val="C0C0C0"/>
+                <w:sz w:val="20"/>
+                <w:szCs w:val="20"/>
+                <w14:ligatures w14:val="standardContextual"/>
+              </w:rPr>
+              <w:t xml:space="preserve">    </w:t>
+            </w:r>
+            <w:r>
+              <w:rPr>
+                <w:rFonts w:ascii="Menlo" w:eastAsiaTheme="minorHAnsi" w:hAnsi="Menlo" w:cs="Menlo"/>
+                <w:color w:val="4A00FF"/>
+                <w:sz w:val="20"/>
+                <w:szCs w:val="20"/>
+                <w14:ligatures w14:val="standardContextual"/>
+              </w:rPr>
+              <w:t>"</w:t>
+            </w:r>
+            <w:proofErr w:type="spellStart"/>
+            <w:r>
+              <w:rPr>
+                <w:rFonts w:ascii="Menlo" w:eastAsiaTheme="minorHAnsi" w:hAnsi="Menlo" w:cs="Menlo"/>
+                <w:color w:val="4A00FF"/>
+                <w:sz w:val="20"/>
+                <w:szCs w:val="20"/>
+                <w14:ligatures w14:val="standardContextual"/>
+              </w:rPr>
+              <w:t>createdAt</w:t>
+            </w:r>
+            <w:proofErr w:type="spellEnd"/>
+            <w:r>
+              <w:rPr>
+                <w:rFonts w:ascii="Menlo" w:eastAsiaTheme="minorHAnsi" w:hAnsi="Menlo" w:cs="Menlo"/>
+                <w:color w:val="4A00FF"/>
+                <w:sz w:val="20"/>
+                <w:szCs w:val="20"/>
+                <w14:ligatures w14:val="standardContextual"/>
+              </w:rPr>
+              <w:t>"</w:t>
+            </w:r>
+            <w:r>
+              <w:rPr>
+                <w:rFonts w:ascii="Menlo" w:eastAsiaTheme="minorHAnsi" w:hAnsi="Menlo" w:cs="Menlo"/>
+                <w:color w:val="000000"/>
+                <w:sz w:val="20"/>
+                <w:szCs w:val="20"/>
+                <w14:ligatures w14:val="standardContextual"/>
+              </w:rPr>
+              <w:t>:</w:t>
+            </w:r>
+            <w:r>
+              <w:rPr>
+                <w:rFonts w:ascii="Menlo" w:eastAsiaTheme="minorHAnsi" w:hAnsi="Menlo" w:cs="Menlo"/>
+                <w:color w:val="C0C0C0"/>
+                <w:sz w:val="20"/>
+                <w:szCs w:val="20"/>
+                <w14:ligatures w14:val="standardContextual"/>
+              </w:rPr>
+              <w:t xml:space="preserve"> </w:t>
+            </w:r>
+            <w:r>
+              <w:rPr>
+                <w:rFonts w:ascii="Menlo" w:eastAsiaTheme="minorHAnsi" w:hAnsi="Menlo" w:cs="Menlo"/>
+                <w:color w:val="9FA01C"/>
+                <w:sz w:val="20"/>
+                <w:szCs w:val="20"/>
+                <w14:ligatures w14:val="standardContextual"/>
+              </w:rPr>
+              <w:t>"2025-03-11T22:17:44.191Z"</w:t>
+            </w:r>
+            <w:r>
+              <w:rPr>
+                <w:rFonts w:ascii="Menlo" w:eastAsiaTheme="minorHAnsi" w:hAnsi="Menlo" w:cs="Menlo"/>
+                <w:color w:val="000000"/>
+                <w:sz w:val="20"/>
+                <w:szCs w:val="20"/>
+                <w14:ligatures w14:val="standardContextual"/>
+              </w:rPr>
+              <w:t>,</w:t>
+            </w:r>
+          </w:p>
+          <w:p>
+            <w:pPr>
+              <w:tabs>
+                <w:tab w:val="left" w:pos="560"/>
+                <w:tab w:val="left" w:pos="1120"/>
+                <w:tab w:val="left" w:pos="1680"/>
+                <w:tab w:val="left" w:pos="2240"/>
+                <w:tab w:val="left" w:pos="2800"/>
+                <w:tab w:val="left" w:pos="3360"/>
+                <w:tab w:val="left" w:pos="3920"/>
+                <w:tab w:val="left" w:pos="4480"/>
+                <w:tab w:val="left" w:pos="5040"/>
+                <w:tab w:val="left" w:pos="5600"/>
+                <w:tab w:val="left" w:pos="6160"/>
+                <w:tab w:val="left" w:pos="6720"/>
+              </w:tabs>
+              <w:autoSpaceDE w:val="0"/>
+              <w:autoSpaceDN w:val="0"/>
+              <w:adjustRightInd w:val="0"/>
+              <w:rPr>
+                <w:rFonts w:ascii="Menlo" w:eastAsiaTheme="minorHAnsi" w:hAnsi="Menlo" w:cs="Menlo"/>
+                <w:color w:val="000000"/>
+                <w:sz w:val="20"/>
+                <w:szCs w:val="20"/>
+                <w14:ligatures w14:val="standardContextual"/>
+              </w:rPr>
+            </w:pPr>
+            <w:r>
+              <w:rPr>
+                <w:rFonts w:ascii="Menlo" w:eastAsiaTheme="minorHAnsi" w:hAnsi="Menlo" w:cs="Menlo"/>
+                <w:color w:val="C0C0C0"/>
+                <w:sz w:val="20"/>
+                <w:szCs w:val="20"/>
+                <w14:ligatures w14:val="standardContextual"/>
+              </w:rPr>
+              <w:t xml:space="preserve">    </w:t>
+            </w:r>
+            <w:r>
+              <w:rPr>
+                <w:rFonts w:ascii="Menlo" w:eastAsiaTheme="minorHAnsi" w:hAnsi="Menlo" w:cs="Menlo"/>
+                <w:color w:val="4A00FF"/>
+                <w:sz w:val="20"/>
+                <w:szCs w:val="20"/>
+                <w14:ligatures w14:val="standardContextual"/>
+              </w:rPr>
+              <w:t>"id"</w:t>
+            </w:r>
+            <w:r>
+              <w:rPr>
+                <w:rFonts w:ascii="Menlo" w:eastAsiaTheme="minorHAnsi" w:hAnsi="Menlo" w:cs="Menlo"/>
+                <w:color w:val="000000"/>
+                <w:sz w:val="20"/>
+                <w:szCs w:val="20"/>
+                <w14:ligatures w14:val="standardContextual"/>
+              </w:rPr>
+              <w:t>:</w:t>
+            </w:r>
+            <w:r>
+              <w:rPr>
+                <w:rFonts w:ascii="Menlo" w:eastAsiaTheme="minorHAnsi" w:hAnsi="Menlo" w:cs="Menlo"/>
+                <w:color w:val="C0C0C0"/>
+                <w:sz w:val="20"/>
+                <w:szCs w:val="20"/>
+                <w14:ligatures w14:val="standardContextual"/>
+              </w:rPr>
+              <w:t xml:space="preserve"> </w:t>
+            </w:r>
+            <w:r>
+              <w:rPr>
+                <w:rFonts w:ascii="Menlo" w:eastAsiaTheme="minorHAnsi" w:hAnsi="Menlo" w:cs="Menlo"/>
+                <w:color w:val="400BD9"/>
+                <w:sz w:val="20"/>
+                <w:szCs w:val="20"/>
+                <w14:ligatures w14:val="standardContextual"/>
+              </w:rPr>
+              <w:t>1</w:t>
+            </w:r>
+            <w:r>
+              <w:rPr>
+                <w:rFonts w:ascii="Menlo" w:eastAsiaTheme="minorHAnsi" w:hAnsi="Menlo" w:cs="Menlo"/>
+                <w:color w:val="000000"/>
+                <w:sz w:val="20"/>
+                <w:szCs w:val="20"/>
+                <w14:ligatures w14:val="standardContextual"/>
+              </w:rPr>
+              <w:t>,</w:t>
+            </w:r>
+          </w:p>
+          <w:p>
+            <w:pPr>
+              <w:tabs>
+                <w:tab w:val="left" w:pos="560"/>
+                <w:tab w:val="left" w:pos="1120"/>
+                <w:tab w:val="left" w:pos="1680"/>
+                <w:tab w:val="left" w:pos="2240"/>
+                <w:tab w:val="left" w:pos="2800"/>
+                <w:tab w:val="left" w:pos="3360"/>
+                <w:tab w:val="left" w:pos="3920"/>
+                <w:tab w:val="left" w:pos="4480"/>
+                <w:tab w:val="left" w:pos="5040"/>
+                <w:tab w:val="left" w:pos="5600"/>
+                <w:tab w:val="left" w:pos="6160"/>
+                <w:tab w:val="left" w:pos="6720"/>
+              </w:tabs>
+              <w:autoSpaceDE w:val="0"/>
+              <w:autoSpaceDN w:val="0"/>
+              <w:adjustRightInd w:val="0"/>
+              <w:rPr>
+                <w:rFonts w:ascii="Menlo" w:eastAsiaTheme="minorHAnsi" w:hAnsi="Menlo" w:cs="Menlo"/>
+                <w:color w:val="000000"/>
+                <w:sz w:val="20"/>
+                <w:szCs w:val="20"/>
+                <w14:ligatures w14:val="standardContextual"/>
+              </w:rPr>
+            </w:pPr>
+            <w:r>
+              <w:rPr>
+                <w:rFonts w:ascii="Menlo" w:eastAsiaTheme="minorHAnsi" w:hAnsi="Menlo" w:cs="Menlo"/>
+                <w:color w:val="C0C0C0"/>
+                <w:sz w:val="20"/>
+                <w:szCs w:val="20"/>
+                <w14:ligatures w14:val="standardContextual"/>
+              </w:rPr>
+              <w:t xml:space="preserve">    </w:t>
+            </w:r>
+            <w:r>
+              <w:rPr>
+                <w:rFonts w:ascii="Menlo" w:eastAsiaTheme="minorHAnsi" w:hAnsi="Menlo" w:cs="Menlo"/>
+                <w:color w:val="4A00FF"/>
+                <w:sz w:val="20"/>
+                <w:szCs w:val="20"/>
+                <w14:ligatures w14:val="standardContextual"/>
+              </w:rPr>
+              <w:t>"</w:t>
+            </w:r>
+            <w:proofErr w:type="spellStart"/>
+            <w:r>
+              <w:rPr>
+                <w:rFonts w:ascii="Menlo" w:eastAsiaTheme="minorHAnsi" w:hAnsi="Menlo" w:cs="Menlo"/>
+                <w:color w:val="4A00FF"/>
+                <w:sz w:val="20"/>
+                <w:szCs w:val="20"/>
+                <w14:ligatures w14:val="standardContextual"/>
+              </w:rPr>
+              <w:t>isDone</w:t>
+            </w:r>
+            <w:proofErr w:type="spellEnd"/>
+            <w:r>
+              <w:rPr>
+                <w:rFonts w:ascii="Menlo" w:eastAsiaTheme="minorHAnsi" w:hAnsi="Menlo" w:cs="Menlo"/>
+                <w:color w:val="4A00FF"/>
+                <w:sz w:val="20"/>
+                <w:szCs w:val="20"/>
+                <w14:ligatures w14:val="standardContextual"/>
+              </w:rPr>
+              <w:t>"</w:t>
+            </w:r>
+            <w:r>
+              <w:rPr>
+                <w:rFonts w:ascii="Menlo" w:eastAsiaTheme="minorHAnsi" w:hAnsi="Menlo" w:cs="Menlo"/>
+                <w:color w:val="000000"/>
+                <w:sz w:val="20"/>
+                <w:szCs w:val="20"/>
+                <w14:ligatures w14:val="standardContextual"/>
+              </w:rPr>
+              <w:t>:</w:t>
+            </w:r>
+            <w:r>
+              <w:rPr>
+                <w:rFonts w:ascii="Menlo" w:eastAsiaTheme="minorHAnsi" w:hAnsi="Menlo" w:cs="Menlo"/>
+                <w:color w:val="C0C0C0"/>
+                <w:sz w:val="20"/>
+                <w:szCs w:val="20"/>
+                <w14:ligatures w14:val="standardContextual"/>
+              </w:rPr>
+              <w:t xml:space="preserve"> </w:t>
+            </w:r>
+            <w:r>
+              <w:rPr>
+                <w:rFonts w:ascii="Menlo" w:eastAsiaTheme="minorHAnsi" w:hAnsi="Menlo" w:cs="Menlo"/>
+                <w:color w:val="400BD9"/>
+                <w:sz w:val="20"/>
+                <w:szCs w:val="20"/>
+                <w14:ligatures w14:val="standardContextual"/>
+              </w:rPr>
+              <w:t>false</w:t>
+            </w:r>
+            <w:r>
+              <w:rPr>
+                <w:rFonts w:ascii="Menlo" w:eastAsiaTheme="minorHAnsi" w:hAnsi="Menlo" w:cs="Menlo"/>
+                <w:color w:val="000000"/>
+                <w:sz w:val="20"/>
+                <w:szCs w:val="20"/>
+                <w14:ligatures w14:val="standardContextual"/>
+              </w:rPr>
+              <w:t>,</w:t>
+            </w:r>
+          </w:p>
+          <w:p>
+            <w:pPr>
+              <w:tabs>
+                <w:tab w:val="left" w:pos="560"/>
+                <w:tab w:val="left" w:pos="1120"/>
+                <w:tab w:val="left" w:pos="1680"/>
+                <w:tab w:val="left" w:pos="2240"/>
+                <w:tab w:val="left" w:pos="2800"/>
+                <w:tab w:val="left" w:pos="3360"/>
+                <w:tab w:val="left" w:pos="3920"/>
+                <w:tab w:val="left" w:pos="4480"/>
+                <w:tab w:val="left" w:pos="5040"/>
+                <w:tab w:val="left" w:pos="5600"/>
+                <w:tab w:val="left" w:pos="6160"/>
+                <w:tab w:val="left" w:pos="6720"/>
+              </w:tabs>
+              <w:autoSpaceDE w:val="0"/>
+              <w:autoSpaceDN w:val="0"/>
+              <w:adjustRightInd w:val="0"/>
+              <w:rPr>
+                <w:rFonts w:ascii="Menlo" w:eastAsiaTheme="minorHAnsi" w:hAnsi="Menlo" w:cs="Menlo"/>
+                <w:color w:val="000000"/>
+                <w:sz w:val="20"/>
+                <w:szCs w:val="20"/>
+                <w14:ligatures w14:val="standardContextual"/>
+              </w:rPr>
+            </w:pPr>
+            <w:r>
+              <w:rPr>
+                <w:rFonts w:ascii="Menlo" w:eastAsiaTheme="minorHAnsi" w:hAnsi="Menlo" w:cs="Menlo"/>
+                <w:color w:val="C0C0C0"/>
+                <w:sz w:val="20"/>
+                <w:szCs w:val="20"/>
+                <w14:ligatures w14:val="standardContextual"/>
+              </w:rPr>
+              <w:t xml:space="preserve">    </w:t>
+            </w:r>
+            <w:r>
+              <w:rPr>
+                <w:rFonts w:ascii="Menlo" w:eastAsiaTheme="minorHAnsi" w:hAnsi="Menlo" w:cs="Menlo"/>
+                <w:color w:val="4A00FF"/>
+                <w:sz w:val="20"/>
+                <w:szCs w:val="20"/>
+                <w14:ligatures w14:val="standardContextual"/>
+              </w:rPr>
+              <w:t>"text"</w:t>
+            </w:r>
+            <w:r>
+              <w:rPr>
+                <w:rFonts w:ascii="Menlo" w:eastAsiaTheme="minorHAnsi" w:hAnsi="Menlo" w:cs="Menlo"/>
+                <w:color w:val="000000"/>
+                <w:sz w:val="20"/>
+                <w:szCs w:val="20"/>
+                <w14:ligatures w14:val="standardContextual"/>
+              </w:rPr>
+              <w:t>:</w:t>
+            </w:r>
+            <w:r>
+              <w:rPr>
+                <w:rFonts w:ascii="Menlo" w:eastAsiaTheme="minorHAnsi" w:hAnsi="Menlo" w:cs="Menlo"/>
+                <w:color w:val="C0C0C0"/>
+                <w:sz w:val="20"/>
+                <w:szCs w:val="20"/>
+                <w14:ligatures w14:val="standardContextual"/>
+              </w:rPr>
+              <w:t xml:space="preserve"> </w:t>
+            </w:r>
+            <w:r>
+              <w:rPr>
+                <w:rFonts w:ascii="Menlo" w:eastAsiaTheme="minorHAnsi" w:hAnsi="Menlo" w:cs="Menlo"/>
+                <w:color w:val="9FA01C"/>
+                <w:sz w:val="20"/>
+                <w:szCs w:val="20"/>
+                <w14:ligatures w14:val="standardContextual"/>
+              </w:rPr>
+              <w:t xml:space="preserve">"My first </w:t>
+            </w:r>
+            <w:proofErr w:type="spellStart"/>
+            <w:r>
+              <w:rPr>
+                <w:rFonts w:ascii="Menlo" w:eastAsiaTheme="minorHAnsi" w:hAnsi="Menlo" w:cs="Menlo"/>
+                <w:color w:val="9FA01C"/>
+                <w:sz w:val="20"/>
+                <w:szCs w:val="20"/>
+                <w14:ligatures w14:val="standardContextual"/>
+              </w:rPr>
+              <w:t>todo</w:t>
+            </w:r>
+            <w:proofErr w:type="spellEnd"/>
+            <w:r>
+              <w:rPr>
+                <w:rFonts w:ascii="Menlo" w:eastAsiaTheme="minorHAnsi" w:hAnsi="Menlo" w:cs="Menlo"/>
+                <w:color w:val="9FA01C"/>
+                <w:sz w:val="20"/>
+                <w:szCs w:val="20"/>
+                <w14:ligatures w14:val="standardContextual"/>
+              </w:rPr>
+              <w:t>"</w:t>
+            </w:r>
+          </w:p>
+          <w:p>
+            <w:pPr>
+              <w:tabs>
+                <w:tab w:val="left" w:pos="560"/>
+                <w:tab w:val="left" w:pos="1120"/>
+                <w:tab w:val="left" w:pos="1680"/>
+                <w:tab w:val="left" w:pos="2240"/>
+                <w:tab w:val="left" w:pos="2800"/>
+                <w:tab w:val="left" w:pos="3360"/>
+                <w:tab w:val="left" w:pos="3920"/>
+                <w:tab w:val="left" w:pos="4480"/>
+                <w:tab w:val="left" w:pos="5040"/>
+                <w:tab w:val="left" w:pos="5600"/>
+                <w:tab w:val="left" w:pos="6160"/>
+                <w:tab w:val="left" w:pos="6720"/>
+              </w:tabs>
+              <w:autoSpaceDE w:val="0"/>
+              <w:autoSpaceDN w:val="0"/>
+              <w:adjustRightInd w:val="0"/>
+              <w:rPr>
+                <w:rFonts w:ascii="Menlo" w:eastAsiaTheme="minorHAnsi" w:hAnsi="Menlo" w:cs="Menlo"/>
+                <w:color w:val="000000"/>
+                <w:sz w:val="20"/>
+                <w:szCs w:val="20"/>
+                <w14:ligatures w14:val="standardContextual"/>
+              </w:rPr>
+            </w:pPr>
+            <w:r>
+              <w:rPr>
+                <w:rFonts w:ascii="Menlo" w:eastAsiaTheme="minorHAnsi" w:hAnsi="Menlo" w:cs="Menlo"/>
+                <w:color w:val="000000"/>
+                <w:sz w:val="20"/>
+                <w:szCs w:val="20"/>
+                <w14:ligatures w14:val="standardContextual"/>
+              </w:rPr>
+              <w:t>}</w:t>
+            </w:r>
+          </w:p>
+          <w:p>
+            <w:pPr>
+              <w:tabs>
+                <w:tab w:val="left" w:pos="560"/>
+                <w:tab w:val="left" w:pos="1120"/>
+                <w:tab w:val="left" w:pos="1680"/>
+                <w:tab w:val="left" w:pos="2240"/>
+                <w:tab w:val="left" w:pos="2800"/>
+                <w:tab w:val="left" w:pos="3360"/>
+                <w:tab w:val="left" w:pos="3920"/>
+                <w:tab w:val="left" w:pos="4480"/>
+                <w:tab w:val="left" w:pos="5040"/>
+                <w:tab w:val="left" w:pos="5600"/>
+                <w:tab w:val="left" w:pos="6160"/>
+                <w:tab w:val="left" w:pos="6720"/>
+              </w:tabs>
+              <w:autoSpaceDE w:val="0"/>
+              <w:autoSpaceDN w:val="0"/>
+              <w:adjustRightInd w:val="0"/>
+              <w:rPr>
+                <w:rFonts w:ascii="Menlo" w:eastAsiaTheme="minorHAnsi" w:hAnsi="Menlo" w:cs="Menlo"/>
+                <w:color w:val="000000"/>
+                <w:sz w:val="20"/>
+                <w:szCs w:val="20"/>
+                <w14:ligatures w14:val="standardContextual"/>
+              </w:rPr>
+            </w:pPr>
+          </w:p>
+          <w:p>
+            <w:pPr>
+              <w:tabs>
+                <w:tab w:val="left" w:pos="560"/>
+                <w:tab w:val="left" w:pos="1120"/>
+                <w:tab w:val="left" w:pos="1680"/>
+                <w:tab w:val="left" w:pos="2240"/>
+                <w:tab w:val="left" w:pos="2800"/>
+                <w:tab w:val="left" w:pos="3360"/>
+                <w:tab w:val="left" w:pos="3920"/>
+                <w:tab w:val="left" w:pos="4480"/>
+                <w:tab w:val="left" w:pos="5040"/>
+                <w:tab w:val="left" w:pos="5600"/>
+                <w:tab w:val="left" w:pos="6160"/>
+                <w:tab w:val="left" w:pos="6720"/>
+              </w:tabs>
+              <w:autoSpaceDE w:val="0"/>
+              <w:autoSpaceDN w:val="0"/>
+              <w:adjustRightInd w:val="0"/>
+              <w:rPr>
+                <w:rFonts w:ascii="Menlo" w:eastAsiaTheme="minorHAnsi" w:hAnsi="Menlo" w:cs="Menlo"/>
+                <w:color w:val="000000"/>
+                <w:sz w:val="20"/>
+                <w:szCs w:val="20"/>
+                <w14:ligatures w14:val="standardContextual"/>
+              </w:rPr>
+            </w:pPr>
+          </w:p>
+          <w:p>
+            <w:pPr>
+              <w:tabs>
+                <w:tab w:val="left" w:pos="560"/>
+                <w:tab w:val="left" w:pos="1120"/>
+                <w:tab w:val="left" w:pos="1680"/>
+                <w:tab w:val="left" w:pos="2240"/>
+                <w:tab w:val="left" w:pos="2800"/>
+                <w:tab w:val="left" w:pos="3360"/>
+                <w:tab w:val="left" w:pos="3920"/>
+                <w:tab w:val="left" w:pos="4480"/>
+                <w:tab w:val="left" w:pos="5040"/>
+                <w:tab w:val="left" w:pos="5600"/>
+                <w:tab w:val="left" w:pos="6160"/>
+                <w:tab w:val="left" w:pos="6720"/>
+              </w:tabs>
+              <w:autoSpaceDE w:val="0"/>
+              <w:autoSpaceDN w:val="0"/>
+              <w:adjustRightInd w:val="0"/>
+              <w:rPr>
+                <w:rFonts w:ascii="Menlo" w:eastAsiaTheme="minorHAnsi" w:hAnsi="Menlo" w:cs="Menlo"/>
+                <w:color w:val="000000"/>
+                <w:sz w:val="20"/>
+                <w:szCs w:val="20"/>
+                <w14:ligatures w14:val="standardContextual"/>
+              </w:rPr>
+            </w:pPr>
+            <w:r>
+              <w:rPr>
+                <w:rFonts w:ascii="Menlo" w:eastAsiaTheme="minorHAnsi" w:hAnsi="Menlo" w:cs="Menlo"/>
+                <w:color w:val="000000"/>
+                <w:sz w:val="20"/>
+                <w:szCs w:val="20"/>
+                <w14:ligatures w14:val="standardContextual"/>
+              </w:rPr>
+              <w:t xml:space="preserve">(base) jonas@Jonass-MBP-2 </w:t>
+            </w:r>
+            <w:proofErr w:type="spellStart"/>
+            <w:r>
+              <w:rPr>
+                <w:rFonts w:ascii="Menlo" w:eastAsiaTheme="minorHAnsi" w:hAnsi="Menlo" w:cs="Menlo"/>
+                <w:color w:val="000000"/>
+                <w:sz w:val="20"/>
+                <w:szCs w:val="20"/>
+                <w14:ligatures w14:val="standardContextual"/>
+              </w:rPr>
+              <w:t>todo</w:t>
+            </w:r>
+            <w:proofErr w:type="spellEnd"/>
+            <w:r>
+              <w:rPr>
+                <w:rFonts w:ascii="Menlo" w:eastAsiaTheme="minorHAnsi" w:hAnsi="Menlo" w:cs="Menlo"/>
+                <w:color w:val="000000"/>
+                <w:sz w:val="20"/>
+                <w:szCs w:val="20"/>
+                <w14:ligatures w14:val="standardContextual"/>
+              </w:rPr>
+              <w:t>-backend % curl http://localhost:5001/todos</w:t>
+            </w:r>
+          </w:p>
+          <w:p>
+            <w:pPr>
+              <w:tabs>
+                <w:tab w:val="left" w:pos="560"/>
+                <w:tab w:val="left" w:pos="1120"/>
+                <w:tab w:val="left" w:pos="1680"/>
+                <w:tab w:val="left" w:pos="2240"/>
+                <w:tab w:val="left" w:pos="2800"/>
+                <w:tab w:val="left" w:pos="3360"/>
+                <w:tab w:val="left" w:pos="3920"/>
+                <w:tab w:val="left" w:pos="4480"/>
+                <w:tab w:val="left" w:pos="5040"/>
+                <w:tab w:val="left" w:pos="5600"/>
+                <w:tab w:val="left" w:pos="6160"/>
+                <w:tab w:val="left" w:pos="6720"/>
+              </w:tabs>
+              <w:autoSpaceDE w:val="0"/>
+              <w:autoSpaceDN w:val="0"/>
+              <w:adjustRightInd w:val="0"/>
+              <w:rPr>
+                <w:rFonts w:ascii="Menlo" w:eastAsiaTheme="minorHAnsi" w:hAnsi="Menlo" w:cs="Menlo"/>
+                <w:color w:val="000000"/>
+                <w:sz w:val="20"/>
+                <w:szCs w:val="20"/>
+                <w14:ligatures w14:val="standardContextual"/>
+              </w:rPr>
+            </w:pPr>
+          </w:p>
+          <w:p>
+            <w:pPr>
+              <w:tabs>
+                <w:tab w:val="left" w:pos="560"/>
+                <w:tab w:val="left" w:pos="1120"/>
+                <w:tab w:val="left" w:pos="1680"/>
+                <w:tab w:val="left" w:pos="2240"/>
+                <w:tab w:val="left" w:pos="2800"/>
+                <w:tab w:val="left" w:pos="3360"/>
+                <w:tab w:val="left" w:pos="3920"/>
+                <w:tab w:val="left" w:pos="4480"/>
+                <w:tab w:val="left" w:pos="5040"/>
+                <w:tab w:val="left" w:pos="5600"/>
+                <w:tab w:val="left" w:pos="6160"/>
+                <w:tab w:val="left" w:pos="6720"/>
+              </w:tabs>
+              <w:autoSpaceDE w:val="0"/>
+              <w:autoSpaceDN w:val="0"/>
+              <w:adjustRightInd w:val="0"/>
+              <w:rPr>
+                <w:rFonts w:ascii="Menlo" w:eastAsiaTheme="minorHAnsi" w:hAnsi="Menlo" w:cs="Menlo"/>
+                <w:color w:val="000000"/>
+                <w:sz w:val="20"/>
+                <w:szCs w:val="20"/>
+                <w14:ligatures w14:val="standardContextual"/>
+              </w:rPr>
+            </w:pPr>
+            <w:r>
+              <w:rPr>
+                <w:rFonts w:ascii="Menlo" w:eastAsiaTheme="minorHAnsi" w:hAnsi="Menlo" w:cs="Menlo"/>
+                <w:color w:val="000000"/>
+                <w:sz w:val="20"/>
+                <w:szCs w:val="20"/>
+                <w14:ligatures w14:val="standardContextual"/>
+              </w:rPr>
+              <w:t>[{"id":1,"text":"My first todo","isDone</w:t>
+            </w:r>
+            <w:proofErr w:type="gramStart"/>
+            <w:r>
+              <w:rPr>
+                <w:rFonts w:ascii="Menlo" w:eastAsiaTheme="minorHAnsi" w:hAnsi="Menlo" w:cs="Menlo"/>
+                <w:color w:val="000000"/>
+                <w:sz w:val="20"/>
+                <w:szCs w:val="20"/>
+                <w14:ligatures w14:val="standardContextual"/>
+              </w:rPr>
+              <w:t>":false</w:t>
+            </w:r>
+            <w:proofErr w:type="gramEnd"/>
+            <w:r>
+              <w:rPr>
+                <w:rFonts w:ascii="Menlo" w:eastAsiaTheme="minorHAnsi" w:hAnsi="Menlo" w:cs="Menlo"/>
+                <w:color w:val="000000"/>
+                <w:sz w:val="20"/>
+                <w:szCs w:val="20"/>
+                <w14:ligatures w14:val="standardContextual"/>
+              </w:rPr>
+              <w:t>,"createdAt":"2025-03-11T22:17:44.191Z"}]</w:t>
+            </w:r>
+            <w:r>
+              <w:rPr>
+                <w:rFonts w:ascii="Menlo" w:eastAsiaTheme="minorHAnsi" w:hAnsi="Menlo" w:cs="Menlo"/>
+                <w:b/>
+                <w:bCs/>
+                <w:color w:val="FFFFFF"/>
+                <w:sz w:val="20"/>
+                <w:szCs w:val="20"/>
+                <w14:ligatures w14:val="standardContextual"/>
+              </w:rPr>
+              <w:t>%</w:t>
+            </w:r>
+            <w:r>
+              <w:rPr>
+                <w:rFonts w:ascii="Menlo" w:eastAsiaTheme="minorHAnsi" w:hAnsi="Menlo" w:cs="Menlo"/>
+                <w:color w:val="000000"/>
+                <w:sz w:val="20"/>
+                <w:szCs w:val="20"/>
+                <w14:ligatures w14:val="standardContextual"/>
+              </w:rPr>
+              <w:t xml:space="preserve">                                                                        (base) jonas@Jonass-MBP-2 </w:t>
+            </w:r>
+            <w:proofErr w:type="spellStart"/>
+            <w:r>
+              <w:rPr>
+                <w:rFonts w:ascii="Menlo" w:eastAsiaTheme="minorHAnsi" w:hAnsi="Menlo" w:cs="Menlo"/>
+                <w:color w:val="000000"/>
+                <w:sz w:val="20"/>
+                <w:szCs w:val="20"/>
+                <w14:ligatures w14:val="standardContextual"/>
+              </w:rPr>
+              <w:t>todo</w:t>
+            </w:r>
+            <w:proofErr w:type="spellEnd"/>
+            <w:r>
+              <w:rPr>
+                <w:rFonts w:ascii="Menlo" w:eastAsiaTheme="minorHAnsi" w:hAnsi="Menlo" w:cs="Menlo"/>
+                <w:color w:val="000000"/>
+                <w:sz w:val="20"/>
+                <w:szCs w:val="20"/>
+                <w14:ligatures w14:val="standardContextual"/>
+              </w:rPr>
+              <w:t>-backend % http PUT localhost:5001/</w:t>
+            </w:r>
+            <w:proofErr w:type="spellStart"/>
+            <w:r>
+              <w:rPr>
+                <w:rFonts w:ascii="Menlo" w:eastAsiaTheme="minorHAnsi" w:hAnsi="Menlo" w:cs="Menlo"/>
+                <w:color w:val="000000"/>
+                <w:sz w:val="20"/>
+                <w:szCs w:val="20"/>
+                <w14:ligatures w14:val="standardContextual"/>
+              </w:rPr>
+              <w:t>todos</w:t>
+            </w:r>
+            <w:proofErr w:type="spellEnd"/>
+            <w:r>
+              <w:rPr>
+                <w:rFonts w:ascii="Menlo" w:eastAsiaTheme="minorHAnsi" w:hAnsi="Menlo" w:cs="Menlo"/>
+                <w:color w:val="000000"/>
+                <w:sz w:val="20"/>
+                <w:szCs w:val="20"/>
+                <w14:ligatures w14:val="standardContextual"/>
+              </w:rPr>
+              <w:t xml:space="preserve">/1 text="Updated </w:t>
+            </w:r>
+            <w:proofErr w:type="spellStart"/>
+            <w:r>
+              <w:rPr>
+                <w:rFonts w:ascii="Menlo" w:eastAsiaTheme="minorHAnsi" w:hAnsi="Menlo" w:cs="Menlo"/>
+                <w:color w:val="000000"/>
+                <w:sz w:val="20"/>
+                <w:szCs w:val="20"/>
+                <w14:ligatures w14:val="standardContextual"/>
+              </w:rPr>
+              <w:t>todo</w:t>
+            </w:r>
+            <w:proofErr w:type="spellEnd"/>
+            <w:r>
+              <w:rPr>
+                <w:rFonts w:ascii="Menlo" w:eastAsiaTheme="minorHAnsi" w:hAnsi="Menlo" w:cs="Menlo"/>
+                <w:color w:val="000000"/>
+                <w:sz w:val="20"/>
+                <w:szCs w:val="20"/>
+                <w14:ligatures w14:val="standardContextual"/>
+              </w:rPr>
+              <w:t xml:space="preserve">" </w:t>
+            </w:r>
+            <w:proofErr w:type="spellStart"/>
+            <w:r>
+              <w:rPr>
+                <w:rFonts w:ascii="Menlo" w:eastAsiaTheme="minorHAnsi" w:hAnsi="Menlo" w:cs="Menlo"/>
+                <w:color w:val="000000"/>
+                <w:sz w:val="20"/>
+                <w:szCs w:val="20"/>
+                <w14:ligatures w14:val="standardContextual"/>
+              </w:rPr>
+              <w:t>isDone</w:t>
+            </w:r>
+            <w:proofErr w:type="spellEnd"/>
+            <w:r>
+              <w:rPr>
+                <w:rFonts w:ascii="Menlo" w:eastAsiaTheme="minorHAnsi" w:hAnsi="Menlo" w:cs="Menlo"/>
+                <w:color w:val="000000"/>
+                <w:sz w:val="20"/>
+                <w:szCs w:val="20"/>
+                <w14:ligatures w14:val="standardContextual"/>
+              </w:rPr>
+              <w:t>:=true</w:t>
+            </w:r>
+          </w:p>
+          <w:p>
+            <w:pPr>
+              <w:tabs>
+                <w:tab w:val="left" w:pos="560"/>
+                <w:tab w:val="left" w:pos="1120"/>
+                <w:tab w:val="left" w:pos="1680"/>
+                <w:tab w:val="left" w:pos="2240"/>
+                <w:tab w:val="left" w:pos="2800"/>
+                <w:tab w:val="left" w:pos="3360"/>
+                <w:tab w:val="left" w:pos="3920"/>
+                <w:tab w:val="left" w:pos="4480"/>
+                <w:tab w:val="left" w:pos="5040"/>
+                <w:tab w:val="left" w:pos="5600"/>
+                <w:tab w:val="left" w:pos="6160"/>
+                <w:tab w:val="left" w:pos="6720"/>
+              </w:tabs>
+              <w:autoSpaceDE w:val="0"/>
+              <w:autoSpaceDN w:val="0"/>
+              <w:adjustRightInd w:val="0"/>
+              <w:rPr>
+                <w:rFonts w:ascii="Menlo" w:eastAsiaTheme="minorHAnsi" w:hAnsi="Menlo" w:cs="Menlo"/>
+                <w:color w:val="000000"/>
+                <w:sz w:val="20"/>
+                <w:szCs w:val="20"/>
+                <w14:ligatures w14:val="standardContextual"/>
+              </w:rPr>
+            </w:pPr>
+            <w:r>
+              <w:rPr>
+                <w:rFonts w:ascii="Menlo" w:eastAsiaTheme="minorHAnsi" w:hAnsi="Menlo" w:cs="Menlo"/>
+                <w:color w:val="400BD9"/>
+                <w:sz w:val="20"/>
+                <w:szCs w:val="20"/>
+                <w14:ligatures w14:val="standardContextual"/>
+              </w:rPr>
+              <w:t>HTTP</w:t>
+            </w:r>
+            <w:r>
+              <w:rPr>
+                <w:rFonts w:ascii="Menlo" w:eastAsiaTheme="minorHAnsi" w:hAnsi="Menlo" w:cs="Menlo"/>
+                <w:color w:val="000000"/>
+                <w:sz w:val="20"/>
+                <w:szCs w:val="20"/>
+                <w14:ligatures w14:val="standardContextual"/>
+              </w:rPr>
+              <w:t>/</w:t>
+            </w:r>
+            <w:r>
+              <w:rPr>
+                <w:rFonts w:ascii="Menlo" w:eastAsiaTheme="minorHAnsi" w:hAnsi="Menlo" w:cs="Menlo"/>
+                <w:color w:val="400BD9"/>
+                <w:sz w:val="20"/>
+                <w:szCs w:val="20"/>
+                <w14:ligatures w14:val="standardContextual"/>
+              </w:rPr>
+              <w:t>1.1</w:t>
+            </w:r>
+            <w:r>
+              <w:rPr>
+                <w:rFonts w:ascii="Menlo" w:eastAsiaTheme="minorHAnsi" w:hAnsi="Menlo" w:cs="Menlo"/>
+                <w:color w:val="000000"/>
+                <w:sz w:val="20"/>
+                <w:szCs w:val="20"/>
+                <w14:ligatures w14:val="standardContextual"/>
+              </w:rPr>
+              <w:t xml:space="preserve"> </w:t>
+            </w:r>
+            <w:r>
+              <w:rPr>
+                <w:rFonts w:ascii="Menlo" w:eastAsiaTheme="minorHAnsi" w:hAnsi="Menlo" w:cs="Menlo"/>
+                <w:color w:val="400BD9"/>
+                <w:sz w:val="20"/>
+                <w:szCs w:val="20"/>
+                <w14:ligatures w14:val="standardContextual"/>
+              </w:rPr>
+              <w:t>200</w:t>
+            </w:r>
+            <w:r>
+              <w:rPr>
+                <w:rFonts w:ascii="Menlo" w:eastAsiaTheme="minorHAnsi" w:hAnsi="Menlo" w:cs="Menlo"/>
+                <w:color w:val="000000"/>
+                <w:sz w:val="20"/>
+                <w:szCs w:val="20"/>
+                <w14:ligatures w14:val="standardContextual"/>
+              </w:rPr>
+              <w:t xml:space="preserve"> </w:t>
+            </w:r>
+            <w:r>
+              <w:rPr>
+                <w:rFonts w:ascii="Menlo" w:eastAsiaTheme="minorHAnsi" w:hAnsi="Menlo" w:cs="Menlo"/>
+                <w:color w:val="2EAEBB"/>
+                <w:sz w:val="20"/>
+                <w:szCs w:val="20"/>
+                <w14:ligatures w14:val="standardContextual"/>
+              </w:rPr>
+              <w:t>OK</w:t>
+            </w:r>
+          </w:p>
+          <w:p>
+            <w:pPr>
+              <w:tabs>
+                <w:tab w:val="left" w:pos="560"/>
+                <w:tab w:val="left" w:pos="1120"/>
+                <w:tab w:val="left" w:pos="1680"/>
+                <w:tab w:val="left" w:pos="2240"/>
+                <w:tab w:val="left" w:pos="2800"/>
+                <w:tab w:val="left" w:pos="3360"/>
+                <w:tab w:val="left" w:pos="3920"/>
+                <w:tab w:val="left" w:pos="4480"/>
+                <w:tab w:val="left" w:pos="5040"/>
+                <w:tab w:val="left" w:pos="5600"/>
+                <w:tab w:val="left" w:pos="6160"/>
+                <w:tab w:val="left" w:pos="6720"/>
+              </w:tabs>
+              <w:autoSpaceDE w:val="0"/>
+              <w:autoSpaceDN w:val="0"/>
+              <w:adjustRightInd w:val="0"/>
+              <w:rPr>
+                <w:rFonts w:ascii="Menlo" w:eastAsiaTheme="minorHAnsi" w:hAnsi="Menlo" w:cs="Menlo"/>
+                <w:color w:val="000000"/>
+                <w:sz w:val="20"/>
+                <w:szCs w:val="20"/>
+                <w14:ligatures w14:val="standardContextual"/>
+              </w:rPr>
+            </w:pPr>
+            <w:r>
+              <w:rPr>
+                <w:rFonts w:ascii="Menlo" w:eastAsiaTheme="minorHAnsi" w:hAnsi="Menlo" w:cs="Menlo"/>
+                <w:color w:val="2EAEBB"/>
+                <w:sz w:val="20"/>
+                <w:szCs w:val="20"/>
+                <w14:ligatures w14:val="standardContextual"/>
+              </w:rPr>
+              <w:t>Access-Control-Allow-Origin</w:t>
+            </w:r>
+            <w:r>
+              <w:rPr>
+                <w:rFonts w:ascii="Menlo" w:eastAsiaTheme="minorHAnsi" w:hAnsi="Menlo" w:cs="Menlo"/>
+                <w:color w:val="000000"/>
+                <w:sz w:val="20"/>
+                <w:szCs w:val="20"/>
+                <w14:ligatures w14:val="standardContextual"/>
+              </w:rPr>
+              <w:t>: *</w:t>
+            </w:r>
+          </w:p>
+          <w:p>
+            <w:pPr>
+              <w:tabs>
+                <w:tab w:val="left" w:pos="560"/>
+                <w:tab w:val="left" w:pos="1120"/>
+                <w:tab w:val="left" w:pos="1680"/>
+                <w:tab w:val="left" w:pos="2240"/>
+                <w:tab w:val="left" w:pos="2800"/>
+                <w:tab w:val="left" w:pos="3360"/>
+                <w:tab w:val="left" w:pos="3920"/>
+                <w:tab w:val="left" w:pos="4480"/>
+                <w:tab w:val="left" w:pos="5040"/>
+                <w:tab w:val="left" w:pos="5600"/>
+                <w:tab w:val="left" w:pos="6160"/>
+                <w:tab w:val="left" w:pos="6720"/>
+              </w:tabs>
+              <w:autoSpaceDE w:val="0"/>
+              <w:autoSpaceDN w:val="0"/>
+              <w:adjustRightInd w:val="0"/>
+              <w:rPr>
+                <w:rFonts w:ascii="Menlo" w:eastAsiaTheme="minorHAnsi" w:hAnsi="Menlo" w:cs="Menlo"/>
+                <w:color w:val="000000"/>
+                <w:sz w:val="20"/>
+                <w:szCs w:val="20"/>
+                <w14:ligatures w14:val="standardContextual"/>
+              </w:rPr>
+            </w:pPr>
+            <w:r>
+              <w:rPr>
+                <w:rFonts w:ascii="Menlo" w:eastAsiaTheme="minorHAnsi" w:hAnsi="Menlo" w:cs="Menlo"/>
+                <w:color w:val="2EAEBB"/>
+                <w:sz w:val="20"/>
+                <w:szCs w:val="20"/>
+                <w14:ligatures w14:val="standardContextual"/>
+              </w:rPr>
+              <w:t>Connection</w:t>
+            </w:r>
+            <w:r>
+              <w:rPr>
+                <w:rFonts w:ascii="Menlo" w:eastAsiaTheme="minorHAnsi" w:hAnsi="Menlo" w:cs="Menlo"/>
+                <w:color w:val="000000"/>
+                <w:sz w:val="20"/>
+                <w:szCs w:val="20"/>
+                <w14:ligatures w14:val="standardContextual"/>
+              </w:rPr>
+              <w:t>: keep-alive</w:t>
+            </w:r>
+          </w:p>
+          <w:p>
+            <w:pPr>
+              <w:tabs>
+                <w:tab w:val="left" w:pos="560"/>
+                <w:tab w:val="left" w:pos="1120"/>
+                <w:tab w:val="left" w:pos="1680"/>
+                <w:tab w:val="left" w:pos="2240"/>
+                <w:tab w:val="left" w:pos="2800"/>
+                <w:tab w:val="left" w:pos="3360"/>
+                <w:tab w:val="left" w:pos="3920"/>
+                <w:tab w:val="left" w:pos="4480"/>
+                <w:tab w:val="left" w:pos="5040"/>
+                <w:tab w:val="left" w:pos="5600"/>
+                <w:tab w:val="left" w:pos="6160"/>
+                <w:tab w:val="left" w:pos="6720"/>
+              </w:tabs>
+              <w:autoSpaceDE w:val="0"/>
+              <w:autoSpaceDN w:val="0"/>
+              <w:adjustRightInd w:val="0"/>
+              <w:rPr>
+                <w:rFonts w:ascii="Menlo" w:eastAsiaTheme="minorHAnsi" w:hAnsi="Menlo" w:cs="Menlo"/>
+                <w:color w:val="000000"/>
+                <w:sz w:val="20"/>
+                <w:szCs w:val="20"/>
+                <w14:ligatures w14:val="standardContextual"/>
+              </w:rPr>
+            </w:pPr>
+            <w:r>
+              <w:rPr>
+                <w:rFonts w:ascii="Menlo" w:eastAsiaTheme="minorHAnsi" w:hAnsi="Menlo" w:cs="Menlo"/>
+                <w:color w:val="2EAEBB"/>
+                <w:sz w:val="20"/>
+                <w:szCs w:val="20"/>
+                <w14:ligatures w14:val="standardContextual"/>
+              </w:rPr>
+              <w:t>Content-Length</w:t>
+            </w:r>
+            <w:r>
+              <w:rPr>
+                <w:rFonts w:ascii="Menlo" w:eastAsiaTheme="minorHAnsi" w:hAnsi="Menlo" w:cs="Menlo"/>
+                <w:color w:val="000000"/>
+                <w:sz w:val="20"/>
+                <w:szCs w:val="20"/>
+                <w14:ligatures w14:val="standardContextual"/>
+              </w:rPr>
+              <w:t>: 83</w:t>
+            </w:r>
+          </w:p>
+          <w:p>
+            <w:pPr>
+              <w:tabs>
+                <w:tab w:val="left" w:pos="560"/>
+                <w:tab w:val="left" w:pos="1120"/>
+                <w:tab w:val="left" w:pos="1680"/>
+                <w:tab w:val="left" w:pos="2240"/>
+                <w:tab w:val="left" w:pos="2800"/>
+                <w:tab w:val="left" w:pos="3360"/>
+                <w:tab w:val="left" w:pos="3920"/>
+                <w:tab w:val="left" w:pos="4480"/>
+                <w:tab w:val="left" w:pos="5040"/>
+                <w:tab w:val="left" w:pos="5600"/>
+                <w:tab w:val="left" w:pos="6160"/>
+                <w:tab w:val="left" w:pos="6720"/>
+              </w:tabs>
+              <w:autoSpaceDE w:val="0"/>
+              <w:autoSpaceDN w:val="0"/>
+              <w:adjustRightInd w:val="0"/>
+              <w:rPr>
+                <w:rFonts w:ascii="Menlo" w:eastAsiaTheme="minorHAnsi" w:hAnsi="Menlo" w:cs="Menlo"/>
+                <w:color w:val="000000"/>
+                <w:sz w:val="20"/>
+                <w:szCs w:val="20"/>
+                <w14:ligatures w14:val="standardContextual"/>
+              </w:rPr>
+            </w:pPr>
+            <w:r>
+              <w:rPr>
+                <w:rFonts w:ascii="Menlo" w:eastAsiaTheme="minorHAnsi" w:hAnsi="Menlo" w:cs="Menlo"/>
+                <w:color w:val="2EAEBB"/>
+                <w:sz w:val="20"/>
+                <w:szCs w:val="20"/>
+                <w14:ligatures w14:val="standardContextual"/>
+              </w:rPr>
+              <w:t>Content-Type</w:t>
+            </w:r>
+            <w:r>
+              <w:rPr>
+                <w:rFonts w:ascii="Menlo" w:eastAsiaTheme="minorHAnsi" w:hAnsi="Menlo" w:cs="Menlo"/>
+                <w:color w:val="000000"/>
+                <w:sz w:val="20"/>
+                <w:szCs w:val="20"/>
+                <w14:ligatures w14:val="standardContextual"/>
+              </w:rPr>
+              <w:t>: application/</w:t>
+            </w:r>
+            <w:proofErr w:type="spellStart"/>
+            <w:r>
+              <w:rPr>
+                <w:rFonts w:ascii="Menlo" w:eastAsiaTheme="minorHAnsi" w:hAnsi="Menlo" w:cs="Menlo"/>
+                <w:color w:val="000000"/>
+                <w:sz w:val="20"/>
+                <w:szCs w:val="20"/>
+                <w14:ligatures w14:val="standardContextual"/>
+              </w:rPr>
+              <w:t>json</w:t>
+            </w:r>
+            <w:proofErr w:type="spellEnd"/>
+            <w:r>
+              <w:rPr>
+                <w:rFonts w:ascii="Menlo" w:eastAsiaTheme="minorHAnsi" w:hAnsi="Menlo" w:cs="Menlo"/>
+                <w:color w:val="000000"/>
+                <w:sz w:val="20"/>
+                <w:szCs w:val="20"/>
+                <w14:ligatures w14:val="standardContextual"/>
+              </w:rPr>
+              <w:t>; charset=utf-8</w:t>
+            </w:r>
+          </w:p>
+          <w:p>
+            <w:pPr>
+              <w:tabs>
+                <w:tab w:val="left" w:pos="560"/>
+                <w:tab w:val="left" w:pos="1120"/>
+                <w:tab w:val="left" w:pos="1680"/>
+                <w:tab w:val="left" w:pos="2240"/>
+                <w:tab w:val="left" w:pos="2800"/>
+                <w:tab w:val="left" w:pos="3360"/>
+                <w:tab w:val="left" w:pos="3920"/>
+                <w:tab w:val="left" w:pos="4480"/>
+                <w:tab w:val="left" w:pos="5040"/>
+                <w:tab w:val="left" w:pos="5600"/>
+                <w:tab w:val="left" w:pos="6160"/>
+                <w:tab w:val="left" w:pos="6720"/>
+              </w:tabs>
+              <w:autoSpaceDE w:val="0"/>
+              <w:autoSpaceDN w:val="0"/>
+              <w:adjustRightInd w:val="0"/>
+              <w:rPr>
+                <w:rFonts w:ascii="Menlo" w:eastAsiaTheme="minorHAnsi" w:hAnsi="Menlo" w:cs="Menlo"/>
+                <w:color w:val="000000"/>
+                <w:sz w:val="20"/>
+                <w:szCs w:val="20"/>
+                <w14:ligatures w14:val="standardContextual"/>
+              </w:rPr>
+            </w:pPr>
+            <w:r>
+              <w:rPr>
+                <w:rFonts w:ascii="Menlo" w:eastAsiaTheme="minorHAnsi" w:hAnsi="Menlo" w:cs="Menlo"/>
+                <w:color w:val="2EAEBB"/>
+                <w:sz w:val="20"/>
+                <w:szCs w:val="20"/>
+                <w14:ligatures w14:val="standardContextual"/>
+              </w:rPr>
+              <w:t>Date</w:t>
+            </w:r>
+            <w:r>
+              <w:rPr>
+                <w:rFonts w:ascii="Menlo" w:eastAsiaTheme="minorHAnsi" w:hAnsi="Menlo" w:cs="Menlo"/>
+                <w:color w:val="000000"/>
+                <w:sz w:val="20"/>
+                <w:szCs w:val="20"/>
+                <w14:ligatures w14:val="standardContextual"/>
+              </w:rPr>
+              <w:t>: Tue, 11 Mar 2025 22:19:58 GMT</w:t>
+            </w:r>
+          </w:p>
+          <w:p>
+            <w:pPr>
+              <w:tabs>
+                <w:tab w:val="left" w:pos="560"/>
+                <w:tab w:val="left" w:pos="1120"/>
+                <w:tab w:val="left" w:pos="1680"/>
+                <w:tab w:val="left" w:pos="2240"/>
+                <w:tab w:val="left" w:pos="2800"/>
+                <w:tab w:val="left" w:pos="3360"/>
+                <w:tab w:val="left" w:pos="3920"/>
+                <w:tab w:val="left" w:pos="4480"/>
+                <w:tab w:val="left" w:pos="5040"/>
+                <w:tab w:val="left" w:pos="5600"/>
+                <w:tab w:val="left" w:pos="6160"/>
+                <w:tab w:val="left" w:pos="6720"/>
+              </w:tabs>
+              <w:autoSpaceDE w:val="0"/>
+              <w:autoSpaceDN w:val="0"/>
+              <w:adjustRightInd w:val="0"/>
+              <w:rPr>
+                <w:rFonts w:ascii="Menlo" w:eastAsiaTheme="minorHAnsi" w:hAnsi="Menlo" w:cs="Menlo"/>
+                <w:color w:val="000000"/>
+                <w:sz w:val="20"/>
+                <w:szCs w:val="20"/>
+                <w14:ligatures w14:val="standardContextual"/>
+              </w:rPr>
+            </w:pPr>
+            <w:r>
+              <w:rPr>
+                <w:rFonts w:ascii="Menlo" w:eastAsiaTheme="minorHAnsi" w:hAnsi="Menlo" w:cs="Menlo"/>
+                <w:color w:val="2EAEBB"/>
+                <w:sz w:val="20"/>
+                <w:szCs w:val="20"/>
+                <w14:ligatures w14:val="standardContextual"/>
+              </w:rPr>
+              <w:t>ETag</w:t>
+            </w:r>
+            <w:r>
+              <w:rPr>
+                <w:rFonts w:ascii="Menlo" w:eastAsiaTheme="minorHAnsi" w:hAnsi="Menlo" w:cs="Menlo"/>
+                <w:color w:val="000000"/>
+                <w:sz w:val="20"/>
+                <w:szCs w:val="20"/>
+                <w14:ligatures w14:val="standardContextual"/>
+              </w:rPr>
+              <w:t>: W/"53-Gnvfo+nKI+4LZbnjDxBLLV8j35c"</w:t>
+            </w:r>
+          </w:p>
+          <w:p>
+            <w:pPr>
+              <w:tabs>
+                <w:tab w:val="left" w:pos="560"/>
+                <w:tab w:val="left" w:pos="1120"/>
+                <w:tab w:val="left" w:pos="1680"/>
+                <w:tab w:val="left" w:pos="2240"/>
+                <w:tab w:val="left" w:pos="2800"/>
+                <w:tab w:val="left" w:pos="3360"/>
+                <w:tab w:val="left" w:pos="3920"/>
+                <w:tab w:val="left" w:pos="4480"/>
+                <w:tab w:val="left" w:pos="5040"/>
+                <w:tab w:val="left" w:pos="5600"/>
+                <w:tab w:val="left" w:pos="6160"/>
+                <w:tab w:val="left" w:pos="6720"/>
+              </w:tabs>
+              <w:autoSpaceDE w:val="0"/>
+              <w:autoSpaceDN w:val="0"/>
+              <w:adjustRightInd w:val="0"/>
+              <w:rPr>
+                <w:rFonts w:ascii="Menlo" w:eastAsiaTheme="minorHAnsi" w:hAnsi="Menlo" w:cs="Menlo"/>
+                <w:color w:val="000000"/>
+                <w:sz w:val="20"/>
+                <w:szCs w:val="20"/>
+                <w14:ligatures w14:val="standardContextual"/>
+              </w:rPr>
+            </w:pPr>
+            <w:r>
+              <w:rPr>
+                <w:rFonts w:ascii="Menlo" w:eastAsiaTheme="minorHAnsi" w:hAnsi="Menlo" w:cs="Menlo"/>
+                <w:color w:val="2EAEBB"/>
+                <w:sz w:val="20"/>
+                <w:szCs w:val="20"/>
+                <w14:ligatures w14:val="standardContextual"/>
+              </w:rPr>
+              <w:t>Keep-Alive</w:t>
+            </w:r>
+            <w:r>
+              <w:rPr>
+                <w:rFonts w:ascii="Menlo" w:eastAsiaTheme="minorHAnsi" w:hAnsi="Menlo" w:cs="Menlo"/>
+                <w:color w:val="000000"/>
+                <w:sz w:val="20"/>
+                <w:szCs w:val="20"/>
+                <w14:ligatures w14:val="standardContextual"/>
+              </w:rPr>
+              <w:t>: timeout=5</w:t>
+            </w:r>
+          </w:p>
+          <w:p>
+            <w:pPr>
+              <w:tabs>
+                <w:tab w:val="left" w:pos="560"/>
+                <w:tab w:val="left" w:pos="1120"/>
+                <w:tab w:val="left" w:pos="1680"/>
+                <w:tab w:val="left" w:pos="2240"/>
+                <w:tab w:val="left" w:pos="2800"/>
+                <w:tab w:val="left" w:pos="3360"/>
+                <w:tab w:val="left" w:pos="3920"/>
+                <w:tab w:val="left" w:pos="4480"/>
+                <w:tab w:val="left" w:pos="5040"/>
+                <w:tab w:val="left" w:pos="5600"/>
+                <w:tab w:val="left" w:pos="6160"/>
+                <w:tab w:val="left" w:pos="6720"/>
+              </w:tabs>
+              <w:autoSpaceDE w:val="0"/>
+              <w:autoSpaceDN w:val="0"/>
+              <w:adjustRightInd w:val="0"/>
+              <w:rPr>
+                <w:rFonts w:ascii="Menlo" w:eastAsiaTheme="minorHAnsi" w:hAnsi="Menlo" w:cs="Menlo"/>
+                <w:color w:val="000000"/>
+                <w:sz w:val="20"/>
+                <w:szCs w:val="20"/>
+                <w14:ligatures w14:val="standardContextual"/>
+              </w:rPr>
+            </w:pPr>
+            <w:r>
+              <w:rPr>
+                <w:rFonts w:ascii="Menlo" w:eastAsiaTheme="minorHAnsi" w:hAnsi="Menlo" w:cs="Menlo"/>
+                <w:color w:val="2EAEBB"/>
+                <w:sz w:val="20"/>
+                <w:szCs w:val="20"/>
+                <w14:ligatures w14:val="standardContextual"/>
+              </w:rPr>
+              <w:t>X-Powered-By</w:t>
+            </w:r>
+            <w:r>
+              <w:rPr>
+                <w:rFonts w:ascii="Menlo" w:eastAsiaTheme="minorHAnsi" w:hAnsi="Menlo" w:cs="Menlo"/>
+                <w:color w:val="000000"/>
+                <w:sz w:val="20"/>
+                <w:szCs w:val="20"/>
+                <w14:ligatures w14:val="standardContextual"/>
+              </w:rPr>
+              <w:t>: Express</w:t>
+            </w:r>
+          </w:p>
+          <w:p>
+            <w:pPr>
+              <w:tabs>
+                <w:tab w:val="left" w:pos="560"/>
+                <w:tab w:val="left" w:pos="1120"/>
+                <w:tab w:val="left" w:pos="1680"/>
+                <w:tab w:val="left" w:pos="2240"/>
+                <w:tab w:val="left" w:pos="2800"/>
+                <w:tab w:val="left" w:pos="3360"/>
+                <w:tab w:val="left" w:pos="3920"/>
+                <w:tab w:val="left" w:pos="4480"/>
+                <w:tab w:val="left" w:pos="5040"/>
+                <w:tab w:val="left" w:pos="5600"/>
+                <w:tab w:val="left" w:pos="6160"/>
+                <w:tab w:val="left" w:pos="6720"/>
+              </w:tabs>
+              <w:autoSpaceDE w:val="0"/>
+              <w:autoSpaceDN w:val="0"/>
+              <w:adjustRightInd w:val="0"/>
+              <w:rPr>
+                <w:rFonts w:ascii="Menlo" w:eastAsiaTheme="minorHAnsi" w:hAnsi="Menlo" w:cs="Menlo"/>
+                <w:color w:val="000000"/>
+                <w:sz w:val="20"/>
+                <w:szCs w:val="20"/>
+                <w14:ligatures w14:val="standardContextual"/>
+              </w:rPr>
+            </w:pPr>
+          </w:p>
+          <w:p>
+            <w:pPr>
+              <w:tabs>
+                <w:tab w:val="left" w:pos="560"/>
+                <w:tab w:val="left" w:pos="1120"/>
+                <w:tab w:val="left" w:pos="1680"/>
+                <w:tab w:val="left" w:pos="2240"/>
+                <w:tab w:val="left" w:pos="2800"/>
+                <w:tab w:val="left" w:pos="3360"/>
+                <w:tab w:val="left" w:pos="3920"/>
+                <w:tab w:val="left" w:pos="4480"/>
+                <w:tab w:val="left" w:pos="5040"/>
+                <w:tab w:val="left" w:pos="5600"/>
+                <w:tab w:val="left" w:pos="6160"/>
+                <w:tab w:val="left" w:pos="6720"/>
+              </w:tabs>
+              <w:autoSpaceDE w:val="0"/>
+              <w:autoSpaceDN w:val="0"/>
+              <w:adjustRightInd w:val="0"/>
+              <w:rPr>
+                <w:rFonts w:ascii="Menlo" w:eastAsiaTheme="minorHAnsi" w:hAnsi="Menlo" w:cs="Menlo"/>
+                <w:color w:val="000000"/>
+                <w:sz w:val="20"/>
+                <w:szCs w:val="20"/>
+                <w14:ligatures w14:val="standardContextual"/>
+              </w:rPr>
+            </w:pPr>
+            <w:r>
+              <w:rPr>
+                <w:rFonts w:ascii="Menlo" w:eastAsiaTheme="minorHAnsi" w:hAnsi="Menlo" w:cs="Menlo"/>
+                <w:color w:val="000000"/>
+                <w:sz w:val="20"/>
+                <w:szCs w:val="20"/>
+                <w14:ligatures w14:val="standardContextual"/>
+              </w:rPr>
+              <w:t>{</w:t>
+            </w:r>
+          </w:p>
+          <w:p>
+            <w:pPr>
+              <w:tabs>
+                <w:tab w:val="left" w:pos="560"/>
+                <w:tab w:val="left" w:pos="1120"/>
+                <w:tab w:val="left" w:pos="1680"/>
+                <w:tab w:val="left" w:pos="2240"/>
+                <w:tab w:val="left" w:pos="2800"/>
+                <w:tab w:val="left" w:pos="3360"/>
+                <w:tab w:val="left" w:pos="3920"/>
+                <w:tab w:val="left" w:pos="4480"/>
+                <w:tab w:val="left" w:pos="5040"/>
+                <w:tab w:val="left" w:pos="5600"/>
+                <w:tab w:val="left" w:pos="6160"/>
+                <w:tab w:val="left" w:pos="6720"/>
+              </w:tabs>
+              <w:autoSpaceDE w:val="0"/>
+              <w:autoSpaceDN w:val="0"/>
+              <w:adjustRightInd w:val="0"/>
+              <w:rPr>
+                <w:rFonts w:ascii="Menlo" w:eastAsiaTheme="minorHAnsi" w:hAnsi="Menlo" w:cs="Menlo"/>
+                <w:color w:val="000000"/>
+                <w:sz w:val="20"/>
+                <w:szCs w:val="20"/>
+                <w14:ligatures w14:val="standardContextual"/>
+              </w:rPr>
+            </w:pPr>
+            <w:r>
+              <w:rPr>
+                <w:rFonts w:ascii="Menlo" w:eastAsiaTheme="minorHAnsi" w:hAnsi="Menlo" w:cs="Menlo"/>
+                <w:color w:val="C0C0C0"/>
+                <w:sz w:val="20"/>
+                <w:szCs w:val="20"/>
+                <w14:ligatures w14:val="standardContextual"/>
+              </w:rPr>
+              <w:t xml:space="preserve">    </w:t>
+            </w:r>
+            <w:r>
+              <w:rPr>
+                <w:rFonts w:ascii="Menlo" w:eastAsiaTheme="minorHAnsi" w:hAnsi="Menlo" w:cs="Menlo"/>
+                <w:color w:val="4A00FF"/>
+                <w:sz w:val="20"/>
+                <w:szCs w:val="20"/>
+                <w14:ligatures w14:val="standardContextual"/>
+              </w:rPr>
+              <w:t>"</w:t>
+            </w:r>
+            <w:proofErr w:type="spellStart"/>
+            <w:r>
+              <w:rPr>
+                <w:rFonts w:ascii="Menlo" w:eastAsiaTheme="minorHAnsi" w:hAnsi="Menlo" w:cs="Menlo"/>
+                <w:color w:val="4A00FF"/>
+                <w:sz w:val="20"/>
+                <w:szCs w:val="20"/>
+                <w14:ligatures w14:val="standardContextual"/>
+              </w:rPr>
+              <w:t>createdAt</w:t>
+            </w:r>
+            <w:proofErr w:type="spellEnd"/>
+            <w:r>
+              <w:rPr>
+                <w:rFonts w:ascii="Menlo" w:eastAsiaTheme="minorHAnsi" w:hAnsi="Menlo" w:cs="Menlo"/>
+                <w:color w:val="4A00FF"/>
+                <w:sz w:val="20"/>
+                <w:szCs w:val="20"/>
+                <w14:ligatures w14:val="standardContextual"/>
+              </w:rPr>
+              <w:t>"</w:t>
+            </w:r>
+            <w:r>
+              <w:rPr>
+                <w:rFonts w:ascii="Menlo" w:eastAsiaTheme="minorHAnsi" w:hAnsi="Menlo" w:cs="Menlo"/>
+                <w:color w:val="000000"/>
+                <w:sz w:val="20"/>
+                <w:szCs w:val="20"/>
+                <w14:ligatures w14:val="standardContextual"/>
+              </w:rPr>
+              <w:t>:</w:t>
+            </w:r>
+            <w:r>
+              <w:rPr>
+                <w:rFonts w:ascii="Menlo" w:eastAsiaTheme="minorHAnsi" w:hAnsi="Menlo" w:cs="Menlo"/>
+                <w:color w:val="C0C0C0"/>
+                <w:sz w:val="20"/>
+                <w:szCs w:val="20"/>
+                <w14:ligatures w14:val="standardContextual"/>
+              </w:rPr>
+              <w:t xml:space="preserve"> </w:t>
+            </w:r>
+            <w:r>
+              <w:rPr>
+                <w:rFonts w:ascii="Menlo" w:eastAsiaTheme="minorHAnsi" w:hAnsi="Menlo" w:cs="Menlo"/>
+                <w:color w:val="9FA01C"/>
+                <w:sz w:val="20"/>
+                <w:szCs w:val="20"/>
+                <w14:ligatures w14:val="standardContextual"/>
+              </w:rPr>
+              <w:t>"2025-03-11T22:17:44.191Z"</w:t>
+            </w:r>
+            <w:r>
+              <w:rPr>
+                <w:rFonts w:ascii="Menlo" w:eastAsiaTheme="minorHAnsi" w:hAnsi="Menlo" w:cs="Menlo"/>
+                <w:color w:val="000000"/>
+                <w:sz w:val="20"/>
+                <w:szCs w:val="20"/>
+                <w14:ligatures w14:val="standardContextual"/>
+              </w:rPr>
+              <w:t>,</w:t>
+            </w:r>
+          </w:p>
+          <w:p>
+            <w:pPr>
+              <w:tabs>
+                <w:tab w:val="left" w:pos="560"/>
+                <w:tab w:val="left" w:pos="1120"/>
+                <w:tab w:val="left" w:pos="1680"/>
+                <w:tab w:val="left" w:pos="2240"/>
+                <w:tab w:val="left" w:pos="2800"/>
+                <w:tab w:val="left" w:pos="3360"/>
+                <w:tab w:val="left" w:pos="3920"/>
+                <w:tab w:val="left" w:pos="4480"/>
+                <w:tab w:val="left" w:pos="5040"/>
+                <w:tab w:val="left" w:pos="5600"/>
+                <w:tab w:val="left" w:pos="6160"/>
+                <w:tab w:val="left" w:pos="6720"/>
+              </w:tabs>
+              <w:autoSpaceDE w:val="0"/>
+              <w:autoSpaceDN w:val="0"/>
+              <w:adjustRightInd w:val="0"/>
+              <w:rPr>
+                <w:rFonts w:ascii="Menlo" w:eastAsiaTheme="minorHAnsi" w:hAnsi="Menlo" w:cs="Menlo"/>
+                <w:color w:val="000000"/>
+                <w:sz w:val="20"/>
+                <w:szCs w:val="20"/>
+                <w14:ligatures w14:val="standardContextual"/>
+              </w:rPr>
+            </w:pPr>
+            <w:r>
+              <w:rPr>
+                <w:rFonts w:ascii="Menlo" w:eastAsiaTheme="minorHAnsi" w:hAnsi="Menlo" w:cs="Menlo"/>
+                <w:color w:val="C0C0C0"/>
+                <w:sz w:val="20"/>
+                <w:szCs w:val="20"/>
+                <w14:ligatures w14:val="standardContextual"/>
+              </w:rPr>
+              <w:t xml:space="preserve">    </w:t>
+            </w:r>
+            <w:r>
+              <w:rPr>
+                <w:rFonts w:ascii="Menlo" w:eastAsiaTheme="minorHAnsi" w:hAnsi="Menlo" w:cs="Menlo"/>
+                <w:color w:val="4A00FF"/>
+                <w:sz w:val="20"/>
+                <w:szCs w:val="20"/>
+                <w14:ligatures w14:val="standardContextual"/>
+              </w:rPr>
+              <w:t>"id"</w:t>
+            </w:r>
+            <w:r>
+              <w:rPr>
+                <w:rFonts w:ascii="Menlo" w:eastAsiaTheme="minorHAnsi" w:hAnsi="Menlo" w:cs="Menlo"/>
+                <w:color w:val="000000"/>
+                <w:sz w:val="20"/>
+                <w:szCs w:val="20"/>
+                <w14:ligatures w14:val="standardContextual"/>
+              </w:rPr>
+              <w:t>:</w:t>
+            </w:r>
+            <w:r>
+              <w:rPr>
+                <w:rFonts w:ascii="Menlo" w:eastAsiaTheme="minorHAnsi" w:hAnsi="Menlo" w:cs="Menlo"/>
+                <w:color w:val="C0C0C0"/>
+                <w:sz w:val="20"/>
+                <w:szCs w:val="20"/>
+                <w14:ligatures w14:val="standardContextual"/>
+              </w:rPr>
+              <w:t xml:space="preserve"> </w:t>
+            </w:r>
+            <w:r>
+              <w:rPr>
+                <w:rFonts w:ascii="Menlo" w:eastAsiaTheme="minorHAnsi" w:hAnsi="Menlo" w:cs="Menlo"/>
+                <w:color w:val="400BD9"/>
+                <w:sz w:val="20"/>
+                <w:szCs w:val="20"/>
+                <w14:ligatures w14:val="standardContextual"/>
+              </w:rPr>
+              <w:t>1</w:t>
+            </w:r>
+            <w:r>
+              <w:rPr>
+                <w:rFonts w:ascii="Menlo" w:eastAsiaTheme="minorHAnsi" w:hAnsi="Menlo" w:cs="Menlo"/>
+                <w:color w:val="000000"/>
+                <w:sz w:val="20"/>
+                <w:szCs w:val="20"/>
+                <w14:ligatures w14:val="standardContextual"/>
+              </w:rPr>
+              <w:t>,</w:t>
+            </w:r>
+          </w:p>
+          <w:p>
+            <w:pPr>
+              <w:tabs>
+                <w:tab w:val="left" w:pos="560"/>
+                <w:tab w:val="left" w:pos="1120"/>
+                <w:tab w:val="left" w:pos="1680"/>
+                <w:tab w:val="left" w:pos="2240"/>
+                <w:tab w:val="left" w:pos="2800"/>
+                <w:tab w:val="left" w:pos="3360"/>
+                <w:tab w:val="left" w:pos="3920"/>
+                <w:tab w:val="left" w:pos="4480"/>
+                <w:tab w:val="left" w:pos="5040"/>
+                <w:tab w:val="left" w:pos="5600"/>
+                <w:tab w:val="left" w:pos="6160"/>
+                <w:tab w:val="left" w:pos="6720"/>
+              </w:tabs>
+              <w:autoSpaceDE w:val="0"/>
+              <w:autoSpaceDN w:val="0"/>
+              <w:adjustRightInd w:val="0"/>
+              <w:rPr>
+                <w:rFonts w:ascii="Menlo" w:eastAsiaTheme="minorHAnsi" w:hAnsi="Menlo" w:cs="Menlo"/>
+                <w:color w:val="000000"/>
+                <w:sz w:val="20"/>
+                <w:szCs w:val="20"/>
+                <w14:ligatures w14:val="standardContextual"/>
+              </w:rPr>
+            </w:pPr>
+            <w:r>
+              <w:rPr>
+                <w:rFonts w:ascii="Menlo" w:eastAsiaTheme="minorHAnsi" w:hAnsi="Menlo" w:cs="Menlo"/>
+                <w:color w:val="C0C0C0"/>
+                <w:sz w:val="20"/>
+                <w:szCs w:val="20"/>
+                <w14:ligatures w14:val="standardContextual"/>
+              </w:rPr>
+              <w:t xml:space="preserve">    </w:t>
+            </w:r>
+            <w:r>
+              <w:rPr>
+                <w:rFonts w:ascii="Menlo" w:eastAsiaTheme="minorHAnsi" w:hAnsi="Menlo" w:cs="Menlo"/>
+                <w:color w:val="4A00FF"/>
+                <w:sz w:val="20"/>
+                <w:szCs w:val="20"/>
+                <w14:ligatures w14:val="standardContextual"/>
+              </w:rPr>
+              <w:t>"</w:t>
+            </w:r>
+            <w:proofErr w:type="spellStart"/>
+            <w:r>
+              <w:rPr>
+                <w:rFonts w:ascii="Menlo" w:eastAsiaTheme="minorHAnsi" w:hAnsi="Menlo" w:cs="Menlo"/>
+                <w:color w:val="4A00FF"/>
+                <w:sz w:val="20"/>
+                <w:szCs w:val="20"/>
+                <w14:ligatures w14:val="standardContextual"/>
+              </w:rPr>
+              <w:t>isDone</w:t>
+            </w:r>
+            <w:proofErr w:type="spellEnd"/>
+            <w:r>
+              <w:rPr>
+                <w:rFonts w:ascii="Menlo" w:eastAsiaTheme="minorHAnsi" w:hAnsi="Menlo" w:cs="Menlo"/>
+                <w:color w:val="4A00FF"/>
+                <w:sz w:val="20"/>
+                <w:szCs w:val="20"/>
+                <w14:ligatures w14:val="standardContextual"/>
+              </w:rPr>
+              <w:t>"</w:t>
+            </w:r>
+            <w:r>
+              <w:rPr>
+                <w:rFonts w:ascii="Menlo" w:eastAsiaTheme="minorHAnsi" w:hAnsi="Menlo" w:cs="Menlo"/>
+                <w:color w:val="000000"/>
+                <w:sz w:val="20"/>
+                <w:szCs w:val="20"/>
+                <w14:ligatures w14:val="standardContextual"/>
+              </w:rPr>
+              <w:t>:</w:t>
+            </w:r>
+            <w:r>
+              <w:rPr>
+                <w:rFonts w:ascii="Menlo" w:eastAsiaTheme="minorHAnsi" w:hAnsi="Menlo" w:cs="Menlo"/>
+                <w:color w:val="C0C0C0"/>
+                <w:sz w:val="20"/>
+                <w:szCs w:val="20"/>
+                <w14:ligatures w14:val="standardContextual"/>
+              </w:rPr>
+              <w:t xml:space="preserve"> </w:t>
+            </w:r>
+            <w:r>
+              <w:rPr>
+                <w:rFonts w:ascii="Menlo" w:eastAsiaTheme="minorHAnsi" w:hAnsi="Menlo" w:cs="Menlo"/>
+                <w:color w:val="400BD9"/>
+                <w:sz w:val="20"/>
+                <w:szCs w:val="20"/>
+                <w14:ligatures w14:val="standardContextual"/>
+              </w:rPr>
+              <w:t>true</w:t>
+            </w:r>
+            <w:r>
+              <w:rPr>
+                <w:rFonts w:ascii="Menlo" w:eastAsiaTheme="minorHAnsi" w:hAnsi="Menlo" w:cs="Menlo"/>
+                <w:color w:val="000000"/>
+                <w:sz w:val="20"/>
+                <w:szCs w:val="20"/>
+                <w14:ligatures w14:val="standardContextual"/>
+              </w:rPr>
+              <w:t>,</w:t>
+            </w:r>
+          </w:p>
+          <w:p>
+            <w:pPr>
+              <w:tabs>
+                <w:tab w:val="left" w:pos="560"/>
+                <w:tab w:val="left" w:pos="1120"/>
+                <w:tab w:val="left" w:pos="1680"/>
+                <w:tab w:val="left" w:pos="2240"/>
+                <w:tab w:val="left" w:pos="2800"/>
+                <w:tab w:val="left" w:pos="3360"/>
+                <w:tab w:val="left" w:pos="3920"/>
+                <w:tab w:val="left" w:pos="4480"/>
+                <w:tab w:val="left" w:pos="5040"/>
+                <w:tab w:val="left" w:pos="5600"/>
+                <w:tab w:val="left" w:pos="6160"/>
+                <w:tab w:val="left" w:pos="6720"/>
+              </w:tabs>
+              <w:autoSpaceDE w:val="0"/>
+              <w:autoSpaceDN w:val="0"/>
+              <w:adjustRightInd w:val="0"/>
+              <w:rPr>
+                <w:rFonts w:ascii="Menlo" w:eastAsiaTheme="minorHAnsi" w:hAnsi="Menlo" w:cs="Menlo"/>
+                <w:color w:val="000000"/>
+                <w:sz w:val="20"/>
+                <w:szCs w:val="20"/>
+                <w14:ligatures w14:val="standardContextual"/>
+              </w:rPr>
+            </w:pPr>
+            <w:r>
+              <w:rPr>
+                <w:rFonts w:ascii="Menlo" w:eastAsiaTheme="minorHAnsi" w:hAnsi="Menlo" w:cs="Menlo"/>
+                <w:color w:val="C0C0C0"/>
+                <w:sz w:val="20"/>
+                <w:szCs w:val="20"/>
+                <w14:ligatures w14:val="standardContextual"/>
+              </w:rPr>
+              <w:t xml:space="preserve">    </w:t>
+            </w:r>
+            <w:r>
+              <w:rPr>
+                <w:rFonts w:ascii="Menlo" w:eastAsiaTheme="minorHAnsi" w:hAnsi="Menlo" w:cs="Menlo"/>
+                <w:color w:val="4A00FF"/>
+                <w:sz w:val="20"/>
+                <w:szCs w:val="20"/>
+                <w14:ligatures w14:val="standardContextual"/>
+              </w:rPr>
+              <w:t>"text"</w:t>
+            </w:r>
+            <w:r>
+              <w:rPr>
+                <w:rFonts w:ascii="Menlo" w:eastAsiaTheme="minorHAnsi" w:hAnsi="Menlo" w:cs="Menlo"/>
+                <w:color w:val="000000"/>
+                <w:sz w:val="20"/>
+                <w:szCs w:val="20"/>
+                <w14:ligatures w14:val="standardContextual"/>
+              </w:rPr>
+              <w:t>:</w:t>
+            </w:r>
+            <w:r>
+              <w:rPr>
+                <w:rFonts w:ascii="Menlo" w:eastAsiaTheme="minorHAnsi" w:hAnsi="Menlo" w:cs="Menlo"/>
+                <w:color w:val="C0C0C0"/>
+                <w:sz w:val="20"/>
+                <w:szCs w:val="20"/>
+                <w14:ligatures w14:val="standardContextual"/>
+              </w:rPr>
+              <w:t xml:space="preserve"> </w:t>
+            </w:r>
+            <w:r>
+              <w:rPr>
+                <w:rFonts w:ascii="Menlo" w:eastAsiaTheme="minorHAnsi" w:hAnsi="Menlo" w:cs="Menlo"/>
+                <w:color w:val="9FA01C"/>
+                <w:sz w:val="20"/>
+                <w:szCs w:val="20"/>
+                <w14:ligatures w14:val="standardContextual"/>
+              </w:rPr>
+              <w:t xml:space="preserve">"Updated </w:t>
+            </w:r>
+            <w:proofErr w:type="spellStart"/>
+            <w:r>
+              <w:rPr>
+                <w:rFonts w:ascii="Menlo" w:eastAsiaTheme="minorHAnsi" w:hAnsi="Menlo" w:cs="Menlo"/>
+                <w:color w:val="9FA01C"/>
+                <w:sz w:val="20"/>
+                <w:szCs w:val="20"/>
+                <w14:ligatures w14:val="standardContextual"/>
+              </w:rPr>
+              <w:t>todo</w:t>
+            </w:r>
+            <w:proofErr w:type="spellEnd"/>
+            <w:r>
+              <w:rPr>
+                <w:rFonts w:ascii="Menlo" w:eastAsiaTheme="minorHAnsi" w:hAnsi="Menlo" w:cs="Menlo"/>
+                <w:color w:val="9FA01C"/>
+                <w:sz w:val="20"/>
+                <w:szCs w:val="20"/>
+                <w14:ligatures w14:val="standardContextual"/>
+              </w:rPr>
+              <w:t>"</w:t>
+            </w:r>
+          </w:p>
+          <w:p>
+            <w:pPr>
+              <w:tabs>
+                <w:tab w:val="left" w:pos="560"/>
+                <w:tab w:val="left" w:pos="1120"/>
+                <w:tab w:val="left" w:pos="1680"/>
+                <w:tab w:val="left" w:pos="2240"/>
+                <w:tab w:val="left" w:pos="2800"/>
+                <w:tab w:val="left" w:pos="3360"/>
+                <w:tab w:val="left" w:pos="3920"/>
+                <w:tab w:val="left" w:pos="4480"/>
+                <w:tab w:val="left" w:pos="5040"/>
+                <w:tab w:val="left" w:pos="5600"/>
+                <w:tab w:val="left" w:pos="6160"/>
+                <w:tab w:val="left" w:pos="6720"/>
+              </w:tabs>
+              <w:autoSpaceDE w:val="0"/>
+              <w:autoSpaceDN w:val="0"/>
+              <w:adjustRightInd w:val="0"/>
+              <w:rPr>
+                <w:rFonts w:ascii="Menlo" w:eastAsiaTheme="minorHAnsi" w:hAnsi="Menlo" w:cs="Menlo"/>
+                <w:color w:val="000000"/>
+                <w:sz w:val="20"/>
+                <w:szCs w:val="20"/>
+                <w14:ligatures w14:val="standardContextual"/>
+              </w:rPr>
+            </w:pPr>
+            <w:r>
+              <w:rPr>
+                <w:rFonts w:ascii="Menlo" w:eastAsiaTheme="minorHAnsi" w:hAnsi="Menlo" w:cs="Menlo"/>
+                <w:color w:val="000000"/>
+                <w:sz w:val="20"/>
+                <w:szCs w:val="20"/>
+                <w14:ligatures w14:val="standardContextual"/>
+              </w:rPr>
+              <w:t>}</w:t>
+            </w:r>
+          </w:p>
+          <w:p>
+            <w:pPr>
+              <w:tabs>
+                <w:tab w:val="left" w:pos="560"/>
+                <w:tab w:val="left" w:pos="1120"/>
+                <w:tab w:val="left" w:pos="1680"/>
+                <w:tab w:val="left" w:pos="2240"/>
+                <w:tab w:val="left" w:pos="2800"/>
+                <w:tab w:val="left" w:pos="3360"/>
+                <w:tab w:val="left" w:pos="3920"/>
+                <w:tab w:val="left" w:pos="4480"/>
+                <w:tab w:val="left" w:pos="5040"/>
+                <w:tab w:val="left" w:pos="5600"/>
+                <w:tab w:val="left" w:pos="6160"/>
+                <w:tab w:val="left" w:pos="6720"/>
+              </w:tabs>
+              <w:autoSpaceDE w:val="0"/>
+              <w:autoSpaceDN w:val="0"/>
+              <w:adjustRightInd w:val="0"/>
+              <w:rPr>
+                <w:rFonts w:ascii="Menlo" w:eastAsiaTheme="minorHAnsi" w:hAnsi="Menlo" w:cs="Menlo"/>
+                <w:color w:val="000000"/>
+                <w:sz w:val="20"/>
+                <w:szCs w:val="20"/>
+                <w14:ligatures w14:val="standardContextual"/>
+              </w:rPr>
+            </w:pPr>
+          </w:p>
+          <w:p>
+            <w:pPr>
+              <w:tabs>
+                <w:tab w:val="left" w:pos="560"/>
+                <w:tab w:val="left" w:pos="1120"/>
+                <w:tab w:val="left" w:pos="1680"/>
+                <w:tab w:val="left" w:pos="2240"/>
+                <w:tab w:val="left" w:pos="2800"/>
+                <w:tab w:val="left" w:pos="3360"/>
+                <w:tab w:val="left" w:pos="3920"/>
+                <w:tab w:val="left" w:pos="4480"/>
+                <w:tab w:val="left" w:pos="5040"/>
+                <w:tab w:val="left" w:pos="5600"/>
+                <w:tab w:val="left" w:pos="6160"/>
+                <w:tab w:val="left" w:pos="6720"/>
+              </w:tabs>
+              <w:autoSpaceDE w:val="0"/>
+              <w:autoSpaceDN w:val="0"/>
+              <w:adjustRightInd w:val="0"/>
+              <w:rPr>
+                <w:rFonts w:ascii="Menlo" w:eastAsiaTheme="minorHAnsi" w:hAnsi="Menlo" w:cs="Menlo"/>
+                <w:color w:val="000000"/>
+                <w:sz w:val="20"/>
+                <w:szCs w:val="20"/>
+                <w14:ligatures w14:val="standardContextual"/>
+              </w:rPr>
+            </w:pPr>
+          </w:p>
+          <w:p>
+            <w:pPr>
+              <w:tabs>
+                <w:tab w:val="left" w:pos="560"/>
+                <w:tab w:val="left" w:pos="1120"/>
+                <w:tab w:val="left" w:pos="1680"/>
+                <w:tab w:val="left" w:pos="2240"/>
+                <w:tab w:val="left" w:pos="2800"/>
+                <w:tab w:val="left" w:pos="3360"/>
+                <w:tab w:val="left" w:pos="3920"/>
+                <w:tab w:val="left" w:pos="4480"/>
+                <w:tab w:val="left" w:pos="5040"/>
+                <w:tab w:val="left" w:pos="5600"/>
+                <w:tab w:val="left" w:pos="6160"/>
+                <w:tab w:val="left" w:pos="6720"/>
+              </w:tabs>
+              <w:autoSpaceDE w:val="0"/>
+              <w:autoSpaceDN w:val="0"/>
+              <w:adjustRightInd w:val="0"/>
+              <w:rPr>
+                <w:rFonts w:ascii="Menlo" w:eastAsiaTheme="minorHAnsi" w:hAnsi="Menlo" w:cs="Menlo"/>
+                <w:color w:val="000000"/>
+                <w:sz w:val="20"/>
+                <w:szCs w:val="20"/>
+                <w14:ligatures w14:val="standardContextual"/>
+              </w:rPr>
+            </w:pPr>
+            <w:r>
+              <w:rPr>
+                <w:rFonts w:ascii="Menlo" w:eastAsiaTheme="minorHAnsi" w:hAnsi="Menlo" w:cs="Menlo"/>
+                <w:color w:val="000000"/>
+                <w:sz w:val="20"/>
+                <w:szCs w:val="20"/>
+                <w14:ligatures w14:val="standardContextual"/>
+              </w:rPr>
+              <w:t xml:space="preserve">(base) jonas@Jonass-MBP-2 </w:t>
+            </w:r>
+            <w:proofErr w:type="spellStart"/>
+            <w:r>
+              <w:rPr>
+                <w:rFonts w:ascii="Menlo" w:eastAsiaTheme="minorHAnsi" w:hAnsi="Menlo" w:cs="Menlo"/>
+                <w:color w:val="000000"/>
+                <w:sz w:val="20"/>
+                <w:szCs w:val="20"/>
+                <w14:ligatures w14:val="standardContextual"/>
+              </w:rPr>
+              <w:t>todo</w:t>
+            </w:r>
+            <w:proofErr w:type="spellEnd"/>
+            <w:r>
+              <w:rPr>
+                <w:rFonts w:ascii="Menlo" w:eastAsiaTheme="minorHAnsi" w:hAnsi="Menlo" w:cs="Menlo"/>
+                <w:color w:val="000000"/>
+                <w:sz w:val="20"/>
+                <w:szCs w:val="20"/>
+                <w14:ligatures w14:val="standardContextual"/>
+              </w:rPr>
+              <w:t>-backend % curl http://localhost:5001/todos</w:t>
+            </w:r>
+          </w:p>
+          <w:p>
+            <w:pPr>
+              <w:tabs>
+                <w:tab w:val="left" w:pos="560"/>
+                <w:tab w:val="left" w:pos="1120"/>
+                <w:tab w:val="left" w:pos="1680"/>
+                <w:tab w:val="left" w:pos="2240"/>
+                <w:tab w:val="left" w:pos="2800"/>
+                <w:tab w:val="left" w:pos="3360"/>
+                <w:tab w:val="left" w:pos="3920"/>
+                <w:tab w:val="left" w:pos="4480"/>
+                <w:tab w:val="left" w:pos="5040"/>
+                <w:tab w:val="left" w:pos="5600"/>
+                <w:tab w:val="left" w:pos="6160"/>
+                <w:tab w:val="left" w:pos="6720"/>
+              </w:tabs>
+              <w:autoSpaceDE w:val="0"/>
+              <w:autoSpaceDN w:val="0"/>
+              <w:adjustRightInd w:val="0"/>
+              <w:rPr>
+                <w:rFonts w:ascii="Menlo" w:eastAsiaTheme="minorHAnsi" w:hAnsi="Menlo" w:cs="Menlo"/>
+                <w:color w:val="000000"/>
+                <w:sz w:val="20"/>
+                <w:szCs w:val="20"/>
+                <w14:ligatures w14:val="standardContextual"/>
+              </w:rPr>
+            </w:pPr>
+          </w:p>
+          <w:p>
+            <w:pPr>
+              <w:tabs>
+                <w:tab w:val="left" w:pos="560"/>
+                <w:tab w:val="left" w:pos="1120"/>
+                <w:tab w:val="left" w:pos="1680"/>
+                <w:tab w:val="left" w:pos="2240"/>
+                <w:tab w:val="left" w:pos="2800"/>
+                <w:tab w:val="left" w:pos="3360"/>
+                <w:tab w:val="left" w:pos="3920"/>
+                <w:tab w:val="left" w:pos="4480"/>
+                <w:tab w:val="left" w:pos="5040"/>
+                <w:tab w:val="left" w:pos="5600"/>
+                <w:tab w:val="left" w:pos="6160"/>
+                <w:tab w:val="left" w:pos="6720"/>
+              </w:tabs>
+              <w:autoSpaceDE w:val="0"/>
+              <w:autoSpaceDN w:val="0"/>
+              <w:adjustRightInd w:val="0"/>
+              <w:rPr>
+                <w:rFonts w:ascii="Menlo" w:eastAsiaTheme="minorHAnsi" w:hAnsi="Menlo" w:cs="Menlo"/>
+                <w:color w:val="000000"/>
+                <w:sz w:val="20"/>
+                <w:szCs w:val="20"/>
+                <w14:ligatures w14:val="standardContextual"/>
+              </w:rPr>
+            </w:pPr>
+            <w:r>
+              <w:rPr>
+                <w:rFonts w:ascii="Menlo" w:eastAsiaTheme="minorHAnsi" w:hAnsi="Menlo" w:cs="Menlo"/>
+                <w:color w:val="000000"/>
+                <w:sz w:val="20"/>
+                <w:szCs w:val="20"/>
+                <w14:ligatures w14:val="standardContextual"/>
+              </w:rPr>
+              <w:t>[{"id":1,"text":"Updated todo","isDone</w:t>
+            </w:r>
+            <w:proofErr w:type="gramStart"/>
+            <w:r>
+              <w:rPr>
+                <w:rFonts w:ascii="Menlo" w:eastAsiaTheme="minorHAnsi" w:hAnsi="Menlo" w:cs="Menlo"/>
+                <w:color w:val="000000"/>
+                <w:sz w:val="20"/>
+                <w:szCs w:val="20"/>
+                <w14:ligatures w14:val="standardContextual"/>
+              </w:rPr>
+              <w:t>":true</w:t>
+            </w:r>
+            <w:proofErr w:type="gramEnd"/>
+            <w:r>
+              <w:rPr>
+                <w:rFonts w:ascii="Menlo" w:eastAsiaTheme="minorHAnsi" w:hAnsi="Menlo" w:cs="Menlo"/>
+                <w:color w:val="000000"/>
+                <w:sz w:val="20"/>
+                <w:szCs w:val="20"/>
+                <w14:ligatures w14:val="standardContextual"/>
+              </w:rPr>
+              <w:t>,"createdAt":"2025-03-11T22:17:44.191Z"}]</w:t>
+            </w:r>
+            <w:r>
+              <w:rPr>
+                <w:rFonts w:ascii="Menlo" w:eastAsiaTheme="minorHAnsi" w:hAnsi="Menlo" w:cs="Menlo"/>
+                <w:b/>
+                <w:bCs/>
+                <w:color w:val="FFFFFF"/>
+                <w:sz w:val="20"/>
+                <w:szCs w:val="20"/>
+                <w14:ligatures w14:val="standardContextual"/>
+              </w:rPr>
+              <w:t>%</w:t>
+            </w:r>
+            <w:r>
+              <w:rPr>
+                <w:rFonts w:ascii="Menlo" w:eastAsiaTheme="minorHAnsi" w:hAnsi="Menlo" w:cs="Menlo"/>
+                <w:color w:val="000000"/>
+                <w:sz w:val="20"/>
+                <w:szCs w:val="20"/>
+                <w14:ligatures w14:val="standardContextual"/>
+              </w:rPr>
+              <w:t xml:space="preserve">                                                                          (base) jonas@Jonass-MBP-2 </w:t>
+            </w:r>
+            <w:proofErr w:type="spellStart"/>
+            <w:r>
+              <w:rPr>
+                <w:rFonts w:ascii="Menlo" w:eastAsiaTheme="minorHAnsi" w:hAnsi="Menlo" w:cs="Menlo"/>
+                <w:color w:val="000000"/>
+                <w:sz w:val="20"/>
+                <w:szCs w:val="20"/>
+                <w14:ligatures w14:val="standardContextual"/>
+              </w:rPr>
+              <w:t>todo</w:t>
+            </w:r>
+            <w:proofErr w:type="spellEnd"/>
+            <w:r>
+              <w:rPr>
+                <w:rFonts w:ascii="Menlo" w:eastAsiaTheme="minorHAnsi" w:hAnsi="Menlo" w:cs="Menlo"/>
+                <w:color w:val="000000"/>
+                <w:sz w:val="20"/>
+                <w:szCs w:val="20"/>
+                <w14:ligatures w14:val="standardContextual"/>
+              </w:rPr>
+              <w:t>-backend % http DELETE localhost:5001/</w:t>
+            </w:r>
+            <w:proofErr w:type="spellStart"/>
+            <w:r>
+              <w:rPr>
+                <w:rFonts w:ascii="Menlo" w:eastAsiaTheme="minorHAnsi" w:hAnsi="Menlo" w:cs="Menlo"/>
+                <w:color w:val="000000"/>
+                <w:sz w:val="20"/>
+                <w:szCs w:val="20"/>
+                <w14:ligatures w14:val="standardContextual"/>
+              </w:rPr>
+              <w:t>todos</w:t>
+            </w:r>
+            <w:proofErr w:type="spellEnd"/>
+            <w:r>
+              <w:rPr>
+                <w:rFonts w:ascii="Menlo" w:eastAsiaTheme="minorHAnsi" w:hAnsi="Menlo" w:cs="Menlo"/>
+                <w:color w:val="000000"/>
+                <w:sz w:val="20"/>
+                <w:szCs w:val="20"/>
+                <w14:ligatures w14:val="standardContextual"/>
+              </w:rPr>
+              <w:t>/1</w:t>
+            </w:r>
+          </w:p>
+          <w:p>
+            <w:pPr>
+              <w:tabs>
+                <w:tab w:val="left" w:pos="560"/>
+                <w:tab w:val="left" w:pos="1120"/>
+                <w:tab w:val="left" w:pos="1680"/>
+                <w:tab w:val="left" w:pos="2240"/>
+                <w:tab w:val="left" w:pos="2800"/>
+                <w:tab w:val="left" w:pos="3360"/>
+                <w:tab w:val="left" w:pos="3920"/>
+                <w:tab w:val="left" w:pos="4480"/>
+                <w:tab w:val="left" w:pos="5040"/>
+                <w:tab w:val="left" w:pos="5600"/>
+                <w:tab w:val="left" w:pos="6160"/>
+                <w:tab w:val="left" w:pos="6720"/>
+              </w:tabs>
+              <w:autoSpaceDE w:val="0"/>
+              <w:autoSpaceDN w:val="0"/>
+              <w:adjustRightInd w:val="0"/>
+              <w:rPr>
+                <w:rFonts w:ascii="Menlo" w:eastAsiaTheme="minorHAnsi" w:hAnsi="Menlo" w:cs="Menlo"/>
+                <w:color w:val="000000"/>
+                <w:sz w:val="20"/>
+                <w:szCs w:val="20"/>
+                <w14:ligatures w14:val="standardContextual"/>
+              </w:rPr>
+            </w:pPr>
+            <w:r>
+              <w:rPr>
+                <w:rFonts w:ascii="Menlo" w:eastAsiaTheme="minorHAnsi" w:hAnsi="Menlo" w:cs="Menlo"/>
+                <w:color w:val="400BD9"/>
+                <w:sz w:val="20"/>
+                <w:szCs w:val="20"/>
+                <w14:ligatures w14:val="standardContextual"/>
+              </w:rPr>
+              <w:t>HTTP</w:t>
+            </w:r>
+            <w:r>
+              <w:rPr>
+                <w:rFonts w:ascii="Menlo" w:eastAsiaTheme="minorHAnsi" w:hAnsi="Menlo" w:cs="Menlo"/>
+                <w:color w:val="000000"/>
+                <w:sz w:val="20"/>
+                <w:szCs w:val="20"/>
+                <w14:ligatures w14:val="standardContextual"/>
+              </w:rPr>
+              <w:t>/</w:t>
+            </w:r>
+            <w:r>
+              <w:rPr>
+                <w:rFonts w:ascii="Menlo" w:eastAsiaTheme="minorHAnsi" w:hAnsi="Menlo" w:cs="Menlo"/>
+                <w:color w:val="400BD9"/>
+                <w:sz w:val="20"/>
+                <w:szCs w:val="20"/>
+                <w14:ligatures w14:val="standardContextual"/>
+              </w:rPr>
+              <w:t>1.1</w:t>
+            </w:r>
+            <w:r>
+              <w:rPr>
+                <w:rFonts w:ascii="Menlo" w:eastAsiaTheme="minorHAnsi" w:hAnsi="Menlo" w:cs="Menlo"/>
+                <w:color w:val="000000"/>
+                <w:sz w:val="20"/>
+                <w:szCs w:val="20"/>
+                <w14:ligatures w14:val="standardContextual"/>
+              </w:rPr>
+              <w:t xml:space="preserve"> </w:t>
+            </w:r>
+            <w:r>
+              <w:rPr>
+                <w:rFonts w:ascii="Menlo" w:eastAsiaTheme="minorHAnsi" w:hAnsi="Menlo" w:cs="Menlo"/>
+                <w:color w:val="400BD9"/>
+                <w:sz w:val="20"/>
+                <w:szCs w:val="20"/>
+                <w14:ligatures w14:val="standardContextual"/>
+              </w:rPr>
+              <w:t>204</w:t>
+            </w:r>
+            <w:r>
+              <w:rPr>
+                <w:rFonts w:ascii="Menlo" w:eastAsiaTheme="minorHAnsi" w:hAnsi="Menlo" w:cs="Menlo"/>
+                <w:color w:val="000000"/>
+                <w:sz w:val="20"/>
+                <w:szCs w:val="20"/>
+                <w14:ligatures w14:val="standardContextual"/>
+              </w:rPr>
+              <w:t xml:space="preserve"> </w:t>
+            </w:r>
+            <w:r>
+              <w:rPr>
+                <w:rFonts w:ascii="Menlo" w:eastAsiaTheme="minorHAnsi" w:hAnsi="Menlo" w:cs="Menlo"/>
+                <w:color w:val="2EAEBB"/>
+                <w:sz w:val="20"/>
+                <w:szCs w:val="20"/>
+                <w14:ligatures w14:val="standardContextual"/>
+              </w:rPr>
+              <w:t>No Content</w:t>
+            </w:r>
+          </w:p>
+          <w:p>
+            <w:pPr>
+              <w:tabs>
+                <w:tab w:val="left" w:pos="560"/>
+                <w:tab w:val="left" w:pos="1120"/>
+                <w:tab w:val="left" w:pos="1680"/>
+                <w:tab w:val="left" w:pos="2240"/>
+                <w:tab w:val="left" w:pos="2800"/>
+                <w:tab w:val="left" w:pos="3360"/>
+                <w:tab w:val="left" w:pos="3920"/>
+                <w:tab w:val="left" w:pos="4480"/>
+                <w:tab w:val="left" w:pos="5040"/>
+                <w:tab w:val="left" w:pos="5600"/>
+                <w:tab w:val="left" w:pos="6160"/>
+                <w:tab w:val="left" w:pos="6720"/>
+              </w:tabs>
+              <w:autoSpaceDE w:val="0"/>
+              <w:autoSpaceDN w:val="0"/>
+              <w:adjustRightInd w:val="0"/>
+              <w:rPr>
+                <w:rFonts w:ascii="Menlo" w:eastAsiaTheme="minorHAnsi" w:hAnsi="Menlo" w:cs="Menlo"/>
+                <w:color w:val="000000"/>
+                <w:sz w:val="20"/>
+                <w:szCs w:val="20"/>
+                <w14:ligatures w14:val="standardContextual"/>
+              </w:rPr>
+            </w:pPr>
+            <w:r>
+              <w:rPr>
+                <w:rFonts w:ascii="Menlo" w:eastAsiaTheme="minorHAnsi" w:hAnsi="Menlo" w:cs="Menlo"/>
+                <w:color w:val="2EAEBB"/>
+                <w:sz w:val="20"/>
+                <w:szCs w:val="20"/>
+                <w14:ligatures w14:val="standardContextual"/>
+              </w:rPr>
+              <w:t>Access-Control-Allow-Origin</w:t>
+            </w:r>
+            <w:r>
+              <w:rPr>
+                <w:rFonts w:ascii="Menlo" w:eastAsiaTheme="minorHAnsi" w:hAnsi="Menlo" w:cs="Menlo"/>
+                <w:color w:val="000000"/>
+                <w:sz w:val="20"/>
+                <w:szCs w:val="20"/>
+                <w14:ligatures w14:val="standardContextual"/>
+              </w:rPr>
+              <w:t>: *</w:t>
+            </w:r>
+          </w:p>
+          <w:p>
+            <w:pPr>
+              <w:tabs>
+                <w:tab w:val="left" w:pos="560"/>
+                <w:tab w:val="left" w:pos="1120"/>
+                <w:tab w:val="left" w:pos="1680"/>
+                <w:tab w:val="left" w:pos="2240"/>
+                <w:tab w:val="left" w:pos="2800"/>
+                <w:tab w:val="left" w:pos="3360"/>
+                <w:tab w:val="left" w:pos="3920"/>
+                <w:tab w:val="left" w:pos="4480"/>
+                <w:tab w:val="left" w:pos="5040"/>
+                <w:tab w:val="left" w:pos="5600"/>
+                <w:tab w:val="left" w:pos="6160"/>
+                <w:tab w:val="left" w:pos="6720"/>
+              </w:tabs>
+              <w:autoSpaceDE w:val="0"/>
+              <w:autoSpaceDN w:val="0"/>
+              <w:adjustRightInd w:val="0"/>
+              <w:rPr>
+                <w:rFonts w:ascii="Menlo" w:eastAsiaTheme="minorHAnsi" w:hAnsi="Menlo" w:cs="Menlo"/>
+                <w:color w:val="000000"/>
+                <w:sz w:val="20"/>
+                <w:szCs w:val="20"/>
+                <w14:ligatures w14:val="standardContextual"/>
+              </w:rPr>
+            </w:pPr>
+            <w:r>
+              <w:rPr>
+                <w:rFonts w:ascii="Menlo" w:eastAsiaTheme="minorHAnsi" w:hAnsi="Menlo" w:cs="Menlo"/>
+                <w:color w:val="2EAEBB"/>
+                <w:sz w:val="20"/>
+                <w:szCs w:val="20"/>
+                <w14:ligatures w14:val="standardContextual"/>
+              </w:rPr>
+              <w:t>Connection</w:t>
+            </w:r>
+            <w:r>
+              <w:rPr>
+                <w:rFonts w:ascii="Menlo" w:eastAsiaTheme="minorHAnsi" w:hAnsi="Menlo" w:cs="Menlo"/>
+                <w:color w:val="000000"/>
+                <w:sz w:val="20"/>
+                <w:szCs w:val="20"/>
+                <w14:ligatures w14:val="standardContextual"/>
+              </w:rPr>
+              <w:t>: keep-alive</w:t>
+            </w:r>
+          </w:p>
+          <w:p>
+            <w:pPr>
+              <w:tabs>
+                <w:tab w:val="left" w:pos="560"/>
+                <w:tab w:val="left" w:pos="1120"/>
+                <w:tab w:val="left" w:pos="1680"/>
+                <w:tab w:val="left" w:pos="2240"/>
+                <w:tab w:val="left" w:pos="2800"/>
+                <w:tab w:val="left" w:pos="3360"/>
+                <w:tab w:val="left" w:pos="3920"/>
+                <w:tab w:val="left" w:pos="4480"/>
+                <w:tab w:val="left" w:pos="5040"/>
+                <w:tab w:val="left" w:pos="5600"/>
+                <w:tab w:val="left" w:pos="6160"/>
+                <w:tab w:val="left" w:pos="6720"/>
+              </w:tabs>
+              <w:autoSpaceDE w:val="0"/>
+              <w:autoSpaceDN w:val="0"/>
+              <w:adjustRightInd w:val="0"/>
+              <w:rPr>
+                <w:rFonts w:ascii="Menlo" w:eastAsiaTheme="minorHAnsi" w:hAnsi="Menlo" w:cs="Menlo"/>
+                <w:color w:val="000000"/>
+                <w:sz w:val="20"/>
+                <w:szCs w:val="20"/>
+                <w14:ligatures w14:val="standardContextual"/>
+              </w:rPr>
+            </w:pPr>
+            <w:r>
+              <w:rPr>
+                <w:rFonts w:ascii="Menlo" w:eastAsiaTheme="minorHAnsi" w:hAnsi="Menlo" w:cs="Menlo"/>
+                <w:color w:val="2EAEBB"/>
+                <w:sz w:val="20"/>
+                <w:szCs w:val="20"/>
+                <w14:ligatures w14:val="standardContextual"/>
+              </w:rPr>
+              <w:t>Date</w:t>
+            </w:r>
+            <w:r>
+              <w:rPr>
+                <w:rFonts w:ascii="Menlo" w:eastAsiaTheme="minorHAnsi" w:hAnsi="Menlo" w:cs="Menlo"/>
+                <w:color w:val="000000"/>
+                <w:sz w:val="20"/>
+                <w:szCs w:val="20"/>
+                <w14:ligatures w14:val="standardContextual"/>
+              </w:rPr>
+              <w:t>: Tue, 11 Mar 2025 22:20:26 GMT</w:t>
+            </w:r>
+          </w:p>
+          <w:p>
+            <w:pPr>
+              <w:tabs>
+                <w:tab w:val="left" w:pos="560"/>
+                <w:tab w:val="left" w:pos="1120"/>
+                <w:tab w:val="left" w:pos="1680"/>
+                <w:tab w:val="left" w:pos="2240"/>
+                <w:tab w:val="left" w:pos="2800"/>
+                <w:tab w:val="left" w:pos="3360"/>
+                <w:tab w:val="left" w:pos="3920"/>
+                <w:tab w:val="left" w:pos="4480"/>
+                <w:tab w:val="left" w:pos="5040"/>
+                <w:tab w:val="left" w:pos="5600"/>
+                <w:tab w:val="left" w:pos="6160"/>
+                <w:tab w:val="left" w:pos="6720"/>
+              </w:tabs>
+              <w:autoSpaceDE w:val="0"/>
+              <w:autoSpaceDN w:val="0"/>
+              <w:adjustRightInd w:val="0"/>
+              <w:rPr>
+                <w:rFonts w:ascii="Menlo" w:eastAsiaTheme="minorHAnsi" w:hAnsi="Menlo" w:cs="Menlo"/>
+                <w:color w:val="000000"/>
+                <w:sz w:val="20"/>
+                <w:szCs w:val="20"/>
+                <w14:ligatures w14:val="standardContextual"/>
+              </w:rPr>
+            </w:pPr>
+            <w:r>
+              <w:rPr>
+                <w:rFonts w:ascii="Menlo" w:eastAsiaTheme="minorHAnsi" w:hAnsi="Menlo" w:cs="Menlo"/>
+                <w:color w:val="2EAEBB"/>
+                <w:sz w:val="20"/>
+                <w:szCs w:val="20"/>
+                <w14:ligatures w14:val="standardContextual"/>
+              </w:rPr>
+              <w:t>Keep-Alive</w:t>
+            </w:r>
+            <w:r>
+              <w:rPr>
+                <w:rFonts w:ascii="Menlo" w:eastAsiaTheme="minorHAnsi" w:hAnsi="Menlo" w:cs="Menlo"/>
+                <w:color w:val="000000"/>
+                <w:sz w:val="20"/>
+                <w:szCs w:val="20"/>
+                <w14:ligatures w14:val="standardContextual"/>
+              </w:rPr>
+              <w:t>: timeout=5</w:t>
+            </w:r>
+          </w:p>
+          <w:p>
+            <w:pPr>
+              <w:tabs>
+                <w:tab w:val="left" w:pos="560"/>
+                <w:tab w:val="left" w:pos="1120"/>
+                <w:tab w:val="left" w:pos="1680"/>
+                <w:tab w:val="left" w:pos="2240"/>
+                <w:tab w:val="left" w:pos="2800"/>
+                <w:tab w:val="left" w:pos="3360"/>
+                <w:tab w:val="left" w:pos="3920"/>
+                <w:tab w:val="left" w:pos="4480"/>
+                <w:tab w:val="left" w:pos="5040"/>
+                <w:tab w:val="left" w:pos="5600"/>
+                <w:tab w:val="left" w:pos="6160"/>
+                <w:tab w:val="left" w:pos="6720"/>
+              </w:tabs>
+              <w:autoSpaceDE w:val="0"/>
+              <w:autoSpaceDN w:val="0"/>
+              <w:adjustRightInd w:val="0"/>
+              <w:rPr>
+                <w:rFonts w:ascii="Menlo" w:eastAsiaTheme="minorHAnsi" w:hAnsi="Menlo" w:cs="Menlo"/>
+                <w:color w:val="000000"/>
+                <w:sz w:val="20"/>
+                <w:szCs w:val="20"/>
+                <w14:ligatures w14:val="standardContextual"/>
+              </w:rPr>
+            </w:pPr>
+            <w:r>
+              <w:rPr>
+                <w:rFonts w:ascii="Menlo" w:eastAsiaTheme="minorHAnsi" w:hAnsi="Menlo" w:cs="Menlo"/>
+                <w:color w:val="2EAEBB"/>
+                <w:sz w:val="20"/>
+                <w:szCs w:val="20"/>
+                <w14:ligatures w14:val="standardContextual"/>
+              </w:rPr>
+              <w:t>X-Powered-By</w:t>
+            </w:r>
+            <w:r>
+              <w:rPr>
+                <w:rFonts w:ascii="Menlo" w:eastAsiaTheme="minorHAnsi" w:hAnsi="Menlo" w:cs="Menlo"/>
+                <w:color w:val="000000"/>
+                <w:sz w:val="20"/>
+                <w:szCs w:val="20"/>
+                <w14:ligatures w14:val="standardContextual"/>
+              </w:rPr>
+              <w:t>: Express</w:t>
+            </w:r>
+          </w:p>
+          <w:p>
+            <w:pPr>
+              <w:tabs>
+                <w:tab w:val="left" w:pos="560"/>
+                <w:tab w:val="left" w:pos="1120"/>
+                <w:tab w:val="left" w:pos="1680"/>
+                <w:tab w:val="left" w:pos="2240"/>
+                <w:tab w:val="left" w:pos="2800"/>
+                <w:tab w:val="left" w:pos="3360"/>
+                <w:tab w:val="left" w:pos="3920"/>
+                <w:tab w:val="left" w:pos="4480"/>
+                <w:tab w:val="left" w:pos="5040"/>
+                <w:tab w:val="left" w:pos="5600"/>
+                <w:tab w:val="left" w:pos="6160"/>
+                <w:tab w:val="left" w:pos="6720"/>
+              </w:tabs>
+              <w:autoSpaceDE w:val="0"/>
+              <w:autoSpaceDN w:val="0"/>
+              <w:adjustRightInd w:val="0"/>
+              <w:rPr>
+                <w:rFonts w:ascii="Menlo" w:eastAsiaTheme="minorHAnsi" w:hAnsi="Menlo" w:cs="Menlo"/>
+                <w:color w:val="000000"/>
+                <w:sz w:val="20"/>
+                <w:szCs w:val="20"/>
+                <w14:ligatures w14:val="standardContextual"/>
+              </w:rPr>
+            </w:pPr>
+          </w:p>
+          <w:p>
+            <w:pPr>
+              <w:tabs>
+                <w:tab w:val="left" w:pos="560"/>
+                <w:tab w:val="left" w:pos="1120"/>
+                <w:tab w:val="left" w:pos="1680"/>
+                <w:tab w:val="left" w:pos="2240"/>
+                <w:tab w:val="left" w:pos="2800"/>
+                <w:tab w:val="left" w:pos="3360"/>
+                <w:tab w:val="left" w:pos="3920"/>
+                <w:tab w:val="left" w:pos="4480"/>
+                <w:tab w:val="left" w:pos="5040"/>
+                <w:tab w:val="left" w:pos="5600"/>
+                <w:tab w:val="left" w:pos="6160"/>
+                <w:tab w:val="left" w:pos="6720"/>
+              </w:tabs>
+              <w:autoSpaceDE w:val="0"/>
+              <w:autoSpaceDN w:val="0"/>
+              <w:adjustRightInd w:val="0"/>
+              <w:rPr>
+                <w:rFonts w:ascii="Menlo" w:eastAsiaTheme="minorHAnsi" w:hAnsi="Menlo" w:cs="Menlo"/>
+                <w:color w:val="000000"/>
+                <w:sz w:val="20"/>
+                <w:szCs w:val="20"/>
+                <w14:ligatures w14:val="standardContextual"/>
+              </w:rPr>
+            </w:pPr>
+          </w:p>
+          <w:p>
+            <w:pPr>
+              <w:tabs>
+                <w:tab w:val="left" w:pos="560"/>
+                <w:tab w:val="left" w:pos="1120"/>
+                <w:tab w:val="left" w:pos="1680"/>
+                <w:tab w:val="left" w:pos="2240"/>
+                <w:tab w:val="left" w:pos="2800"/>
+                <w:tab w:val="left" w:pos="3360"/>
+                <w:tab w:val="left" w:pos="3920"/>
+                <w:tab w:val="left" w:pos="4480"/>
+                <w:tab w:val="left" w:pos="5040"/>
+                <w:tab w:val="left" w:pos="5600"/>
+                <w:tab w:val="left" w:pos="6160"/>
+                <w:tab w:val="left" w:pos="6720"/>
+              </w:tabs>
+              <w:autoSpaceDE w:val="0"/>
+              <w:autoSpaceDN w:val="0"/>
+              <w:adjustRightInd w:val="0"/>
+              <w:rPr>
+                <w:rFonts w:ascii="Menlo" w:eastAsiaTheme="minorHAnsi" w:hAnsi="Menlo" w:cs="Menlo"/>
+                <w:color w:val="000000"/>
+                <w:sz w:val="20"/>
+                <w:szCs w:val="20"/>
+                <w14:ligatures w14:val="standardContextual"/>
+              </w:rPr>
+            </w:pPr>
+          </w:p>
+          <w:p>
+            <w:pPr>
+              <w:tabs>
+                <w:tab w:val="left" w:pos="560"/>
+                <w:tab w:val="left" w:pos="1120"/>
+                <w:tab w:val="left" w:pos="1680"/>
+                <w:tab w:val="left" w:pos="2240"/>
+                <w:tab w:val="left" w:pos="2800"/>
+                <w:tab w:val="left" w:pos="3360"/>
+                <w:tab w:val="left" w:pos="3920"/>
+                <w:tab w:val="left" w:pos="4480"/>
+                <w:tab w:val="left" w:pos="5040"/>
+                <w:tab w:val="left" w:pos="5600"/>
+                <w:tab w:val="left" w:pos="6160"/>
+                <w:tab w:val="left" w:pos="6720"/>
+              </w:tabs>
+              <w:autoSpaceDE w:val="0"/>
+              <w:autoSpaceDN w:val="0"/>
+              <w:adjustRightInd w:val="0"/>
+              <w:rPr>
+                <w:rFonts w:ascii="Menlo" w:eastAsiaTheme="minorHAnsi" w:hAnsi="Menlo" w:cs="Menlo"/>
+                <w:color w:val="000000"/>
+                <w:sz w:val="20"/>
+                <w:szCs w:val="20"/>
+                <w14:ligatures w14:val="standardContextual"/>
+              </w:rPr>
+            </w:pPr>
+            <w:r>
+              <w:rPr>
+                <w:rFonts w:ascii="Menlo" w:eastAsiaTheme="minorHAnsi" w:hAnsi="Menlo" w:cs="Menlo"/>
+                <w:color w:val="000000"/>
+                <w:sz w:val="20"/>
+                <w:szCs w:val="20"/>
+                <w14:ligatures w14:val="standardContextual"/>
+              </w:rPr>
+              <w:t xml:space="preserve">(base) jonas@Jonass-MBP-2 </w:t>
+            </w:r>
+            <w:proofErr w:type="spellStart"/>
+            <w:r>
+              <w:rPr>
+                <w:rFonts w:ascii="Menlo" w:eastAsiaTheme="minorHAnsi" w:hAnsi="Menlo" w:cs="Menlo"/>
+                <w:color w:val="000000"/>
+                <w:sz w:val="20"/>
+                <w:szCs w:val="20"/>
+                <w14:ligatures w14:val="standardContextual"/>
+              </w:rPr>
+              <w:t>todo</w:t>
+            </w:r>
+            <w:proofErr w:type="spellEnd"/>
+            <w:r>
+              <w:rPr>
+                <w:rFonts w:ascii="Menlo" w:eastAsiaTheme="minorHAnsi" w:hAnsi="Menlo" w:cs="Menlo"/>
+                <w:color w:val="000000"/>
+                <w:sz w:val="20"/>
+                <w:szCs w:val="20"/>
+                <w14:ligatures w14:val="standardContextual"/>
+              </w:rPr>
+              <w:t xml:space="preserve">-backend % curl http://localhost:5001/todos  </w:t>
+            </w:r>
+          </w:p>
+          <w:p>
+            <w:pPr>
+              <w:tabs>
+                <w:tab w:val="left" w:pos="560"/>
+                <w:tab w:val="left" w:pos="1120"/>
+                <w:tab w:val="left" w:pos="1680"/>
+                <w:tab w:val="left" w:pos="2240"/>
+                <w:tab w:val="left" w:pos="2800"/>
+                <w:tab w:val="left" w:pos="3360"/>
+                <w:tab w:val="left" w:pos="3920"/>
+                <w:tab w:val="left" w:pos="4480"/>
+                <w:tab w:val="left" w:pos="5040"/>
+                <w:tab w:val="left" w:pos="5600"/>
+                <w:tab w:val="left" w:pos="6160"/>
+                <w:tab w:val="left" w:pos="6720"/>
+              </w:tabs>
+              <w:autoSpaceDE w:val="0"/>
+              <w:autoSpaceDN w:val="0"/>
+              <w:adjustRightInd w:val="0"/>
+              <w:rPr>
+                <w:rFonts w:ascii="Menlo" w:eastAsiaTheme="minorHAnsi" w:hAnsi="Menlo" w:cs="Menlo"/>
+                <w:color w:val="000000"/>
+                <w:sz w:val="20"/>
+                <w:szCs w:val="20"/>
+                <w14:ligatures w14:val="standardContextual"/>
+              </w:rPr>
+            </w:pPr>
+          </w:p>
+          <w:p>
+            <w:pPr>
+              <w:tabs>
+                <w:tab w:val="left" w:pos="560"/>
+                <w:tab w:val="left" w:pos="1120"/>
+                <w:tab w:val="left" w:pos="1680"/>
+                <w:tab w:val="left" w:pos="2240"/>
+                <w:tab w:val="left" w:pos="2800"/>
+                <w:tab w:val="left" w:pos="3360"/>
+                <w:tab w:val="left" w:pos="3920"/>
+                <w:tab w:val="left" w:pos="4480"/>
+                <w:tab w:val="left" w:pos="5040"/>
+                <w:tab w:val="left" w:pos="5600"/>
+                <w:tab w:val="left" w:pos="6160"/>
+                <w:tab w:val="left" w:pos="6720"/>
+              </w:tabs>
+              <w:autoSpaceDE w:val="0"/>
+              <w:autoSpaceDN w:val="0"/>
+              <w:adjustRightInd w:val="0"/>
+              <w:rPr>
+                <w:rFonts w:ascii="Menlo" w:eastAsiaTheme="minorHAnsi" w:hAnsi="Menlo" w:cs="Menlo"/>
+                <w:color w:val="000000"/>
+                <w:sz w:val="20"/>
+                <w:szCs w:val="20"/>
+                <w14:ligatures w14:val="standardContextual"/>
+              </w:rPr>
+            </w:pPr>
+            <w:proofErr w:type="gramStart"/>
+            <w:r>
+              <w:rPr>
+                <w:rFonts w:ascii="Menlo" w:eastAsiaTheme="minorHAnsi" w:hAnsi="Menlo" w:cs="Menlo"/>
+                <w:color w:val="000000"/>
+                <w:sz w:val="20"/>
+                <w:szCs w:val="20"/>
+                <w14:ligatures w14:val="standardContextual"/>
+              </w:rPr>
+              <w:t>[]</w:t>
+            </w:r>
+            <w:r>
+              <w:rPr>
+                <w:rFonts w:ascii="Menlo" w:eastAsiaTheme="minorHAnsi" w:hAnsi="Menlo" w:cs="Menlo"/>
+                <w:b/>
+                <w:bCs/>
+                <w:color w:val="FFFFFF"/>
+                <w:sz w:val="20"/>
+                <w:szCs w:val="20"/>
+                <w14:ligatures w14:val="standardContextual"/>
+              </w:rPr>
+              <w:t>%</w:t>
+            </w:r>
+            <w:proofErr w:type="gramEnd"/>
+            <w:r>
+              <w:rPr>
+                <w:rFonts w:ascii="Menlo" w:eastAsiaTheme="minorHAnsi" w:hAnsi="Menlo" w:cs="Menlo"/>
+                <w:color w:val="000000"/>
+                <w:sz w:val="20"/>
+                <w:szCs w:val="20"/>
+                <w14:ligatures w14:val="standardContextual"/>
+              </w:rPr>
+              <w:t xml:space="preserve">                                                                             (base) jonas@Jonass-MBP-2 </w:t>
+            </w:r>
+            <w:proofErr w:type="spellStart"/>
+            <w:r>
+              <w:rPr>
+                <w:rFonts w:ascii="Menlo" w:eastAsiaTheme="minorHAnsi" w:hAnsi="Menlo" w:cs="Menlo"/>
+                <w:color w:val="000000"/>
+                <w:sz w:val="20"/>
+                <w:szCs w:val="20"/>
+                <w14:ligatures w14:val="standardContextual"/>
+              </w:rPr>
+              <w:t>todo</w:t>
+            </w:r>
+            <w:proofErr w:type="spellEnd"/>
+            <w:r>
+              <w:rPr>
+                <w:rFonts w:ascii="Menlo" w:eastAsiaTheme="minorHAnsi" w:hAnsi="Menlo" w:cs="Menlo"/>
+                <w:color w:val="000000"/>
+                <w:sz w:val="20"/>
+                <w:szCs w:val="20"/>
+                <w14:ligatures w14:val="standardContextual"/>
+              </w:rPr>
+              <w:t xml:space="preserve">-backend % </w:t>
+            </w:r>
+          </w:p>
+          <w:p>
+            <w:pPr>
+              <w:spacing w:before="100" w:beforeAutospacing="1" w:after="100" w:afterAutospacing="1"/>
+            </w:pPr>
+          </w:p>
+        </w:tc>
+      </w:tr>
+    </w:tbl>
+    <w:p>
+      <w:pPr>
+        <w:spacing w:before="100" w:beforeAutospacing="1" w:after="100" w:afterAutospacing="1"/>
+      </w:pPr>
     </w:p>
     <w:p>
       <w:pPr>
@@ -5332,6 +8887,22 @@
       <w14:ligatures w14:val="none"/>
     </w:rPr>
   </w:style>
+  <w:style w:type="table" w:styleId="TableGrid">
+    <w:name w:val="Table Grid"/>
+    <w:basedOn w:val="TableNormal"/>
+    <w:uiPriority w:val="39"/>
+    <w:rsid w:val="00A623FA"/>
+    <w:tblPr>
+      <w:tblBorders>
+        <w:top w:val="single" w:sz="4" w:space="0" w:color="auto"/>
+        <w:left w:val="single" w:sz="4" w:space="0" w:color="auto"/>
+        <w:bottom w:val="single" w:sz="4" w:space="0" w:color="auto"/>
+        <w:right w:val="single" w:sz="4" w:space="0" w:color="auto"/>
+        <w:insideH w:val="single" w:sz="4" w:space="0" w:color="auto"/>
+        <w:insideV w:val="single" w:sz="4" w:space="0" w:color="auto"/>
+      </w:tblBorders>
+    </w:tblPr>
+  </w:style>
 </w:styles>
 </file>
 

</xml_diff>

<commit_message>
Made the frontend-backend connection work on the local machine
</commit_message>
<xml_diff>
--- a/Requirements Todo List Web App.docx
+++ b/Requirements Todo List Web App.docx
@@ -1044,15 +1044,7 @@
         <w:t>Done</w:t>
       </w:r>
       <w:r>
-        <w:t xml:space="preserve">] Create </w:t>
-      </w:r>
-      <w:proofErr w:type="spellStart"/>
-      <w:r>
-        <w:t>Sequelize</w:t>
-      </w:r>
-      <w:proofErr w:type="spellEnd"/>
-      <w:r>
-        <w:t xml:space="preserve"> file</w:t>
+        <w:t>] Create Sequelize file</w:t>
       </w:r>
     </w:p>
     <w:p>
@@ -2406,15 +2398,7 @@
       </w:r>
       <w:r>
         <w:br/>
-        <w:t xml:space="preserve">• Update the matching record in the database (using </w:t>
-      </w:r>
-      <w:proofErr w:type="spellStart"/>
-      <w:r>
-        <w:t>Sequelize</w:t>
-      </w:r>
-      <w:proofErr w:type="spellEnd"/>
-      <w:r>
-        <w:t>).</w:t>
+        <w:t>• Update the matching record in the database (using Sequelize).</w:t>
       </w:r>
       <w:r>
         <w:br/>
@@ -2500,45 +2484,19 @@
         <w:rPr>
           <w:rStyle w:val="Strong"/>
         </w:rPr>
-        <w:t>[Up next</w:t>
+        <w:t>[</w:t>
       </w:r>
       <w:r>
         <w:rPr>
           <w:rStyle w:val="Strong"/>
         </w:rPr>
-        <w:t xml:space="preserve"> – </w:t>
+        <w:t>Skipped, accepted risk of errors</w:t>
       </w:r>
       <w:r>
         <w:rPr>
           <w:rStyle w:val="Strong"/>
         </w:rPr>
-        <w:t xml:space="preserve">Ask </w:t>
-      </w:r>
-      <w:proofErr w:type="spellStart"/>
-      <w:r>
-        <w:rPr>
-          <w:rStyle w:val="Strong"/>
-        </w:rPr>
-        <w:t>chatgpt</w:t>
-      </w:r>
-      <w:proofErr w:type="spellEnd"/>
-      <w:r>
-        <w:rPr>
-          <w:rStyle w:val="Strong"/>
-        </w:rPr>
-        <w:t xml:space="preserve"> to understand risk, decide if risk acceptable</w:t>
-      </w:r>
-      <w:r>
-        <w:rPr>
-          <w:rStyle w:val="Strong"/>
-        </w:rPr>
-        <w:t>]</w:t>
-      </w:r>
-      <w:r>
-        <w:rPr>
-          <w:rStyle w:val="Strong"/>
-        </w:rPr>
-        <w:t xml:space="preserve"> </w:t>
+        <w:t xml:space="preserve">] </w:t>
       </w:r>
       <w:r>
         <w:rPr>
@@ -2677,50 +2635,96 @@
       <w:r>
         <w:rPr>
           <w:rStyle w:val="Strong"/>
-          <w:b w:val="0"/>
-          <w:bCs w:val="0"/>
-        </w:rPr>
-        <w:t>Test frontend independently of backend</w:t>
-      </w:r>
-    </w:p>
-    <w:p>
-      <w:pPr>
-        <w:pStyle w:val="NormalWeb"/>
-        <w:numPr>
-          <w:ilvl w:val="1"/>
-          <w:numId w:val="3"/>
-        </w:numPr>
+        </w:rPr>
+        <w:t>[</w:t>
+      </w:r>
+      <w:r>
+        <w:rPr>
+          <w:rStyle w:val="Strong"/>
+        </w:rPr>
+        <w:t>Skipped because I could not make it work</w:t>
+      </w:r>
+      <w:r>
+        <w:rPr>
+          <w:rStyle w:val="Strong"/>
+        </w:rPr>
+        <w:t>]</w:t>
+      </w:r>
+      <w:r>
+        <w:rPr>
+          <w:rStyle w:val="Strong"/>
+        </w:rPr>
+        <w:t xml:space="preserve"> </w:t>
+      </w:r>
+      <w:r>
         <w:rPr>
           <w:rStyle w:val="Strong"/>
           <w:b w:val="0"/>
           <w:bCs w:val="0"/>
         </w:rPr>
-      </w:pPr>
-      <w:r>
+        <w:t>Test frontend independently of backend</w:t>
+      </w:r>
+    </w:p>
+    <w:p>
+      <w:pPr>
+        <w:pStyle w:val="NormalWeb"/>
+        <w:numPr>
+          <w:ilvl w:val="1"/>
+          <w:numId w:val="3"/>
+        </w:numPr>
         <w:rPr>
           <w:rStyle w:val="Strong"/>
           <w:b w:val="0"/>
           <w:bCs w:val="0"/>
         </w:rPr>
-        <w:t xml:space="preserve">Ask grok / </w:t>
-      </w:r>
-      <w:proofErr w:type="spellStart"/>
+      </w:pPr>
       <w:r>
         <w:rPr>
           <w:rStyle w:val="Strong"/>
           <w:b w:val="0"/>
           <w:bCs w:val="0"/>
         </w:rPr>
-        <w:t>chatgpt</w:t>
-      </w:r>
-      <w:proofErr w:type="spellEnd"/>
+        <w:t xml:space="preserve">Ask grok / </w:t>
+      </w:r>
+      <w:proofErr w:type="spellStart"/>
       <w:r>
         <w:rPr>
           <w:rStyle w:val="Strong"/>
           <w:b w:val="0"/>
           <w:bCs w:val="0"/>
         </w:rPr>
+        <w:t>chatgpt</w:t>
+      </w:r>
+      <w:proofErr w:type="spellEnd"/>
+      <w:r>
+        <w:rPr>
+          <w:rStyle w:val="Strong"/>
+          <w:b w:val="0"/>
+          <w:bCs w:val="0"/>
+        </w:rPr>
         <w:t xml:space="preserve"> how to mock API calls / responses</w:t>
+      </w:r>
+    </w:p>
+    <w:p>
+      <w:pPr>
+        <w:pStyle w:val="NormalWeb"/>
+        <w:numPr>
+          <w:ilvl w:val="1"/>
+          <w:numId w:val="3"/>
+        </w:numPr>
+        <w:rPr>
+          <w:rStyle w:val="Strong"/>
+          <w:b w:val="0"/>
+          <w:bCs w:val="0"/>
+        </w:rPr>
+      </w:pPr>
+      <w:r>
+        <w:rPr>
+          <w:rStyle w:val="Strong"/>
+          <w:b w:val="0"/>
+          <w:bCs w:val="0"/>
+        </w:rPr>
+        <w:t>Only tested UI – which looks fine</w:t>
       </w:r>
     </w:p>
     <w:p>
@@ -2730,6 +2734,44 @@
           <w:ilvl w:val="0"/>
           <w:numId w:val="3"/>
         </w:numPr>
+        <w:rPr>
+          <w:rStyle w:val="Strong"/>
+          <w:b w:val="0"/>
+          <w:bCs w:val="0"/>
+        </w:rPr>
+      </w:pPr>
+      <w:r>
+        <w:rPr>
+          <w:rStyle w:val="Strong"/>
+        </w:rPr>
+        <w:t>[Done</w:t>
+      </w:r>
+      <w:r>
+        <w:rPr>
+          <w:rStyle w:val="Strong"/>
+        </w:rPr>
+        <w:t>]</w:t>
+      </w:r>
+      <w:r>
+        <w:rPr>
+          <w:rStyle w:val="Strong"/>
+        </w:rPr>
+        <w:t xml:space="preserve"> Test fronted-backend </w:t>
+      </w:r>
+      <w:r>
+        <w:rPr>
+          <w:rStyle w:val="Strong"/>
+        </w:rPr>
+        <w:t>integration on local machine</w:t>
+      </w:r>
+    </w:p>
+    <w:p>
+      <w:pPr>
+        <w:pStyle w:val="NormalWeb"/>
+        <w:numPr>
+          <w:ilvl w:val="0"/>
+          <w:numId w:val="3"/>
+        </w:numPr>
       </w:pPr>
       <w:r>
         <w:rPr>
@@ -2926,24 +2968,16 @@
         </w:rPr>
         <w:t>Appendix A – </w:t>
       </w:r>
-      <w:proofErr w:type="spellStart"/>
       <w:r>
         <w:rPr>
           <w:lang w:val="en-US"/>
         </w:rPr>
-        <w:t>Sequelize</w:t>
-      </w:r>
-      <w:proofErr w:type="spellEnd"/>
+        <w:t>Sequelize as an O</w:t>
+      </w:r>
       <w:r>
         <w:rPr>
           <w:lang w:val="en-US"/>
         </w:rPr>
-        <w:t xml:space="preserve"> as an O</w:t>
-      </w:r>
-      <w:r>
-        <w:rPr>
-          <w:lang w:val="en-US"/>
-        </w:rPr>
         <w:t>bject-Relational Mapping</w:t>
       </w:r>
     </w:p>
@@ -2961,13 +2995,8 @@
     </w:p>
     <w:p/>
     <w:p>
-      <w:proofErr w:type="spellStart"/>
-      <w:r>
-        <w:t>Sequelize</w:t>
-      </w:r>
-      <w:proofErr w:type="spellEnd"/>
-      <w:r>
-        <w:t xml:space="preserve"> is an ORM, but not an object database.</w:t>
+      <w:r>
+        <w:t>Sequelize is an ORM, but not an object database.</w:t>
       </w:r>
       <w:r>
         <w:t xml:space="preserve"> </w:t>
@@ -2984,13 +3013,8 @@
           <w:numId w:val="5"/>
         </w:numPr>
       </w:pPr>
-      <w:proofErr w:type="spellStart"/>
-      <w:r>
-        <w:t>Sequelize</w:t>
-      </w:r>
-      <w:proofErr w:type="spellEnd"/>
-      <w:r>
-        <w:t>: ORM for relational databases.</w:t>
+      <w:r>
+        <w:t>Sequelize: ORM for relational databases.</w:t>
       </w:r>
     </w:p>
     <w:p>
@@ -3008,15 +3032,7 @@
     <w:p/>
     <w:p>
       <w:r>
-        <w:t xml:space="preserve">Nice side-node: Some folks at Klarna use </w:t>
-      </w:r>
-      <w:proofErr w:type="spellStart"/>
-      <w:r>
-        <w:t>Sequelize</w:t>
-      </w:r>
-      <w:proofErr w:type="spellEnd"/>
-      <w:r>
-        <w:t xml:space="preserve"> to construct PostgreSQL queries (</w:t>
+        <w:t>Nice side-node: Some folks at Klarna use Sequelize to construct PostgreSQL queries (</w:t>
       </w:r>
       <w:hyperlink r:id="rId5" w:history="1">
         <w:r>
@@ -3490,39 +3506,18 @@
     <w:p>
       <w:pPr>
         <w:pStyle w:val="Heading2"/>
-      </w:pPr>
-      <w:r>
-        <w:t xml:space="preserve">Appendix C: </w:t>
-      </w:r>
-      <w:proofErr w:type="spellStart"/>
-      <w:r>
-        <w:t>Documentation</w:t>
-      </w:r>
-      <w:proofErr w:type="spellEnd"/>
-      <w:r>
-        <w:t xml:space="preserve"> </w:t>
-      </w:r>
-      <w:proofErr w:type="spellStart"/>
-      <w:r>
-        <w:t>of</w:t>
-      </w:r>
-      <w:proofErr w:type="spellEnd"/>
-      <w:r>
-        <w:t xml:space="preserve"> API </w:t>
-      </w:r>
-      <w:proofErr w:type="spellStart"/>
-      <w:r>
-        <w:t>testing</w:t>
-      </w:r>
-      <w:proofErr w:type="spellEnd"/>
-    </w:p>
-    <w:p>
-      <w:pPr>
-        <w:rPr>
-          <w:lang w:val="de-DE"/>
-        </w:rPr>
-      </w:pPr>
-    </w:p>
+        <w:rPr>
+          <w:lang w:val="en-US"/>
+        </w:rPr>
+      </w:pPr>
+      <w:r>
+        <w:rPr>
+          <w:lang w:val="en-US"/>
+        </w:rPr>
+        <w:t>Appendix C: Documentation of API testing</w:t>
+      </w:r>
+    </w:p>
+    <w:p/>
     <w:p>
       <w:pPr>
         <w:rPr>

</xml_diff>

<commit_message>
Added comments to enhance readability
</commit_message>
<xml_diff>
--- a/Requirements Todo List Web App.docx
+++ b/Requirements Todo List Web App.docx
@@ -182,17 +182,24 @@
           <w:ilvl w:val="1"/>
           <w:numId w:val="1"/>
         </w:numPr>
+        <w:rPr>
+          <w:strike/>
+        </w:rPr>
       </w:pPr>
       <w:proofErr w:type="spellStart"/>
       <w:r>
         <w:rPr>
           <w:b/>
           <w:bCs/>
+          <w:strike/>
         </w:rPr>
         <w:t>EditTodo</w:t>
       </w:r>
       <w:proofErr w:type="spellEnd"/>
       <w:r>
+        <w:rPr>
+          <w:strike/>
+        </w:rPr>
         <w:t>: Allows editing task details (optional).</w:t>
       </w:r>
     </w:p>
@@ -489,6 +496,13 @@
           <w:b/>
           <w:bCs/>
         </w:rPr>
+        <w:t xml:space="preserve">[Did not do] </w:t>
+      </w:r>
+      <w:r>
+        <w:rPr>
+          <w:b/>
+          <w:bCs/>
+        </w:rPr>
         <w:t>Data validation</w:t>
       </w:r>
       <w:r>
@@ -533,6 +547,13 @@
           <w:b/>
           <w:bCs/>
         </w:rPr>
+        <w:t xml:space="preserve">[Not done yet] </w:t>
+      </w:r>
+      <w:r>
+        <w:rPr>
+          <w:b/>
+          <w:bCs/>
+        </w:rPr>
         <w:t>Deployment</w:t>
       </w:r>
       <w:r>
@@ -591,6 +612,7 @@
         </w:numPr>
       </w:pPr>
       <w:r>
+        <w:lastRenderedPageBreak/>
         <w:t>Install Node.js if you don’t have it.</w:t>
       </w:r>
     </w:p>
@@ -602,7 +624,6 @@
         </w:numPr>
       </w:pPr>
       <w:r>
-        <w:lastRenderedPageBreak/>
         <w:t>Create a React app:</w:t>
       </w:r>
     </w:p>
@@ -1330,6 +1351,7 @@
       </w:pPr>
       <w:proofErr w:type="spellStart"/>
       <w:r>
+        <w:lastRenderedPageBreak/>
         <w:t>TodoItem</w:t>
       </w:r>
       <w:proofErr w:type="spellEnd"/>
@@ -1346,7 +1368,6 @@
       </w:pPr>
       <w:proofErr w:type="spellStart"/>
       <w:r>
-        <w:lastRenderedPageBreak/>
         <w:t>AddTodo</w:t>
       </w:r>
       <w:proofErr w:type="spellEnd"/>
@@ -2107,6 +2128,7 @@
         <w:spacing w:before="100" w:beforeAutospacing="1" w:after="100" w:afterAutospacing="1"/>
       </w:pPr>
       <w:r>
+        <w:lastRenderedPageBreak/>
         <w:t>On form submission, prevent the default behavior and send a POST request to your backend (</w:t>
       </w:r>
       <w:r>
@@ -2144,7 +2166,6 @@
         <w:spacing w:before="100" w:beforeAutospacing="1" w:after="100" w:afterAutospacing="1"/>
       </w:pPr>
       <w:r>
-        <w:lastRenderedPageBreak/>
         <w:t xml:space="preserve">Optionally, update the parent component’s state or trigger a re-fetch to display the new </w:t>
       </w:r>
       <w:proofErr w:type="spellStart"/>
@@ -2591,6 +2612,7 @@
         <w:spacing w:before="100" w:beforeAutospacing="1" w:after="100" w:afterAutospacing="1"/>
       </w:pPr>
       <w:r>
+        <w:lastRenderedPageBreak/>
         <w:t>Only update your UI (or state) when the backend confirms success.</w:t>
       </w:r>
     </w:p>
@@ -2615,7 +2637,6 @@
         <w:spacing w:before="100" w:beforeAutospacing="1" w:after="100" w:afterAutospacing="1"/>
       </w:pPr>
       <w:r>
-        <w:lastRenderedPageBreak/>
         <w:t>This ensures that your frontend state only changes when the backend update actually succeeds.</w:t>
       </w:r>
     </w:p>

</xml_diff>

<commit_message>
Test commit of new branch
</commit_message>
<xml_diff>
--- a/Requirements Todo List Web App.docx
+++ b/Requirements Todo List Web App.docx
@@ -2771,13 +2771,7 @@
         <w:rPr>
           <w:rStyle w:val="Strong"/>
         </w:rPr>
-        <w:t>]</w:t>
-      </w:r>
-      <w:r>
-        <w:rPr>
-          <w:rStyle w:val="Strong"/>
-        </w:rPr>
-        <w:t xml:space="preserve"> Test fronted-backend </w:t>
+        <w:t xml:space="preserve">] Test fronted-backend </w:t>
       </w:r>
       <w:r>
         <w:rPr>
@@ -2948,6 +2942,195 @@
       </w:pPr>
       <w:r>
         <w:t>Following these steps will get you from a locally tested app to a live production version where both the backend and frontend work together reliably.</w:t>
+      </w:r>
+    </w:p>
+    <w:p>
+      <w:pPr>
+        <w:pStyle w:val="Heading2"/>
+      </w:pPr>
+      <w:r>
+        <w:t xml:space="preserve">Hannes Review </w:t>
+      </w:r>
+      <w:r>
+        <w:t>16 Apr 2025</w:t>
+      </w:r>
+    </w:p>
+    <w:p>
+      <w:pPr>
+        <w:pStyle w:val="ListParagraph"/>
+        <w:numPr>
+          <w:ilvl w:val="0"/>
+          <w:numId w:val="12"/>
+        </w:numPr>
+      </w:pPr>
+      <w:r>
+        <w:t>Recording in my Klarna email inbox</w:t>
+      </w:r>
+    </w:p>
+    <w:p>
+      <w:pPr>
+        <w:pStyle w:val="ListParagraph"/>
+        <w:numPr>
+          <w:ilvl w:val="1"/>
+          <w:numId w:val="12"/>
+        </w:numPr>
+      </w:pPr>
+      <w:r>
+        <w:t>Interesting docker explanations (useful for private side projects to start database automatically when cloning repository and running backend)</w:t>
+      </w:r>
+    </w:p>
+    <w:p>
+      <w:pPr>
+        <w:pStyle w:val="ListParagraph"/>
+        <w:numPr>
+          <w:ilvl w:val="1"/>
+          <w:numId w:val="12"/>
+        </w:numPr>
+      </w:pPr>
+      <w:r>
+        <w:t>Interesting software architecture that can 10X my understanding</w:t>
+      </w:r>
+    </w:p>
+    <w:p>
+      <w:pPr>
+        <w:pStyle w:val="ListParagraph"/>
+        <w:numPr>
+          <w:ilvl w:val="0"/>
+          <w:numId w:val="12"/>
+        </w:numPr>
+      </w:pPr>
+      <w:r>
+        <w:t>What we reviewed</w:t>
+      </w:r>
+    </w:p>
+    <w:p>
+      <w:pPr>
+        <w:pStyle w:val="ListParagraph"/>
+        <w:numPr>
+          <w:ilvl w:val="1"/>
+          <w:numId w:val="12"/>
+        </w:numPr>
+      </w:pPr>
+      <w:r>
+        <w:t>Backend:</w:t>
+      </w:r>
+    </w:p>
+    <w:p>
+      <w:pPr>
+        <w:pStyle w:val="ListParagraph"/>
+        <w:numPr>
+          <w:ilvl w:val="2"/>
+          <w:numId w:val="12"/>
+        </w:numPr>
+      </w:pPr>
+      <w:proofErr w:type="spellStart"/>
+      <w:r>
+        <w:t>db.ts</w:t>
+      </w:r>
+      <w:proofErr w:type="spellEnd"/>
+    </w:p>
+    <w:p>
+      <w:pPr>
+        <w:pStyle w:val="ListParagraph"/>
+        <w:numPr>
+          <w:ilvl w:val="2"/>
+          <w:numId w:val="12"/>
+        </w:numPr>
+      </w:pPr>
+      <w:proofErr w:type="spellStart"/>
+      <w:r>
+        <w:t>Todo.ts</w:t>
+      </w:r>
+      <w:proofErr w:type="spellEnd"/>
+    </w:p>
+    <w:p>
+      <w:pPr>
+        <w:pStyle w:val="ListParagraph"/>
+        <w:numPr>
+          <w:ilvl w:val="1"/>
+          <w:numId w:val="12"/>
+        </w:numPr>
+      </w:pPr>
+      <w:r>
+        <w:t xml:space="preserve">Feedback on my explanations </w:t>
+      </w:r>
+      <w:r>
+        <w:sym w:font="Wingdings" w:char="F0E0"/>
+      </w:r>
+      <w:r>
+        <w:t xml:space="preserve"> See recording in Klarna email inbox</w:t>
+      </w:r>
+    </w:p>
+    <w:p>
+      <w:pPr>
+        <w:pStyle w:val="ListParagraph"/>
+        <w:numPr>
+          <w:ilvl w:val="0"/>
+          <w:numId w:val="12"/>
+        </w:numPr>
+      </w:pPr>
+      <w:r>
+        <w:t>Next review on 23 April</w:t>
+      </w:r>
+    </w:p>
+    <w:p>
+      <w:pPr>
+        <w:pStyle w:val="ListParagraph"/>
+        <w:numPr>
+          <w:ilvl w:val="1"/>
+          <w:numId w:val="12"/>
+        </w:numPr>
+      </w:pPr>
+      <w:r>
+        <w:t>Continue with backend code review</w:t>
+      </w:r>
+    </w:p>
+    <w:p>
+      <w:pPr>
+        <w:pStyle w:val="ListParagraph"/>
+        <w:numPr>
+          <w:ilvl w:val="1"/>
+          <w:numId w:val="12"/>
+        </w:numPr>
+      </w:pPr>
+      <w:r>
+        <w:t>If done with backend, review frontend code next</w:t>
+      </w:r>
+    </w:p>
+    <w:p>
+      <w:pPr>
+        <w:pStyle w:val="ListParagraph"/>
+        <w:numPr>
+          <w:ilvl w:val="0"/>
+          <w:numId w:val="12"/>
+        </w:numPr>
+      </w:pPr>
+      <w:r>
+        <w:t>Next steps</w:t>
+      </w:r>
+    </w:p>
+    <w:p>
+      <w:pPr>
+        <w:pStyle w:val="ListParagraph"/>
+        <w:numPr>
+          <w:ilvl w:val="1"/>
+          <w:numId w:val="12"/>
+        </w:numPr>
+      </w:pPr>
+      <w:r>
+        <w:t>Rewrite backend in a way that I understand even better (watch YT videos &amp; read documentation – Sequelize, Express)</w:t>
+      </w:r>
+    </w:p>
+    <w:p>
+      <w:pPr>
+        <w:pStyle w:val="ListParagraph"/>
+        <w:numPr>
+          <w:ilvl w:val="1"/>
+          <w:numId w:val="12"/>
+        </w:numPr>
+      </w:pPr>
+      <w:r>
+        <w:t>Optional: Build docker container (watch YT videos how to do, no need to get started with programming at Klarna)</w:t>
       </w:r>
     </w:p>
     <w:p>
@@ -3087,7 +3270,25 @@
           <w:szCs w:val="27"/>
           <w:lang w:val="en-US"/>
         </w:rPr>
-        <w:t xml:space="preserve">Box &amp; Remote Control Metaphor for </w:t>
+        <w:t xml:space="preserve">Box &amp; </w:t>
+      </w:r>
+      <w:proofErr w:type="gramStart"/>
+      <w:r>
+        <w:rPr>
+          <w:sz w:val="27"/>
+          <w:szCs w:val="27"/>
+          <w:lang w:val="en-US"/>
+        </w:rPr>
+        <w:t>Remote Control</w:t>
+      </w:r>
+      <w:proofErr w:type="gramEnd"/>
+      <w:r>
+        <w:rPr>
+          <w:sz w:val="27"/>
+          <w:szCs w:val="27"/>
+          <w:lang w:val="en-US"/>
+        </w:rPr>
+        <w:t xml:space="preserve"> Metaphor for </w:t>
       </w:r>
       <w:proofErr w:type="spellStart"/>
       <w:r>
@@ -3127,7 +3328,27 @@
           <w:szCs w:val="20"/>
           <w:lang w:val="en-US"/>
         </w:rPr>
-        <w:t>]&gt;([])</w:t>
+        <w:t>]</w:t>
+      </w:r>
+      <w:proofErr w:type="gramStart"/>
+      <w:r>
+        <w:rPr>
+          <w:rFonts w:ascii="Courier New" w:hAnsi="Courier New" w:cs="Courier New"/>
+          <w:sz w:val="20"/>
+          <w:szCs w:val="20"/>
+          <w:lang w:val="en-US"/>
+        </w:rPr>
+        <w:t>&gt;(</w:t>
+      </w:r>
+      <w:proofErr w:type="gramEnd"/>
+      <w:r>
+        <w:rPr>
+          <w:rFonts w:ascii="Courier New" w:hAnsi="Courier New" w:cs="Courier New"/>
+          <w:sz w:val="20"/>
+          <w:szCs w:val="20"/>
+          <w:lang w:val="en-US"/>
+        </w:rPr>
+        <w:t>[])</w:t>
       </w:r>
     </w:p>
     <w:p>
@@ -3176,48 +3397,9 @@
           <w:sz w:val="20"/>
           <w:szCs w:val="20"/>
         </w:rPr>
-        <w:t>]&gt;([])</w:t>
-      </w:r>
-    </w:p>
-    <w:p>
-      <w:pPr>
-        <w:spacing w:before="100" w:beforeAutospacing="1" w:after="100" w:afterAutospacing="1"/>
-      </w:pPr>
-      <w:r>
-        <w:t xml:space="preserve">Imagine you have a </w:t>
-      </w:r>
-      <w:r>
-        <w:rPr>
-          <w:b/>
-          <w:bCs/>
-        </w:rPr>
-        <w:t>box</w:t>
-      </w:r>
-      <w:r>
-        <w:t xml:space="preserve"> where you keep a list of sticky notes (your to-do list).</w:t>
-      </w:r>
-    </w:p>
-    <w:p>
-      <w:pPr>
-        <w:spacing w:before="100" w:beforeAutospacing="1" w:after="100" w:afterAutospacing="1"/>
-      </w:pPr>
-      <w:r>
-        <w:rPr>
-          <w:rFonts w:ascii="Apple Color Emoji" w:hAnsi="Apple Color Emoji" w:cs="Apple Color Emoji"/>
-        </w:rPr>
-        <w:t>🟦</w:t>
-      </w:r>
-      <w:r>
-        <w:t xml:space="preserve"> </w:t>
-      </w:r>
-      <w:r>
-        <w:rPr>
-          <w:b/>
-          <w:bCs/>
-        </w:rPr>
-        <w:t>Box (</w:t>
-      </w:r>
-      <w:proofErr w:type="spellStart"/>
+        <w:t>]</w:t>
+      </w:r>
+      <w:proofErr w:type="gramStart"/>
       <w:r>
         <w:rPr>
           <w:rFonts w:ascii="Courier New" w:hAnsi="Courier New" w:cs="Courier New"/>
@@ -3226,47 +3408,9 @@
           <w:sz w:val="20"/>
           <w:szCs w:val="20"/>
         </w:rPr>
-        <w:t>todos</w:t>
-      </w:r>
-      <w:proofErr w:type="spellEnd"/>
-      <w:r>
-        <w:rPr>
-          <w:b/>
-          <w:bCs/>
-        </w:rPr>
-        <w:t>)</w:t>
-      </w:r>
-      <w:r>
-        <w:t xml:space="preserve"> → Holds all the sticky notes (the list of </w:t>
-      </w:r>
-      <w:proofErr w:type="spellStart"/>
-      <w:r>
-        <w:t>todos</w:t>
-      </w:r>
-      <w:proofErr w:type="spellEnd"/>
-      <w:r>
-        <w:t>).</w:t>
-      </w:r>
-      <w:r>
-        <w:br/>
-      </w:r>
-      <w:r>
-        <w:rPr>
-          <w:rFonts w:ascii="Apple Color Emoji" w:hAnsi="Apple Color Emoji" w:cs="Apple Color Emoji"/>
-        </w:rPr>
-        <w:t>🎛</w:t>
-      </w:r>
-      <w:r>
-        <w:t xml:space="preserve"> </w:t>
-      </w:r>
-      <w:r>
-        <w:rPr>
-          <w:b/>
-          <w:bCs/>
-        </w:rPr>
-        <w:t>Remote (</w:t>
-      </w:r>
-      <w:proofErr w:type="spellStart"/>
+        <w:t>&gt;(</w:t>
+      </w:r>
+      <w:proofErr w:type="gramEnd"/>
       <w:r>
         <w:rPr>
           <w:rFonts w:ascii="Courier New" w:hAnsi="Courier New" w:cs="Courier New"/>
@@ -3275,47 +3419,46 @@
           <w:sz w:val="20"/>
           <w:szCs w:val="20"/>
         </w:rPr>
-        <w:t>setTodos</w:t>
-      </w:r>
-      <w:proofErr w:type="spellEnd"/>
+        <w:t>[])</w:t>
+      </w:r>
+    </w:p>
+    <w:p>
+      <w:pPr>
+        <w:spacing w:before="100" w:beforeAutospacing="1" w:after="100" w:afterAutospacing="1"/>
+      </w:pPr>
+      <w:r>
+        <w:t xml:space="preserve">Imagine you have a </w:t>
+      </w:r>
       <w:r>
         <w:rPr>
           <w:b/>
           <w:bCs/>
         </w:rPr>
-        <w:t>)</w:t>
-      </w:r>
-      <w:r>
-        <w:t xml:space="preserve"> → Lets you </w:t>
+        <w:t>box</w:t>
+      </w:r>
+      <w:r>
+        <w:t xml:space="preserve"> where you keep a list of sticky notes (your to-do list).</w:t>
+      </w:r>
+    </w:p>
+    <w:p>
+      <w:pPr>
+        <w:spacing w:before="100" w:beforeAutospacing="1" w:after="100" w:afterAutospacing="1"/>
+      </w:pPr>
+      <w:r>
+        <w:rPr>
+          <w:rFonts w:ascii="Apple Color Emoji" w:hAnsi="Apple Color Emoji" w:cs="Apple Color Emoji"/>
+        </w:rPr>
+        <w:t>🟦</w:t>
+      </w:r>
+      <w:r>
+        <w:t xml:space="preserve"> </w:t>
       </w:r>
       <w:r>
         <w:rPr>
           <w:b/>
           <w:bCs/>
         </w:rPr>
-        <w:t>add, remove, or update</w:t>
-      </w:r>
-      <w:r>
-        <w:t xml:space="preserve"> the sticky notes inside the box.</w:t>
-      </w:r>
-      <w:r>
-        <w:br/>
-      </w:r>
-      <w:r>
-        <w:rPr>
-          <w:rFonts w:ascii="Apple Color Emoji" w:hAnsi="Apple Color Emoji" w:cs="Apple Color Emoji"/>
-        </w:rPr>
-        <w:t>📦</w:t>
-      </w:r>
-      <w:r>
-        <w:t xml:space="preserve"> </w:t>
-      </w:r>
-      <w:r>
-        <w:rPr>
-          <w:b/>
-          <w:bCs/>
-        </w:rPr>
-        <w:t>Starting Condition (</w:t>
+        <w:t>Box (</w:t>
       </w:r>
       <w:proofErr w:type="spellStart"/>
       <w:r>
@@ -3326,9 +3469,47 @@
           <w:sz w:val="20"/>
           <w:szCs w:val="20"/>
         </w:rPr>
-        <w:t>useState</w:t>
-      </w:r>
-      <w:proofErr w:type="spellEnd"/>
+        <w:t>todos</w:t>
+      </w:r>
+      <w:proofErr w:type="spellEnd"/>
+      <w:r>
+        <w:rPr>
+          <w:b/>
+          <w:bCs/>
+        </w:rPr>
+        <w:t>)</w:t>
+      </w:r>
+      <w:r>
+        <w:t xml:space="preserve"> → Holds all the sticky notes (the list of </w:t>
+      </w:r>
+      <w:proofErr w:type="spellStart"/>
+      <w:r>
+        <w:t>todos</w:t>
+      </w:r>
+      <w:proofErr w:type="spellEnd"/>
+      <w:r>
+        <w:t>).</w:t>
+      </w:r>
+      <w:r>
+        <w:br/>
+      </w:r>
+      <w:r>
+        <w:rPr>
+          <w:rFonts w:ascii="Apple Color Emoji" w:hAnsi="Apple Color Emoji" w:cs="Apple Color Emoji"/>
+        </w:rPr>
+        <w:t>🎛</w:t>
+      </w:r>
+      <w:r>
+        <w:t xml:space="preserve"> </w:t>
+      </w:r>
+      <w:r>
+        <w:rPr>
+          <w:b/>
+          <w:bCs/>
+        </w:rPr>
+        <w:t>Remote (</w:t>
+      </w:r>
+      <w:proofErr w:type="spellStart"/>
       <w:r>
         <w:rPr>
           <w:rFonts w:ascii="Courier New" w:hAnsi="Courier New" w:cs="Courier New"/>
@@ -3337,9 +3518,49 @@
           <w:sz w:val="20"/>
           <w:szCs w:val="20"/>
         </w:rPr>
-        <w:t>&lt;</w:t>
-      </w:r>
-      <w:proofErr w:type="gramStart"/>
+        <w:t>setTodos</w:t>
+      </w:r>
+      <w:proofErr w:type="spellEnd"/>
+      <w:r>
+        <w:rPr>
+          <w:b/>
+          <w:bCs/>
+        </w:rPr>
+        <w:t>)</w:t>
+      </w:r>
+      <w:r>
+        <w:t xml:space="preserve"> → Lets you </w:t>
+      </w:r>
+      <w:r>
+        <w:rPr>
+          <w:b/>
+          <w:bCs/>
+        </w:rPr>
+        <w:t>add, remove, or update</w:t>
+      </w:r>
+      <w:r>
+        <w:t xml:space="preserve"> the sticky notes inside the box.</w:t>
+      </w:r>
+      <w:r>
+        <w:br/>
+      </w:r>
+      <w:r>
+        <w:rPr>
+          <w:rFonts w:ascii="Apple Color Emoji" w:hAnsi="Apple Color Emoji" w:cs="Apple Color Emoji"/>
+        </w:rPr>
+        <w:t>📦</w:t>
+      </w:r>
+      <w:r>
+        <w:t xml:space="preserve"> </w:t>
+      </w:r>
+      <w:r>
+        <w:rPr>
+          <w:b/>
+          <w:bCs/>
+        </w:rPr>
+        <w:t>Starting Condition (</w:t>
+      </w:r>
+      <w:proofErr w:type="spellStart"/>
       <w:r>
         <w:rPr>
           <w:rFonts w:ascii="Courier New" w:hAnsi="Courier New" w:cs="Courier New"/>
@@ -3348,9 +3569,9 @@
           <w:sz w:val="20"/>
           <w:szCs w:val="20"/>
         </w:rPr>
-        <w:t>Todo[</w:t>
-      </w:r>
-      <w:proofErr w:type="gramEnd"/>
+        <w:t>useState</w:t>
+      </w:r>
+      <w:proofErr w:type="spellEnd"/>
       <w:r>
         <w:rPr>
           <w:rFonts w:ascii="Courier New" w:hAnsi="Courier New" w:cs="Courier New"/>
@@ -3359,7 +3580,51 @@
           <w:sz w:val="20"/>
           <w:szCs w:val="20"/>
         </w:rPr>
-        <w:t>]&gt;([])</w:t>
+        <w:t>&lt;</w:t>
+      </w:r>
+      <w:proofErr w:type="gramStart"/>
+      <w:r>
+        <w:rPr>
+          <w:rFonts w:ascii="Courier New" w:hAnsi="Courier New" w:cs="Courier New"/>
+          <w:b/>
+          <w:bCs/>
+          <w:sz w:val="20"/>
+          <w:szCs w:val="20"/>
+        </w:rPr>
+        <w:t>Todo[</w:t>
+      </w:r>
+      <w:proofErr w:type="gramEnd"/>
+      <w:r>
+        <w:rPr>
+          <w:rFonts w:ascii="Courier New" w:hAnsi="Courier New" w:cs="Courier New"/>
+          <w:b/>
+          <w:bCs/>
+          <w:sz w:val="20"/>
+          <w:szCs w:val="20"/>
+        </w:rPr>
+        <w:t>]</w:t>
+      </w:r>
+      <w:proofErr w:type="gramStart"/>
+      <w:r>
+        <w:rPr>
+          <w:rFonts w:ascii="Courier New" w:hAnsi="Courier New" w:cs="Courier New"/>
+          <w:b/>
+          <w:bCs/>
+          <w:sz w:val="20"/>
+          <w:szCs w:val="20"/>
+        </w:rPr>
+        <w:t>&gt;(</w:t>
+      </w:r>
+      <w:proofErr w:type="gramEnd"/>
+      <w:r>
+        <w:rPr>
+          <w:rFonts w:ascii="Courier New" w:hAnsi="Courier New" w:cs="Courier New"/>
+          <w:b/>
+          <w:bCs/>
+          <w:sz w:val="20"/>
+          <w:szCs w:val="20"/>
+        </w:rPr>
+        <w:t>[])</w:t>
       </w:r>
       <w:r>
         <w:rPr>
@@ -4920,7 +5185,18 @@
                 <w:szCs w:val="20"/>
                 <w14:ligatures w14:val="standardContextual"/>
               </w:rPr>
-              <w:t>,"createdAt":"2025-03-11T22:17:44.191Z"}]</w:t>
+              <w:t>,"createdAt":"2025-03-11T22:17:44.191Z"</w:t>
+            </w:r>
+            <w:proofErr w:type="gramStart"/>
+            <w:r>
+              <w:rPr>
+                <w:rFonts w:ascii="Menlo" w:eastAsiaTheme="minorHAnsi" w:hAnsi="Menlo" w:cs="Menlo"/>
+                <w:color w:val="000000"/>
+                <w:sz w:val="20"/>
+                <w:szCs w:val="20"/>
+                <w14:ligatures w14:val="standardContextual"/>
+              </w:rPr>
+              <w:t>}]</w:t>
             </w:r>
             <w:r>
               <w:rPr>
@@ -4934,15 +5210,38 @@
               </w:rPr>
               <w:t>%</w:t>
             </w:r>
-            <w:r>
-              <w:rPr>
-                <w:rFonts w:ascii="Menlo" w:eastAsiaTheme="minorHAnsi" w:hAnsi="Menlo" w:cs="Menlo"/>
-                <w:color w:val="000000"/>
-                <w:sz w:val="20"/>
-                <w:szCs w:val="20"/>
-                <w14:ligatures w14:val="standardContextual"/>
-              </w:rPr>
-              <w:t xml:space="preserve">                                                                        (base) jonas@Jonass-MBP-2 </w:t>
+            <w:proofErr w:type="gramEnd"/>
+            <w:r>
+              <w:rPr>
+                <w:rFonts w:ascii="Menlo" w:eastAsiaTheme="minorHAnsi" w:hAnsi="Menlo" w:cs="Menlo"/>
+                <w:color w:val="000000"/>
+                <w:sz w:val="20"/>
+                <w:szCs w:val="20"/>
+                <w14:ligatures w14:val="standardContextual"/>
+              </w:rPr>
+              <w:t xml:space="preserve">                                                                     </w:t>
+            </w:r>
+            <w:proofErr w:type="gramStart"/>
+            <w:r>
+              <w:rPr>
+                <w:rFonts w:ascii="Menlo" w:eastAsiaTheme="minorHAnsi" w:hAnsi="Menlo" w:cs="Menlo"/>
+                <w:color w:val="000000"/>
+                <w:sz w:val="20"/>
+                <w:szCs w:val="20"/>
+                <w14:ligatures w14:val="standardContextual"/>
+              </w:rPr>
+              <w:t xml:space="preserve">   (</w:t>
+            </w:r>
+            <w:proofErr w:type="gramEnd"/>
+            <w:r>
+              <w:rPr>
+                <w:rFonts w:ascii="Menlo" w:eastAsiaTheme="minorHAnsi" w:hAnsi="Menlo" w:cs="Menlo"/>
+                <w:color w:val="000000"/>
+                <w:sz w:val="20"/>
+                <w:szCs w:val="20"/>
+                <w14:ligatures w14:val="standardContextual"/>
+              </w:rPr>
+              <w:t xml:space="preserve">base) jonas@Jonass-MBP-2 </w:t>
             </w:r>
             <w:proofErr w:type="spellStart"/>
             <w:r>
@@ -5011,6 +5310,7 @@
               <w:t xml:space="preserve">" </w:t>
             </w:r>
             <w:proofErr w:type="spellStart"/>
+            <w:proofErr w:type="gramStart"/>
             <w:r>
               <w:rPr>
                 <w:rFonts w:ascii="Menlo" w:eastAsiaTheme="minorHAnsi" w:hAnsi="Menlo" w:cs="Menlo"/>
@@ -5030,7 +5330,18 @@
                 <w:szCs w:val="20"/>
                 <w14:ligatures w14:val="standardContextual"/>
               </w:rPr>
-              <w:t>:=true</w:t>
+              <w:t>:=</w:t>
+            </w:r>
+            <w:proofErr w:type="gramEnd"/>
+            <w:r>
+              <w:rPr>
+                <w:rFonts w:ascii="Menlo" w:eastAsiaTheme="minorHAnsi" w:hAnsi="Menlo" w:cs="Menlo"/>
+                <w:color w:val="000000"/>
+                <w:sz w:val="20"/>
+                <w:szCs w:val="20"/>
+                <w14:ligatures w14:val="standardContextual"/>
+              </w:rPr>
+              <w:t>true</w:t>
             </w:r>
           </w:p>
           <w:p>
@@ -6250,7 +6561,18 @@
                 <w:szCs w:val="20"/>
                 <w14:ligatures w14:val="standardContextual"/>
               </w:rPr>
-              <w:t>,"createdAt":"2025-03-11T22:17:44.191Z"}]</w:t>
+              <w:t>,"createdAt":"2025-03-11T22:17:44.191Z"</w:t>
+            </w:r>
+            <w:proofErr w:type="gramStart"/>
+            <w:r>
+              <w:rPr>
+                <w:rFonts w:ascii="Menlo" w:eastAsiaTheme="minorHAnsi" w:hAnsi="Menlo" w:cs="Menlo"/>
+                <w:color w:val="000000"/>
+                <w:sz w:val="20"/>
+                <w:szCs w:val="20"/>
+                <w14:ligatures w14:val="standardContextual"/>
+              </w:rPr>
+              <w:t>}]</w:t>
             </w:r>
             <w:r>
               <w:rPr>
@@ -6264,15 +6586,38 @@
               </w:rPr>
               <w:t>%</w:t>
             </w:r>
-            <w:r>
-              <w:rPr>
-                <w:rFonts w:ascii="Menlo" w:eastAsiaTheme="minorHAnsi" w:hAnsi="Menlo" w:cs="Menlo"/>
-                <w:color w:val="000000"/>
-                <w:sz w:val="20"/>
-                <w:szCs w:val="20"/>
-                <w14:ligatures w14:val="standardContextual"/>
-              </w:rPr>
-              <w:t xml:space="preserve">                                                                          (base) jonas@Jonass-MBP-2 </w:t>
+            <w:proofErr w:type="gramEnd"/>
+            <w:r>
+              <w:rPr>
+                <w:rFonts w:ascii="Menlo" w:eastAsiaTheme="minorHAnsi" w:hAnsi="Menlo" w:cs="Menlo"/>
+                <w:color w:val="000000"/>
+                <w:sz w:val="20"/>
+                <w:szCs w:val="20"/>
+                <w14:ligatures w14:val="standardContextual"/>
+              </w:rPr>
+              <w:t xml:space="preserve">                                                                       </w:t>
+            </w:r>
+            <w:proofErr w:type="gramStart"/>
+            <w:r>
+              <w:rPr>
+                <w:rFonts w:ascii="Menlo" w:eastAsiaTheme="minorHAnsi" w:hAnsi="Menlo" w:cs="Menlo"/>
+                <w:color w:val="000000"/>
+                <w:sz w:val="20"/>
+                <w:szCs w:val="20"/>
+                <w14:ligatures w14:val="standardContextual"/>
+              </w:rPr>
+              <w:t xml:space="preserve">   (</w:t>
+            </w:r>
+            <w:proofErr w:type="gramEnd"/>
+            <w:r>
+              <w:rPr>
+                <w:rFonts w:ascii="Menlo" w:eastAsiaTheme="minorHAnsi" w:hAnsi="Menlo" w:cs="Menlo"/>
+                <w:color w:val="000000"/>
+                <w:sz w:val="20"/>
+                <w:szCs w:val="20"/>
+                <w14:ligatures w14:val="standardContextual"/>
+              </w:rPr>
+              <w:t xml:space="preserve">base) jonas@Jonass-MBP-2 </w:t>
             </w:r>
             <w:proofErr w:type="spellStart"/>
             <w:r>
@@ -6888,7 +7233,29 @@
                 <w:szCs w:val="20"/>
                 <w14:ligatures w14:val="standardContextual"/>
               </w:rPr>
-              <w:t xml:space="preserve">                                                                             (base) jonas@Jonass-MBP-2 </w:t>
+              <w:t xml:space="preserve">                                                                          </w:t>
+            </w:r>
+            <w:proofErr w:type="gramStart"/>
+            <w:r>
+              <w:rPr>
+                <w:rFonts w:ascii="Menlo" w:eastAsiaTheme="minorHAnsi" w:hAnsi="Menlo" w:cs="Menlo"/>
+                <w:color w:val="000000"/>
+                <w:sz w:val="20"/>
+                <w:szCs w:val="20"/>
+                <w14:ligatures w14:val="standardContextual"/>
+              </w:rPr>
+              <w:t xml:space="preserve">   (</w:t>
+            </w:r>
+            <w:proofErr w:type="gramEnd"/>
+            <w:r>
+              <w:rPr>
+                <w:rFonts w:ascii="Menlo" w:eastAsiaTheme="minorHAnsi" w:hAnsi="Menlo" w:cs="Menlo"/>
+                <w:color w:val="000000"/>
+                <w:sz w:val="20"/>
+                <w:szCs w:val="20"/>
+                <w14:ligatures w14:val="standardContextual"/>
+              </w:rPr>
+              <w:t xml:space="preserve">base) jonas@Jonass-MBP-2 </w:t>
             </w:r>
             <w:proofErr w:type="spellStart"/>
             <w:r>
@@ -6923,13 +7290,119 @@
     </w:tbl>
     <w:p>
       <w:pPr>
+        <w:pStyle w:val="Heading2"/>
+        <w:rPr>
+          <w:lang w:val="en-US"/>
+        </w:rPr>
+      </w:pPr>
+      <w:r>
+        <w:rPr>
+          <w:lang w:val="en-US"/>
+        </w:rPr>
+        <w:lastRenderedPageBreak/>
+        <w:t>Appendix D: React / Typescript Learning Links</w:t>
+      </w:r>
+    </w:p>
+    <w:p>
+      <w:pPr>
+        <w:pStyle w:val="ListParagraph"/>
+        <w:numPr>
+          <w:ilvl w:val="0"/>
+          <w:numId w:val="9"/>
+        </w:numPr>
         <w:spacing w:before="100" w:beforeAutospacing="1" w:after="100" w:afterAutospacing="1"/>
       </w:pPr>
-    </w:p>
-    <w:p>
-      <w:pPr>
+      <w:proofErr w:type="spellStart"/>
+      <w:r>
+        <w:t>FreeCodeCamp</w:t>
+      </w:r>
+      <w:proofErr w:type="spellEnd"/>
+      <w:r>
+        <w:t xml:space="preserve">: </w:t>
+      </w:r>
+      <w:hyperlink r:id="rId6" w:history="1">
+        <w:r>
+          <w:rPr>
+            <w:rStyle w:val="Hyperlink"/>
+          </w:rPr>
+          <w:t>React &amp; TypeScript - Course for Beginners</w:t>
+        </w:r>
+      </w:hyperlink>
+    </w:p>
+    <w:p>
+      <w:pPr>
+        <w:pStyle w:val="ListParagraph"/>
+        <w:numPr>
+          <w:ilvl w:val="0"/>
+          <w:numId w:val="9"/>
+        </w:numPr>
         <w:spacing w:before="100" w:beforeAutospacing="1" w:after="100" w:afterAutospacing="1"/>
       </w:pPr>
+      <w:r>
+        <w:t xml:space="preserve">TypeScript docs: </w:t>
+      </w:r>
+      <w:hyperlink r:id="rId7" w:history="1">
+        <w:r>
+          <w:rPr>
+            <w:rStyle w:val="Hyperlink"/>
+          </w:rPr>
+          <w:t xml:space="preserve">Everyday </w:t>
+        </w:r>
+        <w:r>
+          <w:rPr>
+            <w:rStyle w:val="Hyperlink"/>
+          </w:rPr>
+          <w:t>T</w:t>
+        </w:r>
+        <w:r>
+          <w:rPr>
+            <w:rStyle w:val="Hyperlink"/>
+          </w:rPr>
+          <w:t>ypes</w:t>
+        </w:r>
+      </w:hyperlink>
+    </w:p>
+    <w:p>
+      <w:pPr>
+        <w:pStyle w:val="ListParagraph"/>
+        <w:numPr>
+          <w:ilvl w:val="0"/>
+          <w:numId w:val="9"/>
+        </w:numPr>
+        <w:spacing w:before="100" w:beforeAutospacing="1" w:after="100" w:afterAutospacing="1"/>
+      </w:pPr>
+      <w:r>
+        <w:t xml:space="preserve">TypeScript docs: </w:t>
+      </w:r>
+      <w:hyperlink r:id="rId8" w:history="1">
+        <w:r>
+          <w:rPr>
+            <w:rStyle w:val="Hyperlink"/>
+          </w:rPr>
+          <w:t>Utility Types</w:t>
+        </w:r>
+      </w:hyperlink>
+    </w:p>
+    <w:p>
+      <w:pPr>
+        <w:pStyle w:val="ListParagraph"/>
+        <w:numPr>
+          <w:ilvl w:val="0"/>
+          <w:numId w:val="9"/>
+        </w:numPr>
+        <w:spacing w:before="100" w:beforeAutospacing="1" w:after="100" w:afterAutospacing="1"/>
+      </w:pPr>
+      <w:r>
+        <w:t xml:space="preserve">Sequelize docs: </w:t>
+      </w:r>
+      <w:hyperlink r:id="rId9" w:history="1">
+        <w:r>
+          <w:rPr>
+            <w:rStyle w:val="Hyperlink"/>
+          </w:rPr>
+          <w:t>Postgres Database</w:t>
+        </w:r>
+      </w:hyperlink>
     </w:p>
     <w:p>
       <w:pPr>
@@ -7212,6 +7685,119 @@
     </w:lvl>
   </w:abstractNum>
   <w:abstractNum w:abstractNumId="2" w15:restartNumberingAfterBreak="0">
+    <w:nsid w:val="188A206E"/>
+    <w:multiLevelType w:val="hybridMultilevel"/>
+    <w:tmpl w:val="8D82571C"/>
+    <w:lvl w:ilvl="0" w:tplc="04090001">
+      <w:start w:val="1"/>
+      <w:numFmt w:val="bullet"/>
+      <w:lvlText w:val=""/>
+      <w:lvlJc w:val="left"/>
+      <w:pPr>
+        <w:ind w:left="720" w:hanging="360"/>
+      </w:pPr>
+      <w:rPr>
+        <w:rFonts w:ascii="Symbol" w:hAnsi="Symbol" w:hint="default"/>
+      </w:rPr>
+    </w:lvl>
+    <w:lvl w:ilvl="1" w:tplc="04090003">
+      <w:start w:val="1"/>
+      <w:numFmt w:val="bullet"/>
+      <w:lvlText w:val="o"/>
+      <w:lvlJc w:val="left"/>
+      <w:pPr>
+        <w:ind w:left="1440" w:hanging="360"/>
+      </w:pPr>
+      <w:rPr>
+        <w:rFonts w:ascii="Courier New" w:hAnsi="Courier New" w:cs="Courier New" w:hint="default"/>
+      </w:rPr>
+    </w:lvl>
+    <w:lvl w:ilvl="2" w:tplc="04090005">
+      <w:start w:val="1"/>
+      <w:numFmt w:val="bullet"/>
+      <w:lvlText w:val=""/>
+      <w:lvlJc w:val="left"/>
+      <w:pPr>
+        <w:ind w:left="2160" w:hanging="360"/>
+      </w:pPr>
+      <w:rPr>
+        <w:rFonts w:ascii="Wingdings" w:hAnsi="Wingdings" w:hint="default"/>
+      </w:rPr>
+    </w:lvl>
+    <w:lvl w:ilvl="3" w:tplc="04090001" w:tentative="1">
+      <w:start w:val="1"/>
+      <w:numFmt w:val="bullet"/>
+      <w:lvlText w:val=""/>
+      <w:lvlJc w:val="left"/>
+      <w:pPr>
+        <w:ind w:left="2880" w:hanging="360"/>
+      </w:pPr>
+      <w:rPr>
+        <w:rFonts w:ascii="Symbol" w:hAnsi="Symbol" w:hint="default"/>
+      </w:rPr>
+    </w:lvl>
+    <w:lvl w:ilvl="4" w:tplc="04090003" w:tentative="1">
+      <w:start w:val="1"/>
+      <w:numFmt w:val="bullet"/>
+      <w:lvlText w:val="o"/>
+      <w:lvlJc w:val="left"/>
+      <w:pPr>
+        <w:ind w:left="3600" w:hanging="360"/>
+      </w:pPr>
+      <w:rPr>
+        <w:rFonts w:ascii="Courier New" w:hAnsi="Courier New" w:cs="Courier New" w:hint="default"/>
+      </w:rPr>
+    </w:lvl>
+    <w:lvl w:ilvl="5" w:tplc="04090005" w:tentative="1">
+      <w:start w:val="1"/>
+      <w:numFmt w:val="bullet"/>
+      <w:lvlText w:val=""/>
+      <w:lvlJc w:val="left"/>
+      <w:pPr>
+        <w:ind w:left="4320" w:hanging="360"/>
+      </w:pPr>
+      <w:rPr>
+        <w:rFonts w:ascii="Wingdings" w:hAnsi="Wingdings" w:hint="default"/>
+      </w:rPr>
+    </w:lvl>
+    <w:lvl w:ilvl="6" w:tplc="04090001" w:tentative="1">
+      <w:start w:val="1"/>
+      <w:numFmt w:val="bullet"/>
+      <w:lvlText w:val=""/>
+      <w:lvlJc w:val="left"/>
+      <w:pPr>
+        <w:ind w:left="5040" w:hanging="360"/>
+      </w:pPr>
+      <w:rPr>
+        <w:rFonts w:ascii="Symbol" w:hAnsi="Symbol" w:hint="default"/>
+      </w:rPr>
+    </w:lvl>
+    <w:lvl w:ilvl="7" w:tplc="04090003" w:tentative="1">
+      <w:start w:val="1"/>
+      <w:numFmt w:val="bullet"/>
+      <w:lvlText w:val="o"/>
+      <w:lvlJc w:val="left"/>
+      <w:pPr>
+        <w:ind w:left="5760" w:hanging="360"/>
+      </w:pPr>
+      <w:rPr>
+        <w:rFonts w:ascii="Courier New" w:hAnsi="Courier New" w:cs="Courier New" w:hint="default"/>
+      </w:rPr>
+    </w:lvl>
+    <w:lvl w:ilvl="8" w:tplc="04090005" w:tentative="1">
+      <w:start w:val="1"/>
+      <w:numFmt w:val="bullet"/>
+      <w:lvlText w:val=""/>
+      <w:lvlJc w:val="left"/>
+      <w:pPr>
+        <w:ind w:left="6480" w:hanging="360"/>
+      </w:pPr>
+      <w:rPr>
+        <w:rFonts w:ascii="Wingdings" w:hAnsi="Wingdings" w:hint="default"/>
+      </w:rPr>
+    </w:lvl>
+  </w:abstractNum>
+  <w:abstractNum w:abstractNumId="3" w15:restartNumberingAfterBreak="0">
     <w:nsid w:val="289F09FF"/>
     <w:multiLevelType w:val="multilevel"/>
     <w:tmpl w:val="67A6EA82"/>
@@ -7332,7 +7918,7 @@
       </w:pPr>
     </w:lvl>
   </w:abstractNum>
-  <w:abstractNum w:abstractNumId="3" w15:restartNumberingAfterBreak="0">
+  <w:abstractNum w:abstractNumId="4" w15:restartNumberingAfterBreak="0">
     <w:nsid w:val="30113A71"/>
     <w:multiLevelType w:val="multilevel"/>
     <w:tmpl w:val="9F8E88CE"/>
@@ -7449,7 +8035,7 @@
       </w:pPr>
     </w:lvl>
   </w:abstractNum>
-  <w:abstractNum w:abstractNumId="4" w15:restartNumberingAfterBreak="0">
+  <w:abstractNum w:abstractNumId="5" w15:restartNumberingAfterBreak="0">
     <w:nsid w:val="447F7C57"/>
     <w:multiLevelType w:val="multilevel"/>
     <w:tmpl w:val="BAA25E82"/>
@@ -7570,7 +8156,7 @@
       </w:pPr>
     </w:lvl>
   </w:abstractNum>
-  <w:abstractNum w:abstractNumId="5" w15:restartNumberingAfterBreak="0">
+  <w:abstractNum w:abstractNumId="6" w15:restartNumberingAfterBreak="0">
     <w:nsid w:val="659540FB"/>
     <w:multiLevelType w:val="multilevel"/>
     <w:tmpl w:val="2D90314A"/>
@@ -7683,7 +8269,7 @@
       </w:pPr>
     </w:lvl>
   </w:abstractNum>
-  <w:abstractNum w:abstractNumId="6" w15:restartNumberingAfterBreak="0">
+  <w:abstractNum w:abstractNumId="7" w15:restartNumberingAfterBreak="0">
     <w:nsid w:val="720B4E8A"/>
     <w:multiLevelType w:val="hybridMultilevel"/>
     <w:tmpl w:val="0114C414"/>
@@ -7773,7 +8359,7 @@
       </w:pPr>
     </w:lvl>
   </w:abstractNum>
-  <w:abstractNum w:abstractNumId="7" w15:restartNumberingAfterBreak="0">
+  <w:abstractNum w:abstractNumId="8" w15:restartNumberingAfterBreak="0">
     <w:nsid w:val="726440C6"/>
     <w:multiLevelType w:val="multilevel"/>
     <w:tmpl w:val="1AD0EC76"/>
@@ -7890,7 +8476,7 @@
       </w:pPr>
     </w:lvl>
   </w:abstractNum>
-  <w:abstractNum w:abstractNumId="8" w15:restartNumberingAfterBreak="0">
+  <w:abstractNum w:abstractNumId="9" w15:restartNumberingAfterBreak="0">
     <w:nsid w:val="750E5F4E"/>
     <w:multiLevelType w:val="multilevel"/>
     <w:tmpl w:val="EDA6AFDA"/>
@@ -8003,7 +8589,7 @@
       </w:pPr>
     </w:lvl>
   </w:abstractNum>
-  <w:abstractNum w:abstractNumId="9" w15:restartNumberingAfterBreak="0">
+  <w:abstractNum w:abstractNumId="10" w15:restartNumberingAfterBreak="0">
     <w:nsid w:val="76915E57"/>
     <w:multiLevelType w:val="multilevel"/>
     <w:tmpl w:val="B694BC8C"/>
@@ -8120,7 +8706,7 @@
       </w:pPr>
     </w:lvl>
   </w:abstractNum>
-  <w:abstractNum w:abstractNumId="10" w15:restartNumberingAfterBreak="0">
+  <w:abstractNum w:abstractNumId="11" w15:restartNumberingAfterBreak="0">
     <w:nsid w:val="7C2F697E"/>
     <w:multiLevelType w:val="multilevel"/>
     <w:tmpl w:val="C5168B76"/>
@@ -8242,36 +8828,39 @@
     </w:lvl>
   </w:abstractNum>
   <w:num w:numId="1" w16cid:durableId="1642273315">
-    <w:abstractNumId w:val="3"/>
+    <w:abstractNumId w:val="4"/>
   </w:num>
   <w:num w:numId="2" w16cid:durableId="1095983359">
-    <w:abstractNumId w:val="9"/>
+    <w:abstractNumId w:val="10"/>
   </w:num>
   <w:num w:numId="3" w16cid:durableId="1344210886">
-    <w:abstractNumId w:val="7"/>
+    <w:abstractNumId w:val="8"/>
   </w:num>
   <w:num w:numId="4" w16cid:durableId="1234194890">
-    <w:abstractNumId w:val="10"/>
+    <w:abstractNumId w:val="11"/>
   </w:num>
   <w:num w:numId="5" w16cid:durableId="1792747145">
     <w:abstractNumId w:val="1"/>
   </w:num>
   <w:num w:numId="6" w16cid:durableId="1438794881">
-    <w:abstractNumId w:val="8"/>
+    <w:abstractNumId w:val="9"/>
   </w:num>
   <w:num w:numId="7" w16cid:durableId="314577624">
-    <w:abstractNumId w:val="4"/>
+    <w:abstractNumId w:val="5"/>
   </w:num>
   <w:num w:numId="8" w16cid:durableId="481891636">
-    <w:abstractNumId w:val="6"/>
+    <w:abstractNumId w:val="7"/>
   </w:num>
   <w:num w:numId="9" w16cid:durableId="620721598">
     <w:abstractNumId w:val="0"/>
   </w:num>
   <w:num w:numId="10" w16cid:durableId="390004789">
-    <w:abstractNumId w:val="5"/>
+    <w:abstractNumId w:val="6"/>
   </w:num>
   <w:num w:numId="11" w16cid:durableId="353961134">
+    <w:abstractNumId w:val="3"/>
+  </w:num>
+  <w:num w:numId="12" w16cid:durableId="1678340390">
     <w:abstractNumId w:val="2"/>
   </w:num>
 </w:numbering>

</xml_diff>

<commit_message>
rewrote db.ts and Todo.ts, rewrote get of index.ts
</commit_message>
<xml_diff>
--- a/Requirements Todo List Web App.docx
+++ b/Requirements Todo List Web App.docx
@@ -7393,14 +7393,53 @@
         <w:spacing w:before="100" w:beforeAutospacing="1" w:after="100" w:afterAutospacing="1"/>
       </w:pPr>
       <w:r>
-        <w:t xml:space="preserve">Sequelize docs: </w:t>
+        <w:t>Sequelize docs</w:t>
+      </w:r>
+      <w:r>
+        <w:t xml:space="preserve">: </w:t>
       </w:r>
       <w:hyperlink r:id="rId9" w:history="1">
         <w:r>
           <w:rPr>
             <w:rStyle w:val="Hyperlink"/>
           </w:rPr>
-          <w:t>Postgres Database</w:t>
+          <w:t>Basics</w:t>
+        </w:r>
+      </w:hyperlink>
+      <w:r>
+        <w:t xml:space="preserve"> </w:t>
+      </w:r>
+    </w:p>
+    <w:p>
+      <w:pPr>
+        <w:pStyle w:val="ListParagraph"/>
+        <w:numPr>
+          <w:ilvl w:val="0"/>
+          <w:numId w:val="9"/>
+        </w:numPr>
+        <w:spacing w:before="100" w:beforeAutospacing="1" w:after="100" w:afterAutospacing="1"/>
+      </w:pPr>
+      <w:r>
+        <w:t xml:space="preserve">Google: </w:t>
+      </w:r>
+      <w:hyperlink r:id="rId10" w:history="1">
+        <w:r>
+          <w:rPr>
+            <w:rStyle w:val="Hyperlink"/>
+          </w:rPr>
+          <w:t>TypeScript Style G</w:t>
+        </w:r>
+        <w:r>
+          <w:rPr>
+            <w:rStyle w:val="Hyperlink"/>
+          </w:rPr>
+          <w:t>u</w:t>
+        </w:r>
+        <w:r>
+          <w:rPr>
+            <w:rStyle w:val="Hyperlink"/>
+          </w:rPr>
+          <w:t>ide</w:t>
         </w:r>
       </w:hyperlink>
     </w:p>
@@ -9508,6 +9547,18 @@
       </w:tblBorders>
     </w:tblPr>
   </w:style>
+  <w:style w:type="character" w:styleId="FollowedHyperlink">
+    <w:name w:val="FollowedHyperlink"/>
+    <w:basedOn w:val="DefaultParagraphFont"/>
+    <w:uiPriority w:val="99"/>
+    <w:semiHidden/>
+    <w:unhideWhenUsed/>
+    <w:rsid w:val="00F638CE"/>
+    <w:rPr>
+      <w:color w:val="954F72" w:themeColor="followedHyperlink"/>
+      <w:u w:val="single"/>
+    </w:rPr>
+  </w:style>
 </w:styles>
 </file>
 

</xml_diff>

<commit_message>
rewrote backend get post and put requests
</commit_message>
<xml_diff>
--- a/Requirements Todo List Web App.docx
+++ b/Requirements Todo List Web App.docx
@@ -7442,6 +7442,63 @@
           <w:t>ide</w:t>
         </w:r>
       </w:hyperlink>
+    </w:p>
+    <w:p>
+      <w:pPr>
+        <w:pStyle w:val="ListParagraph"/>
+        <w:numPr>
+          <w:ilvl w:val="0"/>
+          <w:numId w:val="9"/>
+        </w:numPr>
+        <w:spacing w:before="100" w:beforeAutospacing="1" w:after="100" w:afterAutospacing="1"/>
+      </w:pPr>
+      <w:r>
+        <w:t xml:space="preserve">HTTP Status Codes: </w:t>
+      </w:r>
+      <w:hyperlink r:id="rId11" w:history="1">
+        <w:r>
+          <w:rPr>
+            <w:rStyle w:val="Hyperlink"/>
+          </w:rPr>
+          <w:t>Cheat She</w:t>
+        </w:r>
+        <w:r>
+          <w:rPr>
+            <w:rStyle w:val="Hyperlink"/>
+          </w:rPr>
+          <w:t>e</w:t>
+        </w:r>
+        <w:r>
+          <w:rPr>
+            <w:rStyle w:val="Hyperlink"/>
+          </w:rPr>
+          <w:t>t</w:t>
+        </w:r>
+      </w:hyperlink>
+    </w:p>
+    <w:p>
+      <w:pPr>
+        <w:pStyle w:val="ListParagraph"/>
+        <w:numPr>
+          <w:ilvl w:val="0"/>
+          <w:numId w:val="9"/>
+        </w:numPr>
+        <w:spacing w:before="100" w:beforeAutospacing="1" w:after="100" w:afterAutospacing="1"/>
+      </w:pPr>
+      <w:r>
+        <w:t xml:space="preserve">Express JS: </w:t>
+      </w:r>
+      <w:hyperlink r:id="rId12" w:history="1">
+        <w:r>
+          <w:rPr>
+            <w:rStyle w:val="Hyperlink"/>
+          </w:rPr>
+          <w:t>API Documentation</w:t>
+        </w:r>
+      </w:hyperlink>
+      <w:r>
+        <w:t xml:space="preserve"> </w:t>
+      </w:r>
     </w:p>
     <w:p>
       <w:pPr>

</xml_diff>